<commit_message>
Finita parte di requisito A
</commit_message>
<xml_diff>
--- a/doc/Cartella sanitaria.docx
+++ b/doc/Cartella sanitaria.docx
@@ -1404,12 +1404,12 @@
               <w:rPr>
                 <w:lang w:val="it-IT"/>
               </w:rPr>
-            </w:r>
-            <w:r>
-              <w:rPr>
-                <w:lang w:val="it-IT"/>
-              </w:rPr>
               <w:instrText xml:space="preserve"> \* MERGEFORMAT </w:instrText>
+            </w:r>
+            <w:r>
+              <w:rPr>
+                <w:lang w:val="it-IT"/>
+              </w:rPr>
             </w:r>
             <w:r>
               <w:rPr>
@@ -1705,12 +1705,12 @@
               <w:rPr>
                 <w:lang w:val="it-IT"/>
               </w:rPr>
-            </w:r>
-            <w:r>
-              <w:rPr>
-                <w:lang w:val="it-IT"/>
-              </w:rPr>
               <w:instrText xml:space="preserve"> \* MERGEFORMAT </w:instrText>
+            </w:r>
+            <w:r>
+              <w:rPr>
+                <w:lang w:val="it-IT"/>
+              </w:rPr>
             </w:r>
             <w:r>
               <w:rPr>
@@ -2409,6 +2409,52 @@
     </w:p>
     <w:p>
       <w:pPr>
+        <w:pStyle w:val="Heading2"/>
+        <w:rPr>
+          <w:lang w:val="it-IT"/>
+        </w:rPr>
+      </w:pPr>
+      <w:r>
+        <w:rPr>
+          <w:lang w:val="it-IT"/>
+        </w:rPr>
+        <w:t>Classe di inizializzazione dati</w:t>
+      </w:r>
+    </w:p>
+    <w:p>
+      <w:pPr>
+        <w:rPr>
+          <w:lang w:val="it-IT"/>
+        </w:rPr>
+      </w:pPr>
+      <w:r>
+        <w:rPr>
+          <w:lang w:val="it-IT"/>
+        </w:rPr>
+        <w:t>La classe si chiamerà InizializzaDati, esporrà un metodo principale richiamabile solo una volta per l’inserimento dei dati del paziente</w:t>
+      </w:r>
+      <w:r>
+        <w:rPr>
+          <w:lang w:val="it-IT"/>
+        </w:rPr>
+        <w:t xml:space="preserve"> in sequenza</w:t>
+      </w:r>
+      <w:r>
+        <w:rPr>
+          <w:lang w:val="it-IT"/>
+        </w:rPr>
+        <w:t>.</w:t>
+      </w:r>
+    </w:p>
+    <w:p>
+      <w:pPr>
+        <w:rPr>
+          <w:lang w:val="it-IT"/>
+        </w:rPr>
+      </w:pPr>
+    </w:p>
+    <w:p>
+      <w:pPr>
         <w:rPr>
           <w:color w:val="FF0000"/>
           <w:lang w:val="it-IT"/>
@@ -3762,18 +3808,12 @@
               <w:rPr>
                 <w:lang w:val="it-IT"/>
               </w:rPr>
-              <w:instrText xml:space="preserve"> REF _Ref153149569 \r \h </w:instrText>
-            </w:r>
-            <w:r>
-              <w:rPr>
-                <w:lang w:val="it-IT"/>
-              </w:rPr>
-            </w:r>
-            <w:r>
-              <w:rPr>
-                <w:lang w:val="it-IT"/>
-              </w:rPr>
-              <w:instrText xml:space="preserve"> \* MERGEFORMAT </w:instrText>
+              <w:instrText xml:space="preserve"> REF _Ref153149569 \r \h  \* MERGEFORMAT </w:instrText>
+            </w:r>
+            <w:r>
+              <w:rPr>
+                <w:lang w:val="it-IT"/>
+              </w:rPr>
             </w:r>
             <w:r>
               <w:rPr>
@@ -4078,25 +4118,7 @@
         <w:rPr>
           <w:lang w:val="it-IT"/>
         </w:rPr>
-        <w:t xml:space="preserve">Ricerca prestazione ritornerà </w:t>
-      </w:r>
-      <w:r>
-        <w:rPr>
-          <w:lang w:val="it-IT"/>
-        </w:rPr>
-        <w:t>una stringa che indicherà l’ID univoco dell</w:t>
-      </w:r>
-      <w:r>
-        <w:rPr>
-          <w:lang w:val="it-IT"/>
-        </w:rPr>
-        <w:t>a prestazione</w:t>
-      </w:r>
-      <w:r>
-        <w:rPr>
-          <w:lang w:val="it-IT"/>
-        </w:rPr>
-        <w:t>.</w:t>
+        <w:t>Ricerca prestazione ritornerà una stringa che indicherà l’ID univoco della prestazione.</w:t>
       </w:r>
     </w:p>
     <w:p>
@@ -4375,25 +4397,7 @@
         <w:rPr>
           <w:lang w:val="it-IT"/>
         </w:rPr>
-        <w:t xml:space="preserve">Il campo </w:t>
-      </w:r>
-      <w:r>
-        <w:rPr>
-          <w:lang w:val="it-IT"/>
-        </w:rPr>
-        <w:t>malattia</w:t>
-      </w:r>
-      <w:r>
-        <w:rPr>
-          <w:lang w:val="it-IT"/>
-        </w:rPr>
-        <w:t xml:space="preserve"> è opzionale, quando viene chiesto all’utente si deve specificare che si può lasciare vuoto</w:t>
-      </w:r>
-      <w:r>
-        <w:rPr>
-          <w:lang w:val="it-IT"/>
-        </w:rPr>
-        <w:t>.</w:t>
+        <w:t>Il campo malattia è opzionale, quando viene chiesto all’utente si deve specificare che si può lasciare vuoto.</w:t>
       </w:r>
     </w:p>
     <w:p>
@@ -4421,6 +4425,18 @@
           <w:lang w:val="it-IT"/>
         </w:rPr>
         <w:t>Per creare la data e l’ora della prestazione si chiederà</w:t>
+      </w:r>
+      <w:r>
+        <w:rPr>
+          <w:lang w:val="it-IT"/>
+        </w:rPr>
+        <w:t xml:space="preserve"> in modo separato la data e l’ora specificando il formato di inserimento.</w:t>
+      </w:r>
+      <w:r>
+        <w:rPr>
+          <w:lang w:val="it-IT"/>
+        </w:rPr>
+        <w:t xml:space="preserve"> Si dovrà effettuare controlli sul formato “yyyy/MM/dd” e “hh:mm:ss”.</w:t>
       </w:r>
     </w:p>
     <w:p>

</xml_diff>

<commit_message>
minor fix nel doc
</commit_message>
<xml_diff>
--- a/doc/Cartella sanitaria.docx
+++ b/doc/Cartella sanitaria.docx
@@ -118,49 +118,7 @@
         <w:rPr>
           <w:lang w:val="it-IT"/>
         </w:rPr>
-        <w:t xml:space="preserve">L’eseguibile verrà incapsulato in un </w:t>
-      </w:r>
-      <w:proofErr w:type="spellStart"/>
-      <w:r>
-        <w:rPr>
-          <w:lang w:val="it-IT"/>
-        </w:rPr>
-        <w:t>executable</w:t>
-      </w:r>
-      <w:proofErr w:type="spellEnd"/>
-      <w:r>
-        <w:rPr>
-          <w:lang w:val="it-IT"/>
-        </w:rPr>
-        <w:t xml:space="preserve"> </w:t>
-      </w:r>
-      <w:proofErr w:type="spellStart"/>
-      <w:r>
-        <w:rPr>
-          <w:lang w:val="it-IT"/>
-        </w:rPr>
-        <w:t>jar</w:t>
-      </w:r>
-      <w:proofErr w:type="spellEnd"/>
-      <w:r>
-        <w:rPr>
-          <w:lang w:val="it-IT"/>
-        </w:rPr>
-        <w:t xml:space="preserve"> standard eseguibile da una JRE installata sul sistema operativo, questo consentirà di avere un eseguibile cross-</w:t>
-      </w:r>
-      <w:proofErr w:type="spellStart"/>
-      <w:r>
-        <w:rPr>
-          <w:lang w:val="it-IT"/>
-        </w:rPr>
-        <w:t>platform</w:t>
-      </w:r>
-      <w:proofErr w:type="spellEnd"/>
-      <w:r>
-        <w:rPr>
-          <w:lang w:val="it-IT"/>
-        </w:rPr>
-        <w:t xml:space="preserve"> compatibile con diversi SO.</w:t>
+        <w:t>L’eseguibile verrà incapsulato in un executable jar standard eseguibile da una JRE installata sul sistema operativo, questo consentirà di avere un eseguibile cross-platform compatibile con diversi SO.</w:t>
       </w:r>
     </w:p>
     <w:p>
@@ -203,15 +161,32 @@
           <w:lang w:val="it-IT"/>
         </w:rPr>
       </w:pPr>
-      <w:hyperlink r:id="rId6" w:history="1">
-        <w:r>
-          <w:rPr>
-            <w:rStyle w:val="Hyperlink"/>
-            <w:lang w:val="it-IT"/>
-          </w:rPr>
-          <w:t>https://docs.oracle.com/en/java/javase/21/docs/specs/jar/jar.html</w:t>
-        </w:r>
-      </w:hyperlink>
+      <w:r>
+        <w:fldChar w:fldCharType="begin"/>
+      </w:r>
+      <w:r>
+        <w:rPr>
+          <w:lang w:val="it-IT"/>
+        </w:rPr>
+        <w:instrText>HYPERLINK "https://docs.oracle.com/en/java/javase/21/docs/specs/jar/jar.html"</w:instrText>
+      </w:r>
+      <w:r>
+        <w:fldChar w:fldCharType="separate"/>
+      </w:r>
+      <w:r>
+        <w:rPr>
+          <w:rStyle w:val="Hyperlink"/>
+          <w:lang w:val="it-IT"/>
+        </w:rPr>
+        <w:t>https://docs.oracle.com/en/java/javase/21/docs/specs/jar/jar.html</w:t>
+      </w:r>
+      <w:r>
+        <w:rPr>
+          <w:rStyle w:val="Hyperlink"/>
+          <w:lang w:val="it-IT"/>
+        </w:rPr>
+        <w:fldChar w:fldCharType="end"/>
+      </w:r>
     </w:p>
     <w:p>
       <w:pPr>
@@ -307,15 +282,32 @@
           <w:lang w:val="it-IT"/>
         </w:rPr>
       </w:pPr>
-      <w:hyperlink r:id="rId7" w:history="1">
-        <w:r>
-          <w:rPr>
-            <w:rStyle w:val="Hyperlink"/>
-            <w:lang w:val="it-IT"/>
-          </w:rPr>
-          <w:t>https://datatracker.ietf.org/doc/html/rfc8259</w:t>
-        </w:r>
-      </w:hyperlink>
+      <w:r>
+        <w:fldChar w:fldCharType="begin"/>
+      </w:r>
+      <w:r>
+        <w:rPr>
+          <w:lang w:val="it-IT"/>
+        </w:rPr>
+        <w:instrText>HYPERLINK "https://datatracker.ietf.org/doc/html/rfc8259"</w:instrText>
+      </w:r>
+      <w:r>
+        <w:fldChar w:fldCharType="separate"/>
+      </w:r>
+      <w:r>
+        <w:rPr>
+          <w:rStyle w:val="Hyperlink"/>
+          <w:lang w:val="it-IT"/>
+        </w:rPr>
+        <w:t>https://datatracker.ietf.org/doc/html/rfc8259</w:t>
+      </w:r>
+      <w:r>
+        <w:rPr>
+          <w:rStyle w:val="Hyperlink"/>
+          <w:lang w:val="it-IT"/>
+        </w:rPr>
+        <w:fldChar w:fldCharType="end"/>
+      </w:r>
     </w:p>
     <w:p>
       <w:pPr>
@@ -345,7 +337,6 @@
         </w:rPr>
         <w:t xml:space="preserve">Le date usate nel software avranno il seguente formato: </w:t>
       </w:r>
-      <w:proofErr w:type="spellStart"/>
       <w:r>
         <w:rPr>
           <w:i/>
@@ -363,7 +354,6 @@
         </w:rPr>
         <w:t>mm:ss.SSSZ</w:t>
       </w:r>
-      <w:proofErr w:type="spellEnd"/>
       <w:proofErr w:type="gramEnd"/>
     </w:p>
     <w:p>
@@ -432,32 +422,66 @@
           <w:lang w:val="it-IT"/>
         </w:rPr>
       </w:pPr>
-      <w:hyperlink r:id="rId8" w:history="1">
-        <w:r>
-          <w:rPr>
-            <w:rStyle w:val="Hyperlink"/>
-            <w:lang w:val="it-IT"/>
-          </w:rPr>
-          <w:t>https://en.wikipedia.org/wiki/ISO_8601</w:t>
-        </w:r>
-      </w:hyperlink>
-    </w:p>
-    <w:p>
-      <w:pPr>
+      <w:r>
+        <w:fldChar w:fldCharType="begin"/>
+      </w:r>
+      <w:r>
+        <w:rPr>
+          <w:lang w:val="it-IT"/>
+        </w:rPr>
+        <w:instrText>HYPERLINK "https://en.wikipedia.org/wiki/ISO_8601"</w:instrText>
+      </w:r>
+      <w:r>
+        <w:fldChar w:fldCharType="separate"/>
+      </w:r>
+      <w:r>
         <w:rPr>
           <w:rStyle w:val="Hyperlink"/>
           <w:lang w:val="it-IT"/>
         </w:rPr>
-      </w:pPr>
-      <w:hyperlink r:id="rId9" w:history="1">
-        <w:r>
-          <w:rPr>
-            <w:rStyle w:val="Hyperlink"/>
-            <w:lang w:val="it-IT"/>
-          </w:rPr>
-          <w:t>https://www.ietf.org/rfc/rfc0822.txt</w:t>
-        </w:r>
-      </w:hyperlink>
+        <w:t>https://en.wikipedia.org/wiki/ISO_8601</w:t>
+      </w:r>
+      <w:r>
+        <w:rPr>
+          <w:rStyle w:val="Hyperlink"/>
+          <w:lang w:val="it-IT"/>
+        </w:rPr>
+        <w:fldChar w:fldCharType="end"/>
+      </w:r>
+    </w:p>
+    <w:p>
+      <w:pPr>
+        <w:rPr>
+          <w:rStyle w:val="Hyperlink"/>
+          <w:lang w:val="it-IT"/>
+        </w:rPr>
+      </w:pPr>
+      <w:r>
+        <w:fldChar w:fldCharType="begin"/>
+      </w:r>
+      <w:r>
+        <w:rPr>
+          <w:lang w:val="it-IT"/>
+        </w:rPr>
+        <w:instrText>HYPERLINK "https://www.ietf.org/rfc/rfc0822.txt"</w:instrText>
+      </w:r>
+      <w:r>
+        <w:fldChar w:fldCharType="separate"/>
+      </w:r>
+      <w:r>
+        <w:rPr>
+          <w:rStyle w:val="Hyperlink"/>
+          <w:lang w:val="it-IT"/>
+        </w:rPr>
+        <w:t>https://www.ietf.org/rfc/rfc0822.txt</w:t>
+      </w:r>
+      <w:r>
+        <w:rPr>
+          <w:rStyle w:val="Hyperlink"/>
+          <w:lang w:val="it-IT"/>
+        </w:rPr>
+        <w:fldChar w:fldCharType="end"/>
+      </w:r>
     </w:p>
     <w:p>
       <w:pPr>
@@ -489,118 +513,20 @@
         <w:rPr>
           <w:lang w:val="it-IT"/>
         </w:rPr>
-        <w:t>pulito e stabile si userà le classi di Java “Date”, “</w:t>
-      </w:r>
-      <w:proofErr w:type="spellStart"/>
-      <w:r>
-        <w:rPr>
-          <w:lang w:val="it-IT"/>
-        </w:rPr>
-        <w:t>DateFormat</w:t>
-      </w:r>
-      <w:proofErr w:type="spellEnd"/>
-      <w:r>
-        <w:rPr>
-          <w:lang w:val="it-IT"/>
-        </w:rPr>
-        <w:t>” e “</w:t>
-      </w:r>
-      <w:proofErr w:type="spellStart"/>
-      <w:r>
-        <w:rPr>
-          <w:lang w:val="it-IT"/>
-        </w:rPr>
-        <w:t>Calendar</w:t>
-      </w:r>
-      <w:proofErr w:type="spellEnd"/>
-      <w:r>
-        <w:rPr>
-          <w:lang w:val="it-IT"/>
-        </w:rPr>
-        <w:t>”.</w:t>
-      </w:r>
-    </w:p>
-    <w:p>
-      <w:pPr>
-        <w:rPr>
-          <w:lang w:val="it-IT"/>
-        </w:rPr>
-      </w:pPr>
-      <w:r>
-        <w:rPr>
-          <w:lang w:val="it-IT"/>
-        </w:rPr>
-        <w:t xml:space="preserve">La data inserita dall’utente sarà prima </w:t>
-      </w:r>
-      <w:proofErr w:type="spellStart"/>
-      <w:r>
-        <w:rPr>
-          <w:lang w:val="it-IT"/>
-        </w:rPr>
-        <w:t>parsata</w:t>
-      </w:r>
-      <w:proofErr w:type="spellEnd"/>
-      <w:r>
-        <w:rPr>
-          <w:lang w:val="it-IT"/>
-        </w:rPr>
-        <w:t xml:space="preserve"> tramite </w:t>
-      </w:r>
-      <w:proofErr w:type="spellStart"/>
-      <w:r>
-        <w:rPr>
-          <w:lang w:val="it-IT"/>
-        </w:rPr>
-        <w:t>DateFormat</w:t>
-      </w:r>
-      <w:proofErr w:type="spellEnd"/>
-      <w:r>
-        <w:rPr>
-          <w:lang w:val="it-IT"/>
-        </w:rPr>
-        <w:t xml:space="preserve"> in Date e poi trasformata in </w:t>
-      </w:r>
-      <w:proofErr w:type="spellStart"/>
-      <w:r>
-        <w:rPr>
-          <w:lang w:val="it-IT"/>
-        </w:rPr>
-        <w:t>Calendar</w:t>
-      </w:r>
-      <w:proofErr w:type="spellEnd"/>
-      <w:r>
-        <w:rPr>
-          <w:lang w:val="it-IT"/>
-        </w:rPr>
-        <w:t xml:space="preserve"> in modo da poter essere poi gestita e editata. Una volta finita la modifica verrà trasformata in </w:t>
-      </w:r>
-      <w:proofErr w:type="spellStart"/>
-      <w:r>
-        <w:rPr>
-          <w:lang w:val="it-IT"/>
-        </w:rPr>
-        <w:t>String</w:t>
-      </w:r>
-      <w:proofErr w:type="spellEnd"/>
-      <w:r>
-        <w:rPr>
-          <w:lang w:val="it-IT"/>
-        </w:rPr>
-        <w:t xml:space="preserve"> tramite il </w:t>
-      </w:r>
-      <w:proofErr w:type="spellStart"/>
-      <w:r>
-        <w:rPr>
-          <w:lang w:val="it-IT"/>
-        </w:rPr>
-        <w:t>DateFormat</w:t>
-      </w:r>
-      <w:proofErr w:type="spellEnd"/>
-      <w:r>
-        <w:rPr>
-          <w:lang w:val="it-IT"/>
-        </w:rPr>
-        <w:t>.</w:t>
+        <w:t>pulito e stabile si userà le classi di Java “Date”, “DateFormat” e “Calendar”.</w:t>
+      </w:r>
+    </w:p>
+    <w:p>
+      <w:pPr>
+        <w:rPr>
+          <w:lang w:val="it-IT"/>
+        </w:rPr>
+      </w:pPr>
+      <w:r>
+        <w:rPr>
+          <w:lang w:val="it-IT"/>
+        </w:rPr>
+        <w:t>La data inserita dall’utente sarà prima parsata tramite DateFormat in Date e poi trasformata in Calendar in modo da poter essere poi gestita e editata. Una volta finita la modifica verrà trasformata in String tramite il DateFormat.</w:t>
       </w:r>
     </w:p>
     <w:p>
@@ -663,15 +589,32 @@
           <w:lang w:val="it-IT"/>
         </w:rPr>
       </w:pPr>
-      <w:hyperlink r:id="rId10" w:history="1">
-        <w:r>
-          <w:rPr>
-            <w:rStyle w:val="Hyperlink"/>
-            <w:lang w:val="it-IT"/>
-          </w:rPr>
-          <w:t>https://www.cleveroad.com/blog/check-out-the-benefits-of-open-source-library-and-open-source-software/</w:t>
-        </w:r>
-      </w:hyperlink>
+      <w:r>
+        <w:fldChar w:fldCharType="begin"/>
+      </w:r>
+      <w:r>
+        <w:rPr>
+          <w:lang w:val="it-IT"/>
+        </w:rPr>
+        <w:instrText>HYPERLINK "https://www.cleveroad.com/blog/check-out-the-benefits-of-open-source-library-and-open-source-software/"</w:instrText>
+      </w:r>
+      <w:r>
+        <w:fldChar w:fldCharType="separate"/>
+      </w:r>
+      <w:r>
+        <w:rPr>
+          <w:rStyle w:val="Hyperlink"/>
+          <w:lang w:val="it-IT"/>
+        </w:rPr>
+        <w:t>https://www.cleveroad.com/blog/check-out-the-benefits-of-open-source-library-and-open-source-software/</w:t>
+      </w:r>
+      <w:r>
+        <w:rPr>
+          <w:rStyle w:val="Hyperlink"/>
+          <w:lang w:val="it-IT"/>
+        </w:rPr>
+        <w:fldChar w:fldCharType="end"/>
+      </w:r>
     </w:p>
     <w:p>
       <w:pPr>
@@ -697,58 +640,16 @@
         <w:rPr>
           <w:lang w:val="it-IT"/>
         </w:rPr>
-        <w:t xml:space="preserve">Come gestione di librerie verrà usato lo strumento </w:t>
-      </w:r>
-      <w:proofErr w:type="spellStart"/>
-      <w:r>
-        <w:rPr>
-          <w:lang w:val="it-IT"/>
-        </w:rPr>
-        <w:t>Maven</w:t>
-      </w:r>
-      <w:proofErr w:type="spellEnd"/>
-      <w:r>
-        <w:rPr>
-          <w:lang w:val="it-IT"/>
-        </w:rPr>
-        <w:t xml:space="preserve">. Questo, oltre a offrire una gestione centralizzata e automatizzata delle librerie, offre molte funzionalità come compilare e generare l’eseguibile ed eseguire gli </w:t>
-      </w:r>
-      <w:proofErr w:type="spellStart"/>
-      <w:r>
-        <w:rPr>
-          <w:lang w:val="it-IT"/>
-        </w:rPr>
-        <w:t>unit</w:t>
-      </w:r>
-      <w:proofErr w:type="spellEnd"/>
-      <w:r>
-        <w:rPr>
-          <w:lang w:val="it-IT"/>
-        </w:rPr>
-        <w:t xml:space="preserve"> </w:t>
-      </w:r>
-      <w:proofErr w:type="spellStart"/>
-      <w:r>
-        <w:rPr>
-          <w:lang w:val="it-IT"/>
-        </w:rPr>
-        <w:t>tests</w:t>
-      </w:r>
-      <w:proofErr w:type="spellEnd"/>
-      <w:r>
-        <w:rPr>
-          <w:lang w:val="it-IT"/>
-        </w:rPr>
-        <w:t>.</w:t>
-      </w:r>
-    </w:p>
-    <w:p>
-      <w:pPr>
-        <w:rPr>
-          <w:lang w:val="it-IT"/>
-        </w:rPr>
-      </w:pPr>
-      <w:hyperlink r:id="rId11" w:history="1">
+        <w:t>Come gestione di librerie verrà usato lo strumento Maven. Questo, oltre a offrire una gestione centralizzata e automatizzata delle librerie, offre molte funzionalità come compilare e generare l’eseguibile ed eseguire gli unit tests.</w:t>
+      </w:r>
+    </w:p>
+    <w:p>
+      <w:pPr>
+        <w:rPr>
+          <w:lang w:val="it-IT"/>
+        </w:rPr>
+      </w:pPr>
+      <w:hyperlink r:id="rId6" w:history="1">
         <w:r>
           <w:rPr>
             <w:rStyle w:val="Hyperlink"/>
@@ -797,15 +698,32 @@
           <w:lang w:val="it-IT"/>
         </w:rPr>
       </w:pPr>
-      <w:hyperlink r:id="rId12" w:history="1">
-        <w:r>
-          <w:rPr>
-            <w:rStyle w:val="Hyperlink"/>
-            <w:lang w:val="it-IT"/>
-          </w:rPr>
-          <w:t>https://github.com/Cartella-Sanitaria-Project</w:t>
-        </w:r>
-      </w:hyperlink>
+      <w:r>
+        <w:fldChar w:fldCharType="begin"/>
+      </w:r>
+      <w:r>
+        <w:rPr>
+          <w:lang w:val="it-IT"/>
+        </w:rPr>
+        <w:instrText>HYPERLINK "https://github.com/Cartella-Sanitaria-Project"</w:instrText>
+      </w:r>
+      <w:r>
+        <w:fldChar w:fldCharType="separate"/>
+      </w:r>
+      <w:r>
+        <w:rPr>
+          <w:rStyle w:val="Hyperlink"/>
+          <w:lang w:val="it-IT"/>
+        </w:rPr>
+        <w:t>https://github.com/Cartella-Sanitaria-Project</w:t>
+      </w:r>
+      <w:r>
+        <w:rPr>
+          <w:rStyle w:val="Hyperlink"/>
+          <w:lang w:val="it-IT"/>
+        </w:rPr>
+        <w:fldChar w:fldCharType="end"/>
+      </w:r>
     </w:p>
     <w:p>
       <w:pPr>
@@ -840,15 +758,32 @@
           <w:lang w:val="it-IT"/>
         </w:rPr>
       </w:pPr>
-      <w:hyperlink r:id="rId13" w:history="1">
-        <w:r>
-          <w:rPr>
-            <w:rStyle w:val="Hyperlink"/>
-            <w:lang w:val="it-IT"/>
-          </w:rPr>
-          <w:t>https://www.gnu.org/licenses/gpl-3.0.html</w:t>
-        </w:r>
-      </w:hyperlink>
+      <w:r>
+        <w:fldChar w:fldCharType="begin"/>
+      </w:r>
+      <w:r>
+        <w:rPr>
+          <w:lang w:val="it-IT"/>
+        </w:rPr>
+        <w:instrText>HYPERLINK "https://www.gnu.org/licenses/gpl-3.0.html"</w:instrText>
+      </w:r>
+      <w:r>
+        <w:fldChar w:fldCharType="separate"/>
+      </w:r>
+      <w:r>
+        <w:rPr>
+          <w:rStyle w:val="Hyperlink"/>
+          <w:lang w:val="it-IT"/>
+        </w:rPr>
+        <w:t>https://www.gnu.org/licenses/gpl-3.0.html</w:t>
+      </w:r>
+      <w:r>
+        <w:rPr>
+          <w:rStyle w:val="Hyperlink"/>
+          <w:lang w:val="it-IT"/>
+        </w:rPr>
+        <w:fldChar w:fldCharType="end"/>
+      </w:r>
     </w:p>
     <w:p>
       <w:pPr>
@@ -857,60 +792,24 @@
           <w:lang w:val="it-IT"/>
         </w:rPr>
       </w:pPr>
-      <w:proofErr w:type="spellStart"/>
-      <w:r>
-        <w:rPr>
-          <w:lang w:val="it-IT"/>
-        </w:rPr>
-        <w:t>Logging</w:t>
-      </w:r>
-      <w:proofErr w:type="spellEnd"/>
-      <w:r>
-        <w:rPr>
-          <w:lang w:val="it-IT"/>
-        </w:rPr>
-        <w:t xml:space="preserve"> e Metriche</w:t>
-      </w:r>
-    </w:p>
-    <w:p>
-      <w:pPr>
-        <w:rPr>
-          <w:lang w:val="it-IT"/>
-        </w:rPr>
-      </w:pPr>
-      <w:r>
-        <w:rPr>
-          <w:lang w:val="it-IT"/>
-        </w:rPr>
-        <w:t xml:space="preserve">Non verranno inseriti metriche di utilizzo, </w:t>
-      </w:r>
-      <w:proofErr w:type="spellStart"/>
-      <w:r>
-        <w:rPr>
-          <w:lang w:val="it-IT"/>
-        </w:rPr>
-        <w:t>logging</w:t>
-      </w:r>
-      <w:proofErr w:type="spellEnd"/>
-      <w:r>
-        <w:rPr>
-          <w:lang w:val="it-IT"/>
-        </w:rPr>
-        <w:t xml:space="preserve"> e altri software di </w:t>
-      </w:r>
-      <w:proofErr w:type="spellStart"/>
-      <w:r>
-        <w:rPr>
-          <w:lang w:val="it-IT"/>
-        </w:rPr>
-        <w:t>troubleshooting</w:t>
-      </w:r>
-      <w:proofErr w:type="spellEnd"/>
-      <w:r>
-        <w:rPr>
-          <w:lang w:val="it-IT"/>
-        </w:rPr>
-        <w:t xml:space="preserve"> in quanto non richiesto dal progetto e dato che il software è indicato all’utilizzo di un singolo utente tramite console di comando. Eventuali errori o segnalazioni </w:t>
+      <w:r>
+        <w:rPr>
+          <w:lang w:val="it-IT"/>
+        </w:rPr>
+        <w:t>Logging e Metriche</w:t>
+      </w:r>
+    </w:p>
+    <w:p>
+      <w:pPr>
+        <w:rPr>
+          <w:lang w:val="it-IT"/>
+        </w:rPr>
+      </w:pPr>
+      <w:r>
+        <w:rPr>
+          <w:lang w:val="it-IT"/>
+        </w:rPr>
+        <w:t xml:space="preserve">Non verranno inseriti metriche di utilizzo, logging e altri software di troubleshooting in quanto non richiesto dal progetto e dato che il software è indicato all’utilizzo di un singolo utente tramite console di comando. Eventuali errori o segnalazioni </w:t>
       </w:r>
       <w:proofErr w:type="gramStart"/>
       <w:r>
@@ -972,83 +871,33 @@
         <w:rPr>
           <w:lang w:val="it-IT"/>
         </w:rPr>
-        <w:t xml:space="preserve">e di </w:t>
-      </w:r>
-      <w:proofErr w:type="spellStart"/>
-      <w:r>
-        <w:rPr>
-          <w:lang w:val="it-IT"/>
-        </w:rPr>
-        <w:t>main</w:t>
-      </w:r>
-      <w:proofErr w:type="spellEnd"/>
-    </w:p>
-    <w:p>
-      <w:pPr>
-        <w:rPr>
-          <w:lang w:val="it-IT"/>
-        </w:rPr>
-      </w:pPr>
-      <w:r>
-        <w:rPr>
-          <w:lang w:val="it-IT"/>
-        </w:rPr>
-        <w:t xml:space="preserve">La classe di avvio si chiamerà </w:t>
-      </w:r>
-      <w:proofErr w:type="spellStart"/>
-      <w:r>
-        <w:rPr>
-          <w:lang w:val="it-IT"/>
-        </w:rPr>
-        <w:t>Main</w:t>
-      </w:r>
-      <w:proofErr w:type="spellEnd"/>
-      <w:r>
-        <w:rPr>
-          <w:lang w:val="it-IT"/>
-        </w:rPr>
-        <w:t xml:space="preserve">, avrà un metodo </w:t>
-      </w:r>
-      <w:proofErr w:type="spellStart"/>
-      <w:r>
-        <w:rPr>
-          <w:lang w:val="it-IT"/>
-        </w:rPr>
-        <w:t>main</w:t>
-      </w:r>
-      <w:proofErr w:type="spellEnd"/>
-      <w:r>
-        <w:rPr>
-          <w:lang w:val="it-IT"/>
-        </w:rPr>
-        <w:t xml:space="preserve"> statico e sarà l’avvio dell’applicazione.</w:t>
-      </w:r>
-    </w:p>
-    <w:p>
-      <w:pPr>
-        <w:rPr>
-          <w:lang w:val="it-IT"/>
-        </w:rPr>
-      </w:pPr>
-      <w:r>
-        <w:rPr>
-          <w:lang w:val="it-IT"/>
-        </w:rPr>
-        <w:t xml:space="preserve">Questa classe avrà il compito di inizializzare la sessione, caricare dati da file locale e avviare la prima richiesta all’utente, ovvero un </w:t>
-      </w:r>
-      <w:proofErr w:type="spellStart"/>
-      <w:r>
-        <w:rPr>
-          <w:lang w:val="it-IT"/>
-        </w:rPr>
-        <w:t>menù</w:t>
-      </w:r>
-      <w:proofErr w:type="spellEnd"/>
-      <w:r>
-        <w:rPr>
-          <w:lang w:val="it-IT"/>
-        </w:rPr>
-        <w:t xml:space="preserve"> contestuale per richiedere la funzionalità da eseguire.</w:t>
+        <w:t>e di main</w:t>
+      </w:r>
+    </w:p>
+    <w:p>
+      <w:pPr>
+        <w:rPr>
+          <w:lang w:val="it-IT"/>
+        </w:rPr>
+      </w:pPr>
+      <w:r>
+        <w:rPr>
+          <w:lang w:val="it-IT"/>
+        </w:rPr>
+        <w:t>La classe di avvio si chiamerà Main, avrà un metodo main statico e sarà l’avvio dell’applicazione.</w:t>
+      </w:r>
+    </w:p>
+    <w:p>
+      <w:pPr>
+        <w:rPr>
+          <w:lang w:val="it-IT"/>
+        </w:rPr>
+      </w:pPr>
+      <w:r>
+        <w:rPr>
+          <w:lang w:val="it-IT"/>
+        </w:rPr>
+        <w:t>Questa classe avrà il compito di inizializzare la sessione, caricare dati da file locale e avviare la prima richiesta all’utente, ovvero un menù contestuale per richiedere la funzionalità da eseguire.</w:t>
       </w:r>
     </w:p>
     <w:p>
@@ -1075,21 +924,7 @@
         <w:rPr>
           <w:lang w:val="it-IT"/>
         </w:rPr>
-        <w:t xml:space="preserve">La classe di sessione si chiamerà </w:t>
-      </w:r>
-      <w:proofErr w:type="spellStart"/>
-      <w:r>
-        <w:rPr>
-          <w:lang w:val="it-IT"/>
-        </w:rPr>
-        <w:t>ApplicationSession</w:t>
-      </w:r>
-      <w:proofErr w:type="spellEnd"/>
-      <w:r>
-        <w:rPr>
-          <w:lang w:val="it-IT"/>
-        </w:rPr>
-        <w:t>, sarà una classe con costruttore privato e quindi accessibile alla classe stessa.</w:t>
+        <w:t>La classe di sessione si chiamerà ApplicationSession, sarà una classe con costruttore privato e quindi accessibile alla classe stessa.</w:t>
       </w:r>
     </w:p>
     <w:p>
@@ -1124,15 +959,32 @@
           <w:lang w:val="it-IT"/>
         </w:rPr>
       </w:pPr>
-      <w:hyperlink r:id="rId14" w:history="1">
-        <w:r>
-          <w:rPr>
-            <w:rStyle w:val="Hyperlink"/>
-            <w:lang w:val="it-IT"/>
-          </w:rPr>
-          <w:t>https://www.oracle.com/technical-resources/articles/java/singleton.html</w:t>
-        </w:r>
-      </w:hyperlink>
+      <w:r>
+        <w:fldChar w:fldCharType="begin"/>
+      </w:r>
+      <w:r>
+        <w:rPr>
+          <w:lang w:val="it-IT"/>
+        </w:rPr>
+        <w:instrText>HYPERLINK "https://www.oracle.com/technical-resources/articles/java/singleton.html"</w:instrText>
+      </w:r>
+      <w:r>
+        <w:fldChar w:fldCharType="separate"/>
+      </w:r>
+      <w:r>
+        <w:rPr>
+          <w:rStyle w:val="Hyperlink"/>
+          <w:lang w:val="it-IT"/>
+        </w:rPr>
+        <w:t>https://www.oracle.com/technical-resources/articles/java/singleton.html</w:t>
+      </w:r>
+      <w:r>
+        <w:rPr>
+          <w:rStyle w:val="Hyperlink"/>
+          <w:lang w:val="it-IT"/>
+        </w:rPr>
+        <w:fldChar w:fldCharType="end"/>
+      </w:r>
     </w:p>
     <w:p>
       <w:pPr>
@@ -1171,21 +1023,7 @@
         <w:rPr>
           <w:lang w:val="it-IT"/>
         </w:rPr>
-        <w:t xml:space="preserve">La classe di menù si chiamerà Menu, sarà una classe con un metodo pubblico non statico senza argomenti e </w:t>
-      </w:r>
-      <w:proofErr w:type="spellStart"/>
-      <w:r>
-        <w:rPr>
-          <w:lang w:val="it-IT"/>
-        </w:rPr>
-        <w:t>void</w:t>
-      </w:r>
-      <w:proofErr w:type="spellEnd"/>
-      <w:r>
-        <w:rPr>
-          <w:lang w:val="it-IT"/>
-        </w:rPr>
-        <w:t>. Questo stamperà in console le varie funzioni disponibili con un numero associato e richiederà in input all’utente il numero della funzione.</w:t>
+        <w:t>La classe di menù si chiamerà Menu, sarà una classe con un metodo pubblico non statico senza argomenti e void. Questo stamperà in console le varie funzioni disponibili con un numero associato e richiederà in input all’utente il numero della funzione.</w:t>
       </w:r>
     </w:p>
     <w:p>
@@ -1204,21 +1042,7 @@
         <w:rPr>
           <w:lang w:val="it-IT"/>
         </w:rPr>
-        <w:t xml:space="preserve">a in un ciclo </w:t>
-      </w:r>
-      <w:proofErr w:type="spellStart"/>
-      <w:r>
-        <w:rPr>
-          <w:lang w:val="it-IT"/>
-        </w:rPr>
-        <w:t>while</w:t>
-      </w:r>
-      <w:proofErr w:type="spellEnd"/>
-      <w:r>
-        <w:rPr>
-          <w:lang w:val="it-IT"/>
-        </w:rPr>
-        <w:t xml:space="preserve"> che finirà quando l’utente inserisce un numero corretto della lista.</w:t>
+        <w:t>a in un ciclo while che finirà quando l’utente inserisce un numero corretto della lista.</w:t>
       </w:r>
     </w:p>
     <w:p>
@@ -1244,21 +1068,7 @@
         <w:rPr>
           <w:lang w:val="it-IT"/>
         </w:rPr>
-        <w:t>In più nella lista deve essere aggiunto un campo “0 – Termina applicazione” per consentire di terminare il software. La chiusura dell’applicazione avverrà tramite semplice “</w:t>
-      </w:r>
-      <w:proofErr w:type="spellStart"/>
-      <w:r>
-        <w:rPr>
-          <w:lang w:val="it-IT"/>
-        </w:rPr>
-        <w:t>System.exit</w:t>
-      </w:r>
-      <w:proofErr w:type="spellEnd"/>
-      <w:r>
-        <w:rPr>
-          <w:lang w:val="it-IT"/>
-        </w:rPr>
-        <w:t>(0)”.</w:t>
+        <w:t>In più nella lista deve essere aggiunto un campo “0 – Termina applicazione” per consentire di terminare il software. La chiusura dell’applicazione avverrà tramite semplice “System.exit(0)”.</w:t>
       </w:r>
     </w:p>
     <w:p>
@@ -1417,14 +1227,12 @@
                 <w:lang w:val="it-IT"/>
               </w:rPr>
             </w:pPr>
-            <w:proofErr w:type="spellStart"/>
             <w:r>
               <w:t>n</w:t>
             </w:r>
             <w:r>
               <w:t>ome</w:t>
             </w:r>
-            <w:proofErr w:type="spellEnd"/>
           </w:p>
         </w:tc>
         <w:tc>
@@ -1478,14 +1286,12 @@
                 <w:lang w:val="it-IT"/>
               </w:rPr>
             </w:pPr>
-            <w:proofErr w:type="spellStart"/>
             <w:r>
               <w:t>c</w:t>
             </w:r>
             <w:r>
               <w:t>ognome</w:t>
             </w:r>
-            <w:proofErr w:type="spellEnd"/>
           </w:p>
         </w:tc>
         <w:tc>
@@ -1750,7 +1556,6 @@
                 <w:lang w:val="it-IT"/>
               </w:rPr>
             </w:pPr>
-            <w:proofErr w:type="spellStart"/>
             <w:r>
               <w:t>d</w:t>
             </w:r>
@@ -1763,7 +1568,6 @@
             <w:r>
               <w:t>ascita</w:t>
             </w:r>
-            <w:proofErr w:type="spellEnd"/>
           </w:p>
         </w:tc>
         <w:tc>
@@ -1861,14 +1665,12 @@
                 <w:lang w:val="it-IT"/>
               </w:rPr>
             </w:pPr>
-            <w:proofErr w:type="spellStart"/>
             <w:r>
               <w:t>l</w:t>
             </w:r>
             <w:r>
               <w:t>uogoNascita</w:t>
             </w:r>
-            <w:proofErr w:type="spellEnd"/>
           </w:p>
         </w:tc>
         <w:tc>
@@ -1922,14 +1724,12 @@
                 <w:lang w:val="it-IT"/>
               </w:rPr>
             </w:pPr>
-            <w:proofErr w:type="spellStart"/>
             <w:r>
               <w:t>g</w:t>
             </w:r>
             <w:r>
               <w:t>enere</w:t>
             </w:r>
-            <w:proofErr w:type="spellEnd"/>
           </w:p>
         </w:tc>
         <w:tc>
@@ -1986,7 +1786,6 @@
                 <w:lang w:val="it-IT"/>
               </w:rPr>
             </w:pPr>
-            <w:proofErr w:type="spellStart"/>
             <w:r>
               <w:rPr>
                 <w:lang w:val="it-IT"/>
@@ -1999,7 +1798,6 @@
               </w:rPr>
               <w:t>odiceFiscale</w:t>
             </w:r>
-            <w:proofErr w:type="spellEnd"/>
           </w:p>
         </w:tc>
         <w:tc>
@@ -2059,7 +1857,6 @@
                 <w:lang w:val="it-IT"/>
               </w:rPr>
             </w:pPr>
-            <w:proofErr w:type="spellStart"/>
             <w:r>
               <w:rPr>
                 <w:lang w:val="it-IT"/>
@@ -2072,7 +1869,6 @@
               </w:rPr>
               <w:t>odiceSanitario</w:t>
             </w:r>
-            <w:proofErr w:type="spellEnd"/>
           </w:p>
         </w:tc>
         <w:tc>
@@ -2170,7 +1966,6 @@
                 <w:lang w:val="it-IT"/>
               </w:rPr>
             </w:pPr>
-            <w:proofErr w:type="spellStart"/>
             <w:r>
               <w:rPr>
                 <w:lang w:val="it-IT"/>
@@ -2195,7 +1990,6 @@
               </w:rPr>
               <w:t>anguigno</w:t>
             </w:r>
-            <w:proofErr w:type="spellEnd"/>
           </w:p>
         </w:tc>
         <w:tc>
@@ -2232,16 +2026,8 @@
               <w:rPr>
                 <w:lang w:val="it-IT"/>
               </w:rPr>
-              <w:t xml:space="preserve">Ref. </w:t>
-            </w:r>
-            <w:proofErr w:type="spellStart"/>
-            <w:r>
-              <w:rPr>
-                <w:lang w:val="it-IT"/>
-              </w:rPr>
-              <w:t>GruppoSanguigno</w:t>
-            </w:r>
-            <w:proofErr w:type="spellEnd"/>
+              <w:t>Ref. GruppoSanguigno</w:t>
+            </w:r>
           </w:p>
         </w:tc>
       </w:tr>
@@ -2354,14 +2140,12 @@
                 <w:lang w:val="it-IT"/>
               </w:rPr>
             </w:pPr>
-            <w:proofErr w:type="spellStart"/>
             <w:r>
               <w:rPr>
                 <w:lang w:val="it-IT"/>
               </w:rPr>
               <w:t>fattoreRh</w:t>
             </w:r>
-            <w:proofErr w:type="spellEnd"/>
           </w:p>
         </w:tc>
         <w:tc>
@@ -2487,21 +2271,7 @@
         <w:rPr>
           <w:lang w:val="it-IT"/>
         </w:rPr>
-        <w:t xml:space="preserve">È necessario creare le seguenti classi di persistenza per gestire i dati, le classi implementeranno l’interfaccia </w:t>
-      </w:r>
-      <w:proofErr w:type="spellStart"/>
-      <w:r>
-        <w:rPr>
-          <w:lang w:val="it-IT"/>
-        </w:rPr>
-        <w:t>Serializable</w:t>
-      </w:r>
-      <w:proofErr w:type="spellEnd"/>
-      <w:r>
-        <w:rPr>
-          <w:lang w:val="it-IT"/>
-        </w:rPr>
-        <w:t xml:space="preserve"> per essere serializzate come JSON.</w:t>
+        <w:t>È necessario creare le seguenti classi di persistenza per gestire i dati, le classi implementeranno l’interfaccia Serializable per essere serializzate come JSON.</w:t>
       </w:r>
     </w:p>
     <w:p>
@@ -2582,7 +2352,6 @@
         </w:rPr>
         <w:t xml:space="preserve">La classe si chiamerà </w:t>
       </w:r>
-      <w:proofErr w:type="spellStart"/>
       <w:proofErr w:type="gramStart"/>
       <w:r>
         <w:rPr>
@@ -2590,7 +2359,6 @@
         </w:rPr>
         <w:t>GruppoSanguigno</w:t>
       </w:r>
-      <w:proofErr w:type="spellEnd"/>
       <w:proofErr w:type="gramEnd"/>
       <w:r>
         <w:rPr>
@@ -2626,143 +2394,236 @@
         <w:rPr>
           <w:lang w:val="it-IT"/>
         </w:rPr>
-        <w:t xml:space="preserve">La creazione avverrà tramite UUID senza </w:t>
-      </w:r>
-      <w:proofErr w:type="spellStart"/>
-      <w:r>
-        <w:rPr>
-          <w:lang w:val="it-IT"/>
-        </w:rPr>
-        <w:t>dash</w:t>
-      </w:r>
-      <w:proofErr w:type="spellEnd"/>
-      <w:r>
-        <w:rPr>
-          <w:lang w:val="it-IT"/>
-        </w:rPr>
-        <w:t xml:space="preserve"> (-), questo genererà un codice univoco e casuale.</w:t>
-      </w:r>
-    </w:p>
-    <w:p>
-      <w:pPr>
-        <w:rPr>
-          <w:lang w:val="it-IT"/>
-        </w:rPr>
-      </w:pPr>
-      <w:r>
-        <w:rPr>
-          <w:lang w:val="it-IT"/>
-        </w:rPr>
-        <w:t xml:space="preserve">Questo compito sarà affidato ad una classe di </w:t>
-      </w:r>
-      <w:proofErr w:type="spellStart"/>
-      <w:r>
-        <w:rPr>
-          <w:lang w:val="it-IT"/>
-        </w:rPr>
-        <w:t>utils</w:t>
-      </w:r>
-      <w:proofErr w:type="spellEnd"/>
-      <w:r>
-        <w:rPr>
-          <w:lang w:val="it-IT"/>
-        </w:rPr>
-        <w:t xml:space="preserve"> che userà il metodo </w:t>
-      </w:r>
-      <w:proofErr w:type="spellStart"/>
+        <w:t>La creazione avverrà tramite UUID senza dash (-), questo genererà un codice univoco e casuale.</w:t>
+      </w:r>
+    </w:p>
+    <w:p>
+      <w:pPr>
+        <w:rPr>
+          <w:lang w:val="it-IT"/>
+        </w:rPr>
+      </w:pPr>
+      <w:r>
+        <w:rPr>
+          <w:lang w:val="it-IT"/>
+        </w:rPr>
+        <w:t xml:space="preserve">Questo compito sarà affidato ad una classe di utils che userà il metodo </w:t>
+      </w:r>
       <w:r>
         <w:rPr>
           <w:i/>
           <w:iCs/>
           <w:lang w:val="it-IT"/>
         </w:rPr>
-        <w:t>UUID.randomUUID</w:t>
-      </w:r>
-      <w:proofErr w:type="spellEnd"/>
+        <w:t>UUID.randomUUID()</w:t>
+      </w:r>
+      <w:r>
+        <w:rPr>
+          <w:lang w:val="it-IT"/>
+        </w:rPr>
+        <w:t xml:space="preserve"> e farà il replace dei trattini </w:t>
+      </w:r>
+      <w:proofErr w:type="gramStart"/>
+      <w:r>
+        <w:rPr>
+          <w:lang w:val="it-IT"/>
+        </w:rPr>
+        <w:t xml:space="preserve">tramite </w:t>
+      </w:r>
       <w:r>
         <w:rPr>
           <w:i/>
           <w:iCs/>
           <w:lang w:val="it-IT"/>
         </w:rPr>
-        <w:t>()</w:t>
-      </w:r>
-      <w:r>
-        <w:rPr>
-          <w:lang w:val="it-IT"/>
-        </w:rPr>
-        <w:t xml:space="preserve"> e farà il </w:t>
-      </w:r>
-      <w:proofErr w:type="spellStart"/>
-      <w:r>
-        <w:rPr>
-          <w:lang w:val="it-IT"/>
-        </w:rPr>
-        <w:t>replace</w:t>
-      </w:r>
-      <w:proofErr w:type="spellEnd"/>
-      <w:r>
-        <w:rPr>
-          <w:lang w:val="it-IT"/>
-        </w:rPr>
-        <w:t xml:space="preserve"> dei trattini </w:t>
-      </w:r>
-      <w:proofErr w:type="gramStart"/>
-      <w:r>
-        <w:rPr>
-          <w:lang w:val="it-IT"/>
-        </w:rPr>
-        <w:t xml:space="preserve">tramite </w:t>
-      </w:r>
+        <w:t>.replace</w:t>
+      </w:r>
+      <w:proofErr w:type="gramEnd"/>
       <w:r>
         <w:rPr>
           <w:i/>
           <w:iCs/>
           <w:lang w:val="it-IT"/>
         </w:rPr>
-        <w:t>.</w:t>
-      </w:r>
-      <w:proofErr w:type="spellStart"/>
-      <w:r>
-        <w:rPr>
-          <w:i/>
-          <w:iCs/>
-          <w:lang w:val="it-IT"/>
-        </w:rPr>
-        <w:t>replace</w:t>
-      </w:r>
-      <w:proofErr w:type="spellEnd"/>
+        <w:t>("-", "")</w:t>
+      </w:r>
+      <w:r>
+        <w:rPr>
+          <w:lang w:val="it-IT"/>
+        </w:rPr>
+        <w:t xml:space="preserve">. </w:t>
+      </w:r>
+    </w:p>
+    <w:p>
+      <w:pPr>
+        <w:rPr>
+          <w:lang w:val="it-IT"/>
+        </w:rPr>
+      </w:pPr>
+      <w:r>
+        <w:fldChar w:fldCharType="begin"/>
+      </w:r>
+      <w:r>
+        <w:rPr>
+          <w:lang w:val="it-IT"/>
+        </w:rPr>
+        <w:instrText>HYPERLINK "https://it.wikipedia.org/wiki/Universally_unique_identifier"</w:instrText>
+      </w:r>
+      <w:r>
+        <w:fldChar w:fldCharType="separate"/>
+      </w:r>
+      <w:r>
+        <w:rPr>
+          <w:rStyle w:val="Hyperlink"/>
+          <w:lang w:val="it-IT"/>
+        </w:rPr>
+        <w:t>https://it.wikipedia.org/wiki/Universally_unique_identifier</w:t>
+      </w:r>
+      <w:r>
+        <w:rPr>
+          <w:rStyle w:val="Hyperlink"/>
+          <w:lang w:val="it-IT"/>
+        </w:rPr>
+        <w:fldChar w:fldCharType="end"/>
+      </w:r>
+    </w:p>
+    <w:p>
+      <w:pPr>
+        <w:pStyle w:val="Heading2"/>
+        <w:rPr>
+          <w:lang w:val="it-IT"/>
+        </w:rPr>
+      </w:pPr>
+      <w:r>
+        <w:rPr>
+          <w:lang w:val="it-IT"/>
+        </w:rPr>
+        <w:t>Aggiornamento della classe di Menù</w:t>
+      </w:r>
+    </w:p>
+    <w:p>
+      <w:pPr>
+        <w:rPr>
+          <w:lang w:val="it-IT"/>
+        </w:rPr>
+      </w:pPr>
+      <w:r>
+        <w:rPr>
+          <w:lang w:val="it-IT"/>
+        </w:rPr>
+        <w:t>La classe Menu deve essere aggiornata aggiungendo nel messaggio della lista delle funzionalità la funzione di aggiornamento dei dati.</w:t>
+      </w:r>
+    </w:p>
+    <w:p>
+      <w:pPr>
+        <w:rPr>
+          <w:lang w:val="it-IT"/>
+        </w:rPr>
+      </w:pPr>
+      <w:r>
+        <w:rPr>
+          <w:lang w:val="it-IT"/>
+        </w:rPr>
+        <w:t>Inoltre, bisogna implementare la chiamata ad una nuova classe di aggiornamento dei dati</w:t>
+      </w:r>
+      <w:r>
+        <w:rPr>
+          <w:lang w:val="it-IT"/>
+        </w:rPr>
+        <w:t xml:space="preserve"> in caso l’utente scelga quella voce del menù.</w:t>
+      </w:r>
+    </w:p>
+    <w:p>
+      <w:pPr>
+        <w:pStyle w:val="Heading2"/>
+        <w:rPr>
+          <w:lang w:val="it-IT"/>
+        </w:rPr>
+      </w:pPr>
+      <w:r>
+        <w:rPr>
+          <w:lang w:val="it-IT"/>
+        </w:rPr>
+        <w:t>Classe di aggiornamento dati</w:t>
+      </w:r>
+    </w:p>
+    <w:p>
+      <w:pPr>
+        <w:rPr>
+          <w:lang w:val="it-IT"/>
+        </w:rPr>
+      </w:pPr>
+      <w:r>
+        <w:rPr>
+          <w:lang w:val="it-IT"/>
+        </w:rPr>
+        <w:t>La classe</w:t>
+      </w:r>
+      <w:r>
+        <w:rPr>
+          <w:lang w:val="it-IT"/>
+        </w:rPr>
+        <w:t xml:space="preserve"> </w:t>
+      </w:r>
+      <w:r>
+        <w:rPr>
+          <w:lang w:val="it-IT"/>
+        </w:rPr>
+        <w:t xml:space="preserve">si chiamerà </w:t>
+      </w:r>
+      <w:proofErr w:type="gramStart"/>
+      <w:r>
+        <w:rPr>
+          <w:lang w:val="it-IT"/>
+        </w:rPr>
+        <w:t>AggiornaDati</w:t>
+      </w:r>
       <w:proofErr w:type="gramEnd"/>
       <w:r>
         <w:rPr>
-          <w:i/>
-          <w:iCs/>
-          <w:lang w:val="it-IT"/>
-        </w:rPr>
-        <w:t>("-", "")</w:t>
-      </w:r>
-      <w:r>
-        <w:rPr>
-          <w:lang w:val="it-IT"/>
-        </w:rPr>
-        <w:t xml:space="preserve">. </w:t>
-      </w:r>
-    </w:p>
-    <w:p>
-      <w:pPr>
-        <w:rPr>
-          <w:lang w:val="it-IT"/>
-        </w:rPr>
-      </w:pPr>
-      <w:hyperlink r:id="rId15" w:history="1">
-        <w:r>
-          <w:rPr>
-            <w:rStyle w:val="Hyperlink"/>
-            <w:lang w:val="it-IT"/>
-          </w:rPr>
-          <w:t>https://it.wikipedia.org/wiki/Universally_unique_identifier</w:t>
-        </w:r>
-      </w:hyperlink>
+          <w:lang w:val="it-IT"/>
+        </w:rPr>
+        <w:t>, esporrà un metodo principale che stamperà la lista dei dati con a fianco il relativo numero e chiederà all’utente di inserire il numero del campo da aggiornare, in più nella lista deve essere aggiunto un campo “0 – Uscita, torna al menù principale” per consentire di tornare al menù principale.</w:t>
+      </w:r>
+    </w:p>
+    <w:p>
+      <w:pPr>
+        <w:pStyle w:val="Heading3"/>
+        <w:rPr>
+          <w:lang w:val="it-IT"/>
+        </w:rPr>
+      </w:pPr>
+      <w:r>
+        <w:rPr>
+          <w:lang w:val="it-IT"/>
+        </w:rPr>
+        <w:t>Aggiornamento del dato</w:t>
+      </w:r>
+    </w:p>
+    <w:p>
+      <w:pPr>
+        <w:rPr>
+          <w:lang w:val="it-IT"/>
+        </w:rPr>
+      </w:pPr>
+      <w:r>
+        <w:rPr>
+          <w:lang w:val="it-IT"/>
+        </w:rPr>
+        <w:t>Il metodo principale, una volta capito il campo da aggiornare, chiamerà uno dei vari e specifici metodi</w:t>
+      </w:r>
+      <w:r>
+        <w:rPr>
+          <w:lang w:val="it-IT"/>
+        </w:rPr>
+        <w:t xml:space="preserve"> della stessa classe</w:t>
+      </w:r>
+      <w:r>
+        <w:rPr>
+          <w:lang w:val="it-IT"/>
+        </w:rPr>
+        <w:t xml:space="preserve"> per l’aggiornamento del campo, questo chiederà un input all’utente e controllerà la bontà del dato in base al campo scelto. In caso il valore inserito non sia corretto chiederà di nuovo l’input all’utente. </w:t>
+      </w:r>
     </w:p>
     <w:p>
       <w:pPr>
@@ -2775,198 +2636,28 @@
         <w:rPr>
           <w:lang w:val="it-IT"/>
         </w:rPr>
-        <w:t>Aggiornamento della classe di Menù</w:t>
-      </w:r>
-    </w:p>
-    <w:p>
-      <w:pPr>
-        <w:rPr>
-          <w:lang w:val="it-IT"/>
-        </w:rPr>
-      </w:pPr>
-      <w:r>
-        <w:rPr>
-          <w:lang w:val="it-IT"/>
-        </w:rPr>
-        <w:t>La classe Menu deve essere aggiornata aggiungendo nel messaggio della lista delle funzionalità la funzione di aggiornamento dei dati.</w:t>
-      </w:r>
-    </w:p>
-    <w:p>
-      <w:pPr>
-        <w:rPr>
-          <w:lang w:val="it-IT"/>
-        </w:rPr>
-      </w:pPr>
-      <w:r>
-        <w:rPr>
-          <w:lang w:val="it-IT"/>
-        </w:rPr>
-        <w:t>Inoltre, bisogna implementare la chiamata ad una nuova classe di aggiornamento dei dati</w:t>
-      </w:r>
-      <w:r>
-        <w:rPr>
-          <w:lang w:val="it-IT"/>
-        </w:rPr>
-        <w:t xml:space="preserve"> in caso l’utente scelga quella voce del menù.</w:t>
-      </w:r>
-    </w:p>
-    <w:p>
-      <w:pPr>
-        <w:pStyle w:val="Heading2"/>
-        <w:rPr>
-          <w:lang w:val="it-IT"/>
-        </w:rPr>
-      </w:pPr>
-      <w:r>
-        <w:rPr>
-          <w:lang w:val="it-IT"/>
-        </w:rPr>
-        <w:t>Classe di aggiornamento dati</w:t>
-      </w:r>
-    </w:p>
-    <w:p>
-      <w:pPr>
-        <w:rPr>
-          <w:lang w:val="it-IT"/>
-        </w:rPr>
-      </w:pPr>
-      <w:r>
-        <w:rPr>
-          <w:lang w:val="it-IT"/>
-        </w:rPr>
-        <w:t>La classe</w:t>
-      </w:r>
-      <w:r>
-        <w:rPr>
-          <w:lang w:val="it-IT"/>
-        </w:rPr>
-        <w:t xml:space="preserve"> </w:t>
-      </w:r>
-      <w:r>
-        <w:rPr>
-          <w:lang w:val="it-IT"/>
-        </w:rPr>
-        <w:t xml:space="preserve">si chiamerà </w:t>
-      </w:r>
-      <w:proofErr w:type="spellStart"/>
+        <w:t>Classe di inizializzazione dati</w:t>
+      </w:r>
+    </w:p>
+    <w:p>
+      <w:pPr>
+        <w:rPr>
+          <w:lang w:val="it-IT"/>
+        </w:rPr>
+      </w:pPr>
+      <w:r>
+        <w:rPr>
+          <w:lang w:val="it-IT"/>
+        </w:rPr>
+        <w:t xml:space="preserve">La classe si chiamerà </w:t>
+      </w:r>
       <w:proofErr w:type="gramStart"/>
       <w:r>
         <w:rPr>
           <w:lang w:val="it-IT"/>
         </w:rPr>
-        <w:t>AggiornaDati</w:t>
-      </w:r>
-      <w:proofErr w:type="spellEnd"/>
-      <w:proofErr w:type="gramEnd"/>
-      <w:r>
-        <w:rPr>
-          <w:lang w:val="it-IT"/>
-        </w:rPr>
-        <w:t xml:space="preserve">, esporrà un metodo principale che stamperà la lista dei dati con a fianco il relativo numero e chiederà all’utente di inserire il numero del campo da aggiornare, in più nella lista deve essere aggiunto un campo “0 – Uscita, torna al </w:t>
-      </w:r>
-      <w:proofErr w:type="spellStart"/>
-      <w:r>
-        <w:rPr>
-          <w:lang w:val="it-IT"/>
-        </w:rPr>
-        <w:t>menù</w:t>
-      </w:r>
-      <w:proofErr w:type="spellEnd"/>
-      <w:r>
-        <w:rPr>
-          <w:lang w:val="it-IT"/>
-        </w:rPr>
-        <w:t xml:space="preserve"> principale” per consentire di tornare al </w:t>
-      </w:r>
-      <w:proofErr w:type="spellStart"/>
-      <w:r>
-        <w:rPr>
-          <w:lang w:val="it-IT"/>
-        </w:rPr>
-        <w:t>menù</w:t>
-      </w:r>
-      <w:proofErr w:type="spellEnd"/>
-      <w:r>
-        <w:rPr>
-          <w:lang w:val="it-IT"/>
-        </w:rPr>
-        <w:t xml:space="preserve"> principale.</w:t>
-      </w:r>
-    </w:p>
-    <w:p>
-      <w:pPr>
-        <w:pStyle w:val="Heading3"/>
-        <w:rPr>
-          <w:lang w:val="it-IT"/>
-        </w:rPr>
-      </w:pPr>
-      <w:r>
-        <w:rPr>
-          <w:lang w:val="it-IT"/>
-        </w:rPr>
-        <w:t>Aggiornamento del dato</w:t>
-      </w:r>
-    </w:p>
-    <w:p>
-      <w:pPr>
-        <w:rPr>
-          <w:lang w:val="it-IT"/>
-        </w:rPr>
-      </w:pPr>
-      <w:r>
-        <w:rPr>
-          <w:lang w:val="it-IT"/>
-        </w:rPr>
-        <w:t>Il metodo principale, una volta capito il campo da aggiornare, chiamerà uno dei vari e specifici metodi</w:t>
-      </w:r>
-      <w:r>
-        <w:rPr>
-          <w:lang w:val="it-IT"/>
-        </w:rPr>
-        <w:t xml:space="preserve"> della stessa classe</w:t>
-      </w:r>
-      <w:r>
-        <w:rPr>
-          <w:lang w:val="it-IT"/>
-        </w:rPr>
-        <w:t xml:space="preserve"> per l’aggiornamento del campo, questo chiederà un input all’utente e controllerà la bontà del dato in base al campo scelto. In caso il valore inserito non sia corretto chiederà di nuovo l’input all’utente. </w:t>
-      </w:r>
-    </w:p>
-    <w:p>
-      <w:pPr>
-        <w:pStyle w:val="Heading2"/>
-        <w:rPr>
-          <w:lang w:val="it-IT"/>
-        </w:rPr>
-      </w:pPr>
-      <w:r>
-        <w:rPr>
-          <w:lang w:val="it-IT"/>
-        </w:rPr>
-        <w:t>Classe di inizializzazione dati</w:t>
-      </w:r>
-    </w:p>
-    <w:p>
-      <w:pPr>
-        <w:rPr>
-          <w:lang w:val="it-IT"/>
-        </w:rPr>
-      </w:pPr>
-      <w:r>
-        <w:rPr>
-          <w:lang w:val="it-IT"/>
-        </w:rPr>
-        <w:t xml:space="preserve">La classe si chiamerà </w:t>
-      </w:r>
-      <w:proofErr w:type="spellStart"/>
-      <w:proofErr w:type="gramStart"/>
-      <w:r>
-        <w:rPr>
-          <w:lang w:val="it-IT"/>
-        </w:rPr>
         <w:t>InizializzaDati</w:t>
       </w:r>
-      <w:proofErr w:type="spellEnd"/>
       <w:proofErr w:type="gramEnd"/>
       <w:r>
         <w:rPr>
@@ -3178,14 +2869,12 @@
                 <w:lang w:val="it-IT"/>
               </w:rPr>
             </w:pPr>
-            <w:proofErr w:type="spellStart"/>
             <w:r>
               <w:rPr>
                 <w:lang w:val="it-IT"/>
               </w:rPr>
               <w:t>idEsame</w:t>
             </w:r>
-            <w:proofErr w:type="spellEnd"/>
           </w:p>
         </w:tc>
         <w:tc>
@@ -3228,21 +2917,7 @@
               <w:rPr>
                 <w:lang w:val="it-IT"/>
               </w:rPr>
-              <w:t xml:space="preserve">rato tramite </w:t>
-            </w:r>
-            <w:proofErr w:type="spellStart"/>
-            <w:r>
-              <w:rPr>
-                <w:lang w:val="it-IT"/>
-              </w:rPr>
-              <w:t>System.currentTimeMillis</w:t>
-            </w:r>
-            <w:proofErr w:type="spellEnd"/>
-            <w:r>
-              <w:rPr>
-                <w:lang w:val="it-IT"/>
-              </w:rPr>
-              <w:t xml:space="preserve"> al momento della creazione dell’esame</w:t>
+              <w:t>rato tramite System.currentTimeMillis al momento della creazione dell’esame</w:t>
             </w:r>
           </w:p>
         </w:tc>
@@ -3442,7 +3117,6 @@
                 <w:lang w:val="it-IT"/>
               </w:rPr>
             </w:pPr>
-            <w:proofErr w:type="spellStart"/>
             <w:r>
               <w:rPr>
                 <w:lang w:val="it-IT"/>
@@ -3467,7 +3141,6 @@
               </w:rPr>
               <w:t>Min</w:t>
             </w:r>
-            <w:proofErr w:type="spellEnd"/>
           </w:p>
         </w:tc>
         <w:tc>
@@ -3539,14 +3212,12 @@
                 <w:lang w:val="it-IT"/>
               </w:rPr>
             </w:pPr>
-            <w:proofErr w:type="spellStart"/>
             <w:r>
               <w:rPr>
                 <w:lang w:val="it-IT"/>
               </w:rPr>
               <w:t>valoreNormalitaMax</w:t>
             </w:r>
-            <w:proofErr w:type="spellEnd"/>
           </w:p>
         </w:tc>
         <w:tc>
@@ -3603,14 +3274,12 @@
                 <w:lang w:val="it-IT"/>
               </w:rPr>
             </w:pPr>
-            <w:proofErr w:type="spellStart"/>
             <w:r>
               <w:rPr>
                 <w:lang w:val="it-IT"/>
               </w:rPr>
               <w:t>sogliaErroreInserimento</w:t>
             </w:r>
-            <w:proofErr w:type="spellEnd"/>
           </w:p>
         </w:tc>
         <w:tc>
@@ -3705,14 +3374,12 @@
                 <w:lang w:val="it-IT"/>
               </w:rPr>
             </w:pPr>
-            <w:proofErr w:type="spellStart"/>
             <w:r>
               <w:rPr>
                 <w:lang w:val="it-IT"/>
               </w:rPr>
               <w:t>trattamentiPostEsame</w:t>
             </w:r>
-            <w:proofErr w:type="spellEnd"/>
           </w:p>
         </w:tc>
         <w:tc>
@@ -3809,62 +3476,20 @@
         <w:rPr>
           <w:lang w:val="it-IT"/>
         </w:rPr>
-        <w:t xml:space="preserve">La soglia è un valore numerico che verrà applicata come controllo al momento dell’inserimento dell’esito. Il campo sarà facoltativo e, nel caso non specificato o con input 0, assumerà il valore del campo </w:t>
-      </w:r>
-      <w:proofErr w:type="spellStart"/>
-      <w:r>
-        <w:rPr>
-          <w:lang w:val="it-IT"/>
-        </w:rPr>
-        <w:t>valoreNormalitaMax</w:t>
-      </w:r>
-      <w:proofErr w:type="spellEnd"/>
-      <w:r>
-        <w:rPr>
-          <w:lang w:val="it-IT"/>
-        </w:rPr>
-        <w:t xml:space="preserve"> x5 (in valore assoluto).</w:t>
-      </w:r>
-    </w:p>
-    <w:p>
-      <w:pPr>
-        <w:rPr>
-          <w:lang w:val="it-IT"/>
-        </w:rPr>
-      </w:pPr>
-      <w:r>
-        <w:rPr>
-          <w:lang w:val="it-IT"/>
-        </w:rPr>
-        <w:t xml:space="preserve">Se il valore inserito come esito sarà superiore del </w:t>
-      </w:r>
-      <w:proofErr w:type="spellStart"/>
-      <w:r>
-        <w:rPr>
-          <w:lang w:val="it-IT"/>
-        </w:rPr>
-        <w:t>valoreNormalitaMax</w:t>
-      </w:r>
-      <w:proofErr w:type="spellEnd"/>
-      <w:r>
-        <w:rPr>
-          <w:lang w:val="it-IT"/>
-        </w:rPr>
-        <w:t xml:space="preserve"> + soglia oppure minore del </w:t>
-      </w:r>
-      <w:proofErr w:type="spellStart"/>
-      <w:r>
-        <w:rPr>
-          <w:lang w:val="it-IT"/>
-        </w:rPr>
-        <w:t>valoreNormalitaMin</w:t>
-      </w:r>
-      <w:proofErr w:type="spellEnd"/>
-      <w:r>
-        <w:rPr>
-          <w:lang w:val="it-IT"/>
-        </w:rPr>
-        <w:t xml:space="preserve"> - soglia, allora il sistema visualizzerà un errore e chiederà conferma all’operatore se il valore inserito è corretto tramite un (Y/N).</w:t>
+        <w:t>La soglia è un valore numerico che verrà applicata come controllo al momento dell’inserimento dell’esito. Il campo sarà facoltativo e, nel caso non specificato o con input 0, assumerà il valore del campo valoreNormalitaMax x5 (in valore assoluto).</w:t>
+      </w:r>
+    </w:p>
+    <w:p>
+      <w:pPr>
+        <w:rPr>
+          <w:lang w:val="it-IT"/>
+        </w:rPr>
+      </w:pPr>
+      <w:r>
+        <w:rPr>
+          <w:lang w:val="it-IT"/>
+        </w:rPr>
+        <w:t>Se il valore inserito come esito sarà superiore del valoreNormalitaMax + soglia oppure minore del valoreNormalitaMin - soglia, allora il sistema visualizzerà un errore e chiederà conferma all’operatore se il valore inserito è corretto tramite un (Y/N).</w:t>
       </w:r>
     </w:p>
     <w:p>
@@ -3947,21 +3572,7 @@
         <w:rPr>
           <w:lang w:val="it-IT"/>
         </w:rPr>
-        <w:t xml:space="preserve">La mappa sarà una semplice </w:t>
-      </w:r>
-      <w:proofErr w:type="spellStart"/>
-      <w:r>
-        <w:rPr>
-          <w:lang w:val="it-IT"/>
-        </w:rPr>
-        <w:t>HashMap</w:t>
-      </w:r>
-      <w:proofErr w:type="spellEnd"/>
-      <w:r>
-        <w:rPr>
-          <w:lang w:val="it-IT"/>
-        </w:rPr>
-        <w:t xml:space="preserve"> con chiave l’id dell’esame e come valore l’esame stesso, questo al fine di velocizzare </w:t>
+        <w:t xml:space="preserve">La mappa sarà una semplice HashMap con chiave l’id dell’esame e come valore l’esame stesso, questo al fine di velocizzare </w:t>
       </w:r>
       <w:r>
         <w:rPr>
@@ -3990,15 +3601,32 @@
           <w:lang w:val="it-IT"/>
         </w:rPr>
       </w:pPr>
-      <w:hyperlink r:id="rId16" w:history="1">
-        <w:r>
-          <w:rPr>
-            <w:rStyle w:val="Hyperlink"/>
-            <w:lang w:val="it-IT"/>
-          </w:rPr>
-          <w:t>https://www.baeldung.com/java-arraylist-vs-linkedlist-vs-hashmap</w:t>
-        </w:r>
-      </w:hyperlink>
+      <w:r>
+        <w:fldChar w:fldCharType="begin"/>
+      </w:r>
+      <w:r>
+        <w:rPr>
+          <w:lang w:val="it-IT"/>
+        </w:rPr>
+        <w:instrText>HYPERLINK "https://www.baeldung.com/java-arraylist-vs-linkedlist-vs-hashmap"</w:instrText>
+      </w:r>
+      <w:r>
+        <w:fldChar w:fldCharType="separate"/>
+      </w:r>
+      <w:r>
+        <w:rPr>
+          <w:rStyle w:val="Hyperlink"/>
+          <w:lang w:val="it-IT"/>
+        </w:rPr>
+        <w:t>https://www.baeldung.com/java-arraylist-vs-linkedlist-vs-hashmap</w:t>
+      </w:r>
+      <w:r>
+        <w:rPr>
+          <w:rStyle w:val="Hyperlink"/>
+          <w:lang w:val="it-IT"/>
+        </w:rPr>
+        <w:fldChar w:fldCharType="end"/>
+      </w:r>
     </w:p>
     <w:p>
       <w:pPr>
@@ -4025,35 +3653,7 @@
         <w:rPr>
           <w:lang w:val="it-IT"/>
         </w:rPr>
-        <w:t>Dovrà essere creata una nuova classe con nome “</w:t>
-      </w:r>
-      <w:proofErr w:type="spellStart"/>
-      <w:r>
-        <w:rPr>
-          <w:lang w:val="it-IT"/>
-        </w:rPr>
-        <w:t>AggiungiEsame</w:t>
-      </w:r>
-      <w:proofErr w:type="spellEnd"/>
-      <w:r>
-        <w:rPr>
-          <w:lang w:val="it-IT"/>
-        </w:rPr>
-        <w:t xml:space="preserve">”, la classe avrà un metodo principale di avvio senza argomenti pubblico e non statico, il ritorno di questo sarà </w:t>
-      </w:r>
-      <w:proofErr w:type="spellStart"/>
-      <w:r>
-        <w:rPr>
-          <w:lang w:val="it-IT"/>
-        </w:rPr>
-        <w:t>void</w:t>
-      </w:r>
-      <w:proofErr w:type="spellEnd"/>
-      <w:r>
-        <w:rPr>
-          <w:lang w:val="it-IT"/>
-        </w:rPr>
-        <w:t>.</w:t>
+        <w:t>Dovrà essere creata una nuova classe con nome “AggiungiEsame”, la classe avrà un metodo principale di avvio senza argomenti pubblico e non statico, il ritorno di questo sarà void.</w:t>
       </w:r>
     </w:p>
     <w:p>
@@ -4285,14 +3885,12 @@
                 <w:lang w:val="it-IT"/>
               </w:rPr>
             </w:pPr>
-            <w:proofErr w:type="spellStart"/>
             <w:r>
               <w:rPr>
                 <w:lang w:val="it-IT"/>
               </w:rPr>
               <w:t>idEsame</w:t>
             </w:r>
-            <w:proofErr w:type="spellEnd"/>
           </w:p>
         </w:tc>
         <w:tc>
@@ -4346,14 +3944,12 @@
                 <w:lang w:val="it-IT"/>
               </w:rPr>
             </w:pPr>
-            <w:proofErr w:type="spellStart"/>
             <w:r>
               <w:rPr>
                 <w:lang w:val="it-IT"/>
               </w:rPr>
               <w:t>idPrestazione</w:t>
             </w:r>
-            <w:proofErr w:type="spellEnd"/>
           </w:p>
         </w:tc>
         <w:tc>
@@ -4396,21 +3992,7 @@
               <w:rPr>
                 <w:lang w:val="it-IT"/>
               </w:rPr>
-              <w:t xml:space="preserve">Generato tramite </w:t>
-            </w:r>
-            <w:proofErr w:type="spellStart"/>
-            <w:r>
-              <w:rPr>
-                <w:lang w:val="it-IT"/>
-              </w:rPr>
-              <w:t>System.currentTimeMillis</w:t>
-            </w:r>
-            <w:proofErr w:type="spellEnd"/>
-            <w:r>
-              <w:rPr>
-                <w:lang w:val="it-IT"/>
-              </w:rPr>
-              <w:t xml:space="preserve"> al momento della creazione dell’esame</w:t>
+              <w:t>Generato tramite System.currentTimeMillis al momento della creazione dell’esame</w:t>
             </w:r>
           </w:p>
         </w:tc>
@@ -4430,7 +4012,6 @@
                 <w:lang w:val="it-IT"/>
               </w:rPr>
             </w:pPr>
-            <w:proofErr w:type="spellStart"/>
             <w:r>
               <w:t>d</w:t>
             </w:r>
@@ -4440,7 +4021,6 @@
             <w:r>
               <w:t>Esame</w:t>
             </w:r>
-            <w:proofErr w:type="spellEnd"/>
           </w:p>
         </w:tc>
         <w:tc>
@@ -4597,7 +4177,6 @@
                 <w:lang w:val="it-IT"/>
               </w:rPr>
             </w:pPr>
-            <w:proofErr w:type="spellStart"/>
             <w:r>
               <w:rPr>
                 <w:lang w:val="it-IT"/>
@@ -4610,7 +4189,6 @@
               </w:rPr>
               <w:t>alattia</w:t>
             </w:r>
-            <w:proofErr w:type="spellEnd"/>
           </w:p>
         </w:tc>
         <w:tc>
@@ -4826,14 +4404,12 @@
                 <w:lang w:val="it-IT"/>
               </w:rPr>
             </w:pPr>
-            <w:proofErr w:type="spellStart"/>
             <w:r>
               <w:rPr>
                 <w:lang w:val="it-IT"/>
               </w:rPr>
               <w:t>idMalattia</w:t>
             </w:r>
-            <w:proofErr w:type="spellEnd"/>
           </w:p>
         </w:tc>
         <w:tc>
@@ -4884,21 +4460,7 @@
               <w:rPr>
                 <w:lang w:val="it-IT"/>
               </w:rPr>
-              <w:t xml:space="preserve">Generato tramite </w:t>
-            </w:r>
-            <w:proofErr w:type="spellStart"/>
-            <w:r>
-              <w:rPr>
-                <w:lang w:val="it-IT"/>
-              </w:rPr>
-              <w:t>System.currentTimeMillis</w:t>
-            </w:r>
-            <w:proofErr w:type="spellEnd"/>
-            <w:r>
-              <w:rPr>
-                <w:lang w:val="it-IT"/>
-              </w:rPr>
-              <w:t xml:space="preserve"> al momento della creazione dell’esame</w:t>
+              <w:t>Generato tramite System.currentTimeMillis al momento della creazione dell’esame</w:t>
             </w:r>
           </w:p>
         </w:tc>
@@ -4983,14 +4545,12 @@
                 <w:lang w:val="it-IT"/>
               </w:rPr>
             </w:pPr>
-            <w:proofErr w:type="spellStart"/>
             <w:r>
               <w:rPr>
                 <w:lang w:val="it-IT"/>
               </w:rPr>
               <w:t>dataInizio</w:t>
             </w:r>
-            <w:proofErr w:type="spellEnd"/>
           </w:p>
         </w:tc>
         <w:tc>
@@ -5079,14 +4639,12 @@
                 <w:lang w:val="it-IT"/>
               </w:rPr>
             </w:pPr>
-            <w:proofErr w:type="spellStart"/>
             <w:r>
               <w:rPr>
                 <w:lang w:val="it-IT"/>
               </w:rPr>
               <w:t>dataFine</w:t>
             </w:r>
-            <w:proofErr w:type="spellEnd"/>
           </w:p>
         </w:tc>
         <w:tc>
@@ -5299,14 +4857,12 @@
                 <w:lang w:val="it-IT"/>
               </w:rPr>
             </w:pPr>
-            <w:proofErr w:type="spellStart"/>
             <w:r>
               <w:rPr>
                 <w:lang w:val="it-IT"/>
               </w:rPr>
               <w:t>elencoEsami</w:t>
             </w:r>
-            <w:proofErr w:type="spellEnd"/>
           </w:p>
         </w:tc>
         <w:tc>
@@ -5453,7 +5009,6 @@
         </w:rPr>
         <w:t xml:space="preserve">Verrà creata una classe di persistenza con nome </w:t>
       </w:r>
-      <w:proofErr w:type="spellStart"/>
       <w:proofErr w:type="gramStart"/>
       <w:r>
         <w:rPr>
@@ -5473,7 +5028,6 @@
         </w:rPr>
         <w:t>Esame</w:t>
       </w:r>
-      <w:proofErr w:type="spellEnd"/>
       <w:proofErr w:type="gramEnd"/>
       <w:r>
         <w:rPr>
@@ -5544,21 +5098,7 @@
         <w:rPr>
           <w:lang w:val="it-IT"/>
         </w:rPr>
-        <w:t xml:space="preserve">. È necessario creare una classe di ricerca con nome </w:t>
-      </w:r>
-      <w:proofErr w:type="spellStart"/>
-      <w:r>
-        <w:rPr>
-          <w:lang w:val="it-IT"/>
-        </w:rPr>
-        <w:t>CercaEsame</w:t>
-      </w:r>
-      <w:proofErr w:type="spellEnd"/>
-      <w:r>
-        <w:rPr>
-          <w:lang w:val="it-IT"/>
-        </w:rPr>
-        <w:t xml:space="preserve">. La classe avrà </w:t>
+        <w:t xml:space="preserve">. È necessario creare una classe di ricerca con nome CercaEsame. La classe avrà </w:t>
       </w:r>
       <w:proofErr w:type="gramStart"/>
       <w:r>
@@ -5698,21 +5238,7 @@
         <w:rPr>
           <w:lang w:val="it-IT"/>
         </w:rPr>
-        <w:t xml:space="preserve">Verrà richiesto all’utente il nome dell’esame e verrà ricercato quel nome </w:t>
-      </w:r>
-      <w:proofErr w:type="spellStart"/>
-      <w:r>
-        <w:rPr>
-          <w:lang w:val="it-IT"/>
-        </w:rPr>
-        <w:t>ciclando</w:t>
-      </w:r>
-      <w:proofErr w:type="spellEnd"/>
-      <w:r>
-        <w:rPr>
-          <w:lang w:val="it-IT"/>
-        </w:rPr>
-        <w:t xml:space="preserve"> gli esami inseriti in sessione, quelli che contengono completamento o in parte il nome inserito saranno messi in una lista.</w:t>
+        <w:t>Verrà richiesto all’utente il nome dell’esame e verrà ricercato quel nome ciclando gli esami inseriti in sessione, quelli che contengono completamento o in parte il nome inserito saranno messi in una lista.</w:t>
       </w:r>
     </w:p>
     <w:p>
@@ -5756,35 +5282,7 @@
         <w:rPr>
           <w:lang w:val="it-IT"/>
         </w:rPr>
-        <w:t xml:space="preserve">In aggiunta deve presentarsi anche un’opzione [0] torna al </w:t>
-      </w:r>
-      <w:proofErr w:type="spellStart"/>
-      <w:r>
-        <w:rPr>
-          <w:lang w:val="it-IT"/>
-        </w:rPr>
-        <w:t>menù</w:t>
-      </w:r>
-      <w:proofErr w:type="spellEnd"/>
-      <w:r>
-        <w:rPr>
-          <w:lang w:val="it-IT"/>
-        </w:rPr>
-        <w:t xml:space="preserve"> principale. In questo caso invece che tornare l’ID dell’esame verrà ritornato </w:t>
-      </w:r>
-      <w:proofErr w:type="spellStart"/>
-      <w:r>
-        <w:rPr>
-          <w:lang w:val="it-IT"/>
-        </w:rPr>
-        <w:t>null</w:t>
-      </w:r>
-      <w:proofErr w:type="spellEnd"/>
-      <w:r>
-        <w:rPr>
-          <w:lang w:val="it-IT"/>
-        </w:rPr>
-        <w:t xml:space="preserve"> e il chiamante deve capire che la ricerca è stata interrotta e tornare al menù iniziale.</w:t>
+        <w:t>In aggiunta deve presentarsi anche un’opzione [0] torna al menù principale. In questo caso invece che tornare l’ID dell’esame verrà ritornato null e il chiamante deve capire che la ricerca è stata interrotta e tornare al menù iniziale.</w:t>
       </w:r>
     </w:p>
     <w:p>
@@ -5851,21 +5349,7 @@
         <w:rPr>
           <w:lang w:val="it-IT"/>
         </w:rPr>
-        <w:t xml:space="preserve">Verrà richiesto all’utente il nome della malattia e verrà ricercato quel nome </w:t>
-      </w:r>
-      <w:proofErr w:type="spellStart"/>
-      <w:r>
-        <w:rPr>
-          <w:lang w:val="it-IT"/>
-        </w:rPr>
-        <w:t>ciclando</w:t>
-      </w:r>
-      <w:proofErr w:type="spellEnd"/>
-      <w:r>
-        <w:rPr>
-          <w:lang w:val="it-IT"/>
-        </w:rPr>
-        <w:t xml:space="preserve"> le malattie precedentemente inserite in sessione, quelle che contengono completamento o in parte il nome inserito saranno messi in una lista.</w:t>
+        <w:t>Verrà richiesto all’utente il nome della malattia e verrà ricercato quel nome ciclando le malattie precedentemente inserite in sessione, quelle che contengono completamento o in parte il nome inserito saranno messi in una lista.</w:t>
       </w:r>
     </w:p>
     <w:p>
@@ -5891,35 +5375,7 @@
         <w:rPr>
           <w:lang w:val="it-IT"/>
         </w:rPr>
-        <w:t xml:space="preserve">In aggiunta deve presentarsi anche un’opzione [0] torna al </w:t>
-      </w:r>
-      <w:proofErr w:type="spellStart"/>
-      <w:r>
-        <w:rPr>
-          <w:lang w:val="it-IT"/>
-        </w:rPr>
-        <w:t>menù</w:t>
-      </w:r>
-      <w:proofErr w:type="spellEnd"/>
-      <w:r>
-        <w:rPr>
-          <w:lang w:val="it-IT"/>
-        </w:rPr>
-        <w:t xml:space="preserve"> principale. In questo caso invece che tornare l’ID della malattia verrà ritornato </w:t>
-      </w:r>
-      <w:proofErr w:type="spellStart"/>
-      <w:r>
-        <w:rPr>
-          <w:lang w:val="it-IT"/>
-        </w:rPr>
-        <w:t>null</w:t>
-      </w:r>
-      <w:proofErr w:type="spellEnd"/>
-      <w:r>
-        <w:rPr>
-          <w:lang w:val="it-IT"/>
-        </w:rPr>
-        <w:t xml:space="preserve"> e il chiamante deve capire che la ricerca è stata interrotta e tornare al menù iniziale o gestire l’annullamento della ricerca.</w:t>
+        <w:t>In aggiunta deve presentarsi anche un’opzione [0] torna al menù principale. In questo caso invece che tornare l’ID della malattia verrà ritornato null e il chiamante deve capire che la ricerca è stata interrotta e tornare al menù iniziale o gestire l’annullamento della ricerca.</w:t>
       </w:r>
     </w:p>
     <w:p>
@@ -5966,7 +5422,6 @@
         </w:rPr>
         <w:t xml:space="preserve">con nome </w:t>
       </w:r>
-      <w:proofErr w:type="spellStart"/>
       <w:proofErr w:type="gramStart"/>
       <w:r>
         <w:rPr>
@@ -5974,27 +5429,12 @@
         </w:rPr>
         <w:t>InserimentoPrestazione</w:t>
       </w:r>
-      <w:proofErr w:type="spellEnd"/>
       <w:proofErr w:type="gramEnd"/>
       <w:r>
         <w:rPr>
           <w:lang w:val="it-IT"/>
         </w:rPr>
-        <w:t xml:space="preserve"> con un metodo principale senza argomenti, con ritorno </w:t>
-      </w:r>
-      <w:proofErr w:type="spellStart"/>
-      <w:r>
-        <w:rPr>
-          <w:lang w:val="it-IT"/>
-        </w:rPr>
-        <w:t>void</w:t>
-      </w:r>
-      <w:proofErr w:type="spellEnd"/>
-      <w:r>
-        <w:rPr>
-          <w:lang w:val="it-IT"/>
-        </w:rPr>
-        <w:t>, pubblico e non statico.</w:t>
+        <w:t xml:space="preserve"> con un metodo principale senza argomenti, con ritorno void, pubblico e non statico.</w:t>
       </w:r>
     </w:p>
     <w:p>
@@ -6175,55 +5615,25 @@
         <w:rPr>
           <w:lang w:val="it-IT"/>
         </w:rPr>
-        <w:t xml:space="preserve"> in modo separato la data e l’ora specificando il formato di inserimento.</w:t>
-      </w:r>
-      <w:r>
-        <w:rPr>
-          <w:lang w:val="it-IT"/>
-        </w:rPr>
-        <w:t xml:space="preserve"> Si dovrà effettuare controlli sul formato “</w:t>
-      </w:r>
-      <w:proofErr w:type="spellStart"/>
-      <w:r>
-        <w:rPr>
-          <w:lang w:val="it-IT"/>
-        </w:rPr>
-        <w:t>yyyy</w:t>
-      </w:r>
-      <w:proofErr w:type="spellEnd"/>
-      <w:r>
-        <w:rPr>
-          <w:lang w:val="it-IT"/>
-        </w:rPr>
-        <w:t>/MM/</w:t>
-      </w:r>
-      <w:proofErr w:type="spellStart"/>
-      <w:r>
-        <w:rPr>
-          <w:lang w:val="it-IT"/>
-        </w:rPr>
-        <w:t>dd</w:t>
-      </w:r>
-      <w:proofErr w:type="spellEnd"/>
-      <w:r>
-        <w:rPr>
-          <w:lang w:val="it-IT"/>
-        </w:rPr>
-        <w:t>” e “</w:t>
-      </w:r>
-      <w:proofErr w:type="spellStart"/>
-      <w:r>
-        <w:rPr>
-          <w:lang w:val="it-IT"/>
-        </w:rPr>
-        <w:t>hh:mm</w:t>
-      </w:r>
-      <w:proofErr w:type="spellEnd"/>
-      <w:r>
-        <w:rPr>
-          <w:lang w:val="it-IT"/>
-        </w:rPr>
-        <w:t>”.</w:t>
+        <w:t xml:space="preserve"> in modo separato la data</w:t>
+      </w:r>
+      <w:r>
+        <w:rPr>
+          <w:lang w:val="it-IT"/>
+        </w:rPr>
+        <w:t>1</w:t>
+      </w:r>
+      <w:r>
+        <w:rPr>
+          <w:lang w:val="it-IT"/>
+        </w:rPr>
+        <w:t xml:space="preserve"> e l’ora specificando il formato di inserimento.</w:t>
+      </w:r>
+      <w:r>
+        <w:rPr>
+          <w:lang w:val="it-IT"/>
+        </w:rPr>
+        <w:t xml:space="preserve"> Si dovrà effettuare controlli sul formato “yyyy/MM/dd” e “hh:mm”.</w:t>
       </w:r>
     </w:p>
     <w:p>
@@ -6252,7 +5662,6 @@
         </w:rPr>
         <w:t xml:space="preserve">Verrà creata una nuova classe con nome </w:t>
       </w:r>
-      <w:proofErr w:type="spellStart"/>
       <w:proofErr w:type="gramStart"/>
       <w:r>
         <w:rPr>
@@ -6260,27 +5669,12 @@
         </w:rPr>
         <w:t>InserimentoMalattia</w:t>
       </w:r>
-      <w:proofErr w:type="spellEnd"/>
       <w:proofErr w:type="gramEnd"/>
       <w:r>
         <w:rPr>
           <w:lang w:val="it-IT"/>
         </w:rPr>
-        <w:t xml:space="preserve">, con un metodo principale </w:t>
-      </w:r>
-      <w:proofErr w:type="spellStart"/>
-      <w:r>
-        <w:rPr>
-          <w:lang w:val="it-IT"/>
-        </w:rPr>
-        <w:t>void</w:t>
-      </w:r>
-      <w:proofErr w:type="spellEnd"/>
-      <w:r>
-        <w:rPr>
-          <w:lang w:val="it-IT"/>
-        </w:rPr>
-        <w:t>, pubblico, non statico e senza argomenti di input.</w:t>
+        <w:t>, con un metodo principale void, pubblico, non statico e senza argomenti di input.</w:t>
       </w:r>
     </w:p>
     <w:p>
@@ -6333,21 +5727,7 @@
         <w:rPr>
           <w:lang w:val="it-IT"/>
         </w:rPr>
-        <w:t xml:space="preserve">L’ID sarà generato tramite semplice </w:t>
-      </w:r>
-      <w:proofErr w:type="spellStart"/>
-      <w:r>
-        <w:rPr>
-          <w:lang w:val="it-IT"/>
-        </w:rPr>
-        <w:t>System.currentTimeMillis</w:t>
-      </w:r>
-      <w:proofErr w:type="spellEnd"/>
-      <w:r>
-        <w:rPr>
-          <w:lang w:val="it-IT"/>
-        </w:rPr>
-        <w:t>() in modo da avere un ID incrementale univoco.</w:t>
+        <w:t>L’ID sarà generato tramite semplice System.currentTimeMillis() in modo da avere un ID incrementale univoco.</w:t>
       </w:r>
     </w:p>
     <w:p>
@@ -6374,35 +5754,7 @@
         <w:rPr>
           <w:lang w:val="it-IT"/>
         </w:rPr>
-        <w:t xml:space="preserve">Per la data di inizio e di fine verrà richiesto solo il giorno in formato </w:t>
-      </w:r>
-      <w:proofErr w:type="spellStart"/>
-      <w:r>
-        <w:rPr>
-          <w:lang w:val="it-IT"/>
-        </w:rPr>
-        <w:t>yyyy</w:t>
-      </w:r>
-      <w:proofErr w:type="spellEnd"/>
-      <w:r>
-        <w:rPr>
-          <w:lang w:val="it-IT"/>
-        </w:rPr>
-        <w:t>/MM/</w:t>
-      </w:r>
-      <w:proofErr w:type="spellStart"/>
-      <w:r>
-        <w:rPr>
-          <w:lang w:val="it-IT"/>
-        </w:rPr>
-        <w:t>dd</w:t>
-      </w:r>
-      <w:proofErr w:type="spellEnd"/>
-      <w:r>
-        <w:rPr>
-          <w:lang w:val="it-IT"/>
-        </w:rPr>
-        <w:t xml:space="preserve"> e settata l’ora delle 12:00:00.</w:t>
+        <w:t>Per la data di inizio e di fine verrà richiesto solo il giorno in formato yyyy/MM/dd e settata l’ora delle 12:00:00.</w:t>
       </w:r>
     </w:p>
     <w:p>
@@ -6471,7 +5823,6 @@
         </w:rPr>
         <w:t xml:space="preserve">Dovrà essere creata una nuova classe con nome </w:t>
       </w:r>
-      <w:proofErr w:type="spellStart"/>
       <w:proofErr w:type="gramStart"/>
       <w:r>
         <w:rPr>
@@ -6479,27 +5830,12 @@
         </w:rPr>
         <w:t>ModificaPrestazione</w:t>
       </w:r>
-      <w:proofErr w:type="spellEnd"/>
       <w:proofErr w:type="gramEnd"/>
       <w:r>
         <w:rPr>
           <w:lang w:val="it-IT"/>
         </w:rPr>
-        <w:t xml:space="preserve">, con un metodo principale </w:t>
-      </w:r>
-      <w:proofErr w:type="spellStart"/>
-      <w:r>
-        <w:rPr>
-          <w:lang w:val="it-IT"/>
-        </w:rPr>
-        <w:t>void</w:t>
-      </w:r>
-      <w:proofErr w:type="spellEnd"/>
-      <w:r>
-        <w:rPr>
-          <w:lang w:val="it-IT"/>
-        </w:rPr>
-        <w:t>, pubblico, non statico e senza argomenti di input.</w:t>
+        <w:t>, con un metodo principale void, pubblico, non statico e senza argomenti di input.</w:t>
       </w:r>
     </w:p>
     <w:p>
@@ -6534,7 +5870,6 @@
         <w:lastRenderedPageBreak/>
         <w:t xml:space="preserve">La nuova classe dovrà per prima cosa fare una ricerca della prestazione medica tramite chiamata alla classe </w:t>
       </w:r>
-      <w:proofErr w:type="spellStart"/>
       <w:proofErr w:type="gramStart"/>
       <w:r>
         <w:rPr>
@@ -6542,7 +5877,6 @@
         </w:rPr>
         <w:t>CercaEsame</w:t>
       </w:r>
-      <w:proofErr w:type="spellEnd"/>
       <w:proofErr w:type="gramEnd"/>
       <w:r>
         <w:rPr>
@@ -6644,7 +5978,6 @@
         </w:rPr>
         <w:t xml:space="preserve">Dovrà essere creata una nuova classe con nome </w:t>
       </w:r>
-      <w:proofErr w:type="spellStart"/>
       <w:proofErr w:type="gramStart"/>
       <w:r>
         <w:rPr>
@@ -6652,27 +5985,12 @@
         </w:rPr>
         <w:t>ModificaMalattia</w:t>
       </w:r>
-      <w:proofErr w:type="spellEnd"/>
       <w:proofErr w:type="gramEnd"/>
       <w:r>
         <w:rPr>
           <w:lang w:val="it-IT"/>
         </w:rPr>
-        <w:t xml:space="preserve">, con un metodo principale </w:t>
-      </w:r>
-      <w:proofErr w:type="spellStart"/>
-      <w:r>
-        <w:rPr>
-          <w:lang w:val="it-IT"/>
-        </w:rPr>
-        <w:t>void</w:t>
-      </w:r>
-      <w:proofErr w:type="spellEnd"/>
-      <w:r>
-        <w:rPr>
-          <w:lang w:val="it-IT"/>
-        </w:rPr>
-        <w:t>, pubblico, non statico e senza argomenti di input.</w:t>
+        <w:t>, con un metodo principale void, pubblico, non statico e senza argomenti di input.</w:t>
       </w:r>
     </w:p>
     <w:p>
@@ -6700,7 +6018,6 @@
         </w:rPr>
         <w:t xml:space="preserve">La nuova classe dovrà per prima cosa fare una ricerca della malattia tramite chiamata alla classe </w:t>
       </w:r>
-      <w:proofErr w:type="spellStart"/>
       <w:proofErr w:type="gramStart"/>
       <w:r>
         <w:rPr>
@@ -6708,7 +6025,6 @@
         </w:rPr>
         <w:t>CercaEsame</w:t>
       </w:r>
-      <w:proofErr w:type="spellEnd"/>
       <w:proofErr w:type="gramEnd"/>
       <w:r>
         <w:rPr>
@@ -6754,35 +6070,7 @@
         <w:rPr>
           <w:lang w:val="it-IT"/>
         </w:rPr>
-        <w:t>La modifica delle date deve essere effettuata chiedendo solo il giorno nel formato “</w:t>
-      </w:r>
-      <w:proofErr w:type="spellStart"/>
-      <w:r>
-        <w:rPr>
-          <w:lang w:val="it-IT"/>
-        </w:rPr>
-        <w:t>yyyy</w:t>
-      </w:r>
-      <w:proofErr w:type="spellEnd"/>
-      <w:r>
-        <w:rPr>
-          <w:lang w:val="it-IT"/>
-        </w:rPr>
-        <w:t>/MM/</w:t>
-      </w:r>
-      <w:proofErr w:type="spellStart"/>
-      <w:r>
-        <w:rPr>
-          <w:lang w:val="it-IT"/>
-        </w:rPr>
-        <w:t>dd</w:t>
-      </w:r>
-      <w:proofErr w:type="spellEnd"/>
-      <w:r>
-        <w:rPr>
-          <w:lang w:val="it-IT"/>
-        </w:rPr>
-        <w:t>” settando fisso le ore 12:00:00.</w:t>
+        <w:t>La modifica delle date deve essere effettuata chiedendo solo il giorno nel formato “yyyy/MM/dd” settando fisso le ore 12:00:00.</w:t>
       </w:r>
     </w:p>
     <w:p>
@@ -6885,35 +6173,7 @@
         <w:rPr>
           <w:lang w:val="it-IT"/>
         </w:rPr>
-        <w:t xml:space="preserve">Dovrà essere creata una nuova classe con nome </w:t>
-      </w:r>
-      <w:proofErr w:type="spellStart"/>
-      <w:r>
-        <w:rPr>
-          <w:lang w:val="it-IT"/>
-        </w:rPr>
-        <w:t>VisualizzazioneSinteticaUtente</w:t>
-      </w:r>
-      <w:proofErr w:type="spellEnd"/>
-      <w:r>
-        <w:rPr>
-          <w:lang w:val="it-IT"/>
-        </w:rPr>
-        <w:t xml:space="preserve">, con un metodo principale </w:t>
-      </w:r>
-      <w:proofErr w:type="spellStart"/>
-      <w:r>
-        <w:rPr>
-          <w:lang w:val="it-IT"/>
-        </w:rPr>
-        <w:t>void</w:t>
-      </w:r>
-      <w:proofErr w:type="spellEnd"/>
-      <w:r>
-        <w:rPr>
-          <w:lang w:val="it-IT"/>
-        </w:rPr>
-        <w:t>, pubblico, non statico e senza argomenti di input.</w:t>
+        <w:t>Dovrà essere creata una nuova classe con nome VisualizzazioneSinteticaUtente, con un metodo principale void, pubblico, non statico e senza argomenti di input.</w:t>
       </w:r>
     </w:p>
     <w:p>
@@ -6939,48 +6199,20 @@
         <w:rPr>
           <w:lang w:val="it-IT"/>
         </w:rPr>
-        <w:t xml:space="preserve">La nuova classe dovrà caricare da sessione i dati Paziente, </w:t>
-      </w:r>
-      <w:proofErr w:type="spellStart"/>
-      <w:r>
-        <w:rPr>
-          <w:lang w:val="it-IT"/>
-        </w:rPr>
-        <w:t>PrestazioniEsame</w:t>
-      </w:r>
-      <w:proofErr w:type="spellEnd"/>
-      <w:r>
-        <w:rPr>
-          <w:lang w:val="it-IT"/>
-        </w:rPr>
-        <w:t>, Malattia.</w:t>
-      </w:r>
-    </w:p>
-    <w:p>
-      <w:pPr>
-        <w:rPr>
-          <w:lang w:val="it-IT"/>
-        </w:rPr>
-      </w:pPr>
-      <w:r>
-        <w:rPr>
-          <w:lang w:val="it-IT"/>
-        </w:rPr>
-        <w:t xml:space="preserve">Tramite </w:t>
-      </w:r>
-      <w:proofErr w:type="spellStart"/>
-      <w:r>
-        <w:rPr>
-          <w:lang w:val="it-IT"/>
-        </w:rPr>
-        <w:t>StringBuffer</w:t>
-      </w:r>
-      <w:proofErr w:type="spellEnd"/>
-      <w:r>
-        <w:rPr>
-          <w:lang w:val="it-IT"/>
-        </w:rPr>
-        <w:t xml:space="preserve">, si caricherà in modo </w:t>
+        <w:t>La nuova classe dovrà caricare da sessione i dati Paziente, PrestazioniEsame, Malattia.</w:t>
+      </w:r>
+    </w:p>
+    <w:p>
+      <w:pPr>
+        <w:rPr>
+          <w:lang w:val="it-IT"/>
+        </w:rPr>
+      </w:pPr>
+      <w:r>
+        <w:rPr>
+          <w:lang w:val="it-IT"/>
+        </w:rPr>
+        <w:t xml:space="preserve">Tramite StringBuffer, si caricherà in modo </w:t>
       </w:r>
       <w:r>
         <w:rPr>
@@ -7036,46 +6268,24 @@
           <w:lang w:val="it-IT"/>
         </w:rPr>
       </w:pPr>
-      <w:proofErr w:type="spellStart"/>
-      <w:r>
-        <w:rPr>
-          <w:lang w:val="it-IT"/>
-        </w:rPr>
-        <w:t>Ciclando</w:t>
-      </w:r>
-      <w:proofErr w:type="spellEnd"/>
-      <w:r>
-        <w:rPr>
-          <w:lang w:val="it-IT"/>
-        </w:rPr>
-        <w:t xml:space="preserve"> la lista delle prestazioni mediche si dovranno stampare: “nome”, “data” e, nel caso di prestazioni legate ad esami periodici, anche “esito”.</w:t>
-      </w:r>
-    </w:p>
-    <w:p>
-      <w:pPr>
-        <w:rPr>
-          <w:lang w:val="it-IT"/>
-        </w:rPr>
-      </w:pPr>
-      <w:r>
-        <w:rPr>
-          <w:lang w:val="it-IT"/>
-        </w:rPr>
-        <w:t xml:space="preserve">Il caricamento dell’esame associato dovrà essere fatto tramite </w:t>
-      </w:r>
-      <w:proofErr w:type="spellStart"/>
-      <w:r>
-        <w:rPr>
-          <w:lang w:val="it-IT"/>
-        </w:rPr>
-        <w:t>idEsame</w:t>
-      </w:r>
-      <w:proofErr w:type="spellEnd"/>
-      <w:r>
-        <w:rPr>
-          <w:lang w:val="it-IT"/>
-        </w:rPr>
-        <w:t xml:space="preserve"> caricando l’esame da mappa in sessione.</w:t>
+      <w:r>
+        <w:rPr>
+          <w:lang w:val="it-IT"/>
+        </w:rPr>
+        <w:t>Ciclando la lista delle prestazioni mediche si dovranno stampare: “nome”, “data” e, nel caso di prestazioni legate ad esami periodici, anche “esito”.</w:t>
+      </w:r>
+    </w:p>
+    <w:p>
+      <w:pPr>
+        <w:rPr>
+          <w:lang w:val="it-IT"/>
+        </w:rPr>
+      </w:pPr>
+      <w:r>
+        <w:rPr>
+          <w:lang w:val="it-IT"/>
+        </w:rPr>
+        <w:t>Il caricamento dell’esame associato dovrà essere fatto tramite idEsame caricando l’esame da mappa in sessione.</w:t>
       </w:r>
     </w:p>
     <w:p>
@@ -7098,61 +6308,11 @@
           <w:lang w:val="it-IT"/>
         </w:rPr>
       </w:pPr>
-      <w:proofErr w:type="spellStart"/>
-      <w:r>
-        <w:rPr>
-          <w:lang w:val="it-IT"/>
-        </w:rPr>
-        <w:t>Ciclando</w:t>
-      </w:r>
-      <w:proofErr w:type="spellEnd"/>
-      <w:r>
-        <w:rPr>
-          <w:lang w:val="it-IT"/>
-        </w:rPr>
-        <w:t xml:space="preserve"> la lista delle malattie, si dovrà visualizzare “nome” e “data” troncando la data solo al giorno con formato “</w:t>
-      </w:r>
-      <w:proofErr w:type="spellStart"/>
-      <w:r>
-        <w:rPr>
-          <w:lang w:val="it-IT"/>
-        </w:rPr>
-        <w:t>yyyy</w:t>
-      </w:r>
-      <w:proofErr w:type="spellEnd"/>
-      <w:r>
-        <w:rPr>
-          <w:lang w:val="it-IT"/>
-        </w:rPr>
-        <w:t>/MM/</w:t>
-      </w:r>
-      <w:proofErr w:type="spellStart"/>
-      <w:r>
-        <w:rPr>
-          <w:lang w:val="it-IT"/>
-        </w:rPr>
-        <w:t>dd</w:t>
-      </w:r>
-      <w:proofErr w:type="spellEnd"/>
-      <w:r>
-        <w:rPr>
-          <w:lang w:val="it-IT"/>
-        </w:rPr>
-        <w:t xml:space="preserve">” (con un </w:t>
-      </w:r>
-      <w:proofErr w:type="spellStart"/>
-      <w:r>
-        <w:rPr>
-          <w:lang w:val="it-IT"/>
-        </w:rPr>
-        <w:t>substring</w:t>
-      </w:r>
-      <w:proofErr w:type="spellEnd"/>
-      <w:r>
-        <w:rPr>
-          <w:lang w:val="it-IT"/>
-        </w:rPr>
-        <w:t xml:space="preserve"> all’undicesimo carattere).</w:t>
+      <w:r>
+        <w:rPr>
+          <w:lang w:val="it-IT"/>
+        </w:rPr>
+        <w:t>Ciclando la lista delle malattie, si dovrà visualizzare “nome” e “data” troncando la data solo al giorno con formato “yyyy/MM/dd” (con un substring all’undicesimo carattere).</w:t>
       </w:r>
     </w:p>
     <w:p>
@@ -7220,62 +6380,20 @@
         <w:rPr>
           <w:lang w:val="it-IT"/>
         </w:rPr>
-        <w:t xml:space="preserve">, verrà chiesta un’iterazione all’utente proponendo un menù con 3 opzioni di visualizzazione e un opzione legata al numero 0 per il termine della funzionalità e il ritorno al </w:t>
-      </w:r>
-      <w:proofErr w:type="spellStart"/>
-      <w:r>
-        <w:rPr>
-          <w:lang w:val="it-IT"/>
-        </w:rPr>
-        <w:t>menù</w:t>
-      </w:r>
-      <w:proofErr w:type="spellEnd"/>
-      <w:r>
-        <w:rPr>
-          <w:lang w:val="it-IT"/>
-        </w:rPr>
-        <w:t xml:space="preserve"> principale.</w:t>
-      </w:r>
-    </w:p>
-    <w:p>
-      <w:pPr>
-        <w:rPr>
-          <w:lang w:val="it-IT"/>
-        </w:rPr>
-      </w:pPr>
-      <w:r>
-        <w:rPr>
-          <w:lang w:val="it-IT"/>
-        </w:rPr>
-        <w:t xml:space="preserve">Per gestire queste visualizzazioni in modo ordinato bisognerà creare una nuova classe di </w:t>
-      </w:r>
-      <w:proofErr w:type="spellStart"/>
-      <w:r>
-        <w:rPr>
-          <w:lang w:val="it-IT"/>
-        </w:rPr>
-        <w:t>utils</w:t>
-      </w:r>
-      <w:proofErr w:type="spellEnd"/>
-      <w:r>
-        <w:rPr>
-          <w:lang w:val="it-IT"/>
-        </w:rPr>
-        <w:t xml:space="preserve"> chiamata “</w:t>
-      </w:r>
-      <w:proofErr w:type="spellStart"/>
-      <w:r>
-        <w:rPr>
-          <w:lang w:val="it-IT"/>
-        </w:rPr>
-        <w:t>VisualizzazioneUtils</w:t>
-      </w:r>
-      <w:proofErr w:type="spellEnd"/>
-      <w:r>
-        <w:rPr>
-          <w:lang w:val="it-IT"/>
-        </w:rPr>
-        <w:t>” che esporrà diversi metodi statici pubblici.</w:t>
+        <w:t>, verrà chiesta un’iterazione all’utente proponendo un menù con 3 opzioni di visualizzazione e un opzione legata al numero 0 per il termine della funzionalità e il ritorno al menù principale.</w:t>
+      </w:r>
+    </w:p>
+    <w:p>
+      <w:pPr>
+        <w:rPr>
+          <w:lang w:val="it-IT"/>
+        </w:rPr>
+      </w:pPr>
+      <w:r>
+        <w:rPr>
+          <w:lang w:val="it-IT"/>
+        </w:rPr>
+        <w:t>Per gestire queste visualizzazioni in modo ordinato bisognerà creare una nuova classe di utils chiamata “VisualizzazioneUtils” che esporrà diversi metodi statici pubblici.</w:t>
       </w:r>
     </w:p>
     <w:p>
@@ -7375,21 +6493,7 @@
         <w:rPr>
           <w:lang w:val="it-IT"/>
         </w:rPr>
-        <w:t xml:space="preserve">Nella classe di </w:t>
-      </w:r>
-      <w:proofErr w:type="spellStart"/>
-      <w:r>
-        <w:rPr>
-          <w:lang w:val="it-IT"/>
-        </w:rPr>
-        <w:t>utils</w:t>
-      </w:r>
-      <w:proofErr w:type="spellEnd"/>
-      <w:r>
-        <w:rPr>
-          <w:lang w:val="it-IT"/>
-        </w:rPr>
-        <w:t>, creare un nuovo metodo pubblico</w:t>
+        <w:t>Nella classe di utils, creare un nuovo metodo pubblico</w:t>
       </w:r>
       <w:r>
         <w:rPr>
@@ -7413,16 +6517,8 @@
         <w:rPr>
           <w:lang w:val="it-IT"/>
         </w:rPr>
-        <w:t xml:space="preserve"> con ritorno </w:t>
-      </w:r>
-      <w:proofErr w:type="spellStart"/>
-      <w:r>
-        <w:rPr>
-          <w:lang w:val="it-IT"/>
-        </w:rPr>
-        <w:t>void</w:t>
-      </w:r>
-      <w:proofErr w:type="spellEnd"/>
+        <w:t xml:space="preserve"> con ritorno void</w:t>
+      </w:r>
       <w:r>
         <w:rPr>
           <w:lang w:val="it-IT"/>
@@ -7440,21 +6536,7 @@
         <w:rPr>
           <w:lang w:val="it-IT"/>
         </w:rPr>
-        <w:t xml:space="preserve">Questo metodo di </w:t>
-      </w:r>
-      <w:proofErr w:type="spellStart"/>
-      <w:r>
-        <w:rPr>
-          <w:lang w:val="it-IT"/>
-        </w:rPr>
-        <w:t>utils</w:t>
-      </w:r>
-      <w:proofErr w:type="spellEnd"/>
-      <w:r>
-        <w:rPr>
-          <w:lang w:val="it-IT"/>
-        </w:rPr>
-        <w:t xml:space="preserve"> verrà invocato quando l’utente seleziona la visualizzazione dei dati anagrafici.</w:t>
+        <w:t>Questo metodo di utils verrà invocato quando l’utente seleziona la visualizzazione dei dati anagrafici.</w:t>
       </w:r>
     </w:p>
     <w:p>
@@ -7482,35 +6564,7 @@
         <w:rPr>
           <w:lang w:val="it-IT"/>
         </w:rPr>
-        <w:t xml:space="preserve">Nella classe di </w:t>
-      </w:r>
-      <w:proofErr w:type="spellStart"/>
-      <w:r>
-        <w:rPr>
-          <w:lang w:val="it-IT"/>
-        </w:rPr>
-        <w:t>utils</w:t>
-      </w:r>
-      <w:proofErr w:type="spellEnd"/>
-      <w:r>
-        <w:rPr>
-          <w:lang w:val="it-IT"/>
-        </w:rPr>
-        <w:t xml:space="preserve">, creare un nuovo metodo pubblico, statico, con ritorno </w:t>
-      </w:r>
-      <w:proofErr w:type="spellStart"/>
-      <w:r>
-        <w:rPr>
-          <w:lang w:val="it-IT"/>
-        </w:rPr>
-        <w:t>void</w:t>
-      </w:r>
-      <w:proofErr w:type="spellEnd"/>
-      <w:r>
-        <w:rPr>
-          <w:lang w:val="it-IT"/>
-        </w:rPr>
-        <w:t xml:space="preserve"> e con un argomento </w:t>
+        <w:t xml:space="preserve">Nella classe di utils, creare un nuovo metodo pubblico, statico, con ritorno void e con un argomento </w:t>
       </w:r>
       <w:r>
         <w:rPr>
@@ -7550,201 +6604,199 @@
           <w:iCs/>
           <w:lang w:val="it-IT"/>
         </w:rPr>
-        <w:t>.</w:t>
-      </w:r>
-      <w:proofErr w:type="spellStart"/>
+        <w:t>.get</w:t>
+      </w:r>
+      <w:proofErr w:type="gramEnd"/>
       <w:r>
         <w:rPr>
           <w:i/>
           <w:iCs/>
           <w:lang w:val="it-IT"/>
         </w:rPr>
-        <w:t>get</w:t>
-      </w:r>
-      <w:proofErr w:type="spellEnd"/>
-      <w:proofErr w:type="gramEnd"/>
+        <w:t>()</w:t>
+      </w:r>
+      <w:r>
+        <w:rPr>
+          <w:lang w:val="it-IT"/>
+        </w:rPr>
+        <w:t xml:space="preserve"> passando l’id di input. Caricato l’oggetto esame, il metodo stamperà tutti </w:t>
+      </w:r>
+      <w:r>
+        <w:rPr>
+          <w:lang w:val="it-IT"/>
+        </w:rPr>
+        <w:t>i dati di questo.</w:t>
+      </w:r>
+    </w:p>
+    <w:p>
+      <w:pPr>
+        <w:rPr>
+          <w:lang w:val="it-IT"/>
+        </w:rPr>
+      </w:pPr>
+      <w:r>
+        <w:rPr>
+          <w:lang w:val="it-IT"/>
+        </w:rPr>
+        <w:t>Nella classe di menù: VisualizzazioneSinteticaUtente, quando l’utente selezione la visualizzazione del singolo esame, il flusso chiamerà il metodo di ricerca tipologia nella classe di CercaEsame. Una voltà individuato l’esame e caricato l’opportuno id, bisognerà invocare il nuovo metodo di utils appena creato inserendo come input l’id selezionato.</w:t>
+      </w:r>
+    </w:p>
+    <w:p>
+      <w:pPr>
+        <w:pStyle w:val="Heading3"/>
+        <w:rPr>
+          <w:lang w:val="it-IT"/>
+        </w:rPr>
+      </w:pPr>
+      <w:r>
+        <w:rPr>
+          <w:lang w:val="it-IT"/>
+        </w:rPr>
+        <w:t>Visualizzazione singola malattia</w:t>
+      </w:r>
+    </w:p>
+    <w:p>
+      <w:pPr>
+        <w:rPr>
+          <w:lang w:val="it-IT"/>
+        </w:rPr>
+      </w:pPr>
+      <w:r>
+        <w:rPr>
+          <w:lang w:val="it-IT"/>
+        </w:rPr>
+        <w:t>Nella classe di utils, creare un nuovo metodo pubblico, statico, con ritorno void e con un argomento numero che indica l’id della malattia selezionata.</w:t>
+      </w:r>
+    </w:p>
+    <w:p>
+      <w:pPr>
+        <w:rPr>
+          <w:lang w:val="it-IT"/>
+        </w:rPr>
+      </w:pPr>
+      <w:r>
+        <w:rPr>
+          <w:lang w:val="it-IT"/>
+        </w:rPr>
+        <w:t xml:space="preserve">Questo metodo deve caricare la sessione e da questa prendere la mappa delle malattie e fare </w:t>
+      </w:r>
+      <w:proofErr w:type="gramStart"/>
+      <w:r>
+        <w:rPr>
+          <w:lang w:val="it-IT"/>
+        </w:rPr>
+        <w:t xml:space="preserve">una </w:t>
+      </w:r>
       <w:r>
         <w:rPr>
           <w:i/>
           <w:iCs/>
           <w:lang w:val="it-IT"/>
         </w:rPr>
-        <w:t>()</w:t>
-      </w:r>
-      <w:r>
-        <w:rPr>
-          <w:lang w:val="it-IT"/>
-        </w:rPr>
-        <w:t xml:space="preserve"> passando l’id di input. Caricato l’oggetto esame, il metodo stamperà tutti </w:t>
-      </w:r>
-      <w:r>
-        <w:rPr>
-          <w:lang w:val="it-IT"/>
-        </w:rPr>
-        <w:t>i dati di questo.</w:t>
-      </w:r>
-    </w:p>
-    <w:p>
-      <w:pPr>
-        <w:rPr>
-          <w:lang w:val="it-IT"/>
-        </w:rPr>
-      </w:pPr>
-      <w:r>
-        <w:rPr>
-          <w:lang w:val="it-IT"/>
-        </w:rPr>
-        <w:t xml:space="preserve">Nella classe di menù: </w:t>
-      </w:r>
-      <w:proofErr w:type="spellStart"/>
-      <w:r>
-        <w:rPr>
-          <w:lang w:val="it-IT"/>
-        </w:rPr>
-        <w:t>VisualizzazioneSinteticaUtente</w:t>
-      </w:r>
-      <w:proofErr w:type="spellEnd"/>
-      <w:r>
-        <w:rPr>
-          <w:lang w:val="it-IT"/>
-        </w:rPr>
-        <w:t xml:space="preserve">, quando l’utente selezione la visualizzazione del singolo esame, il flusso chiamerà il metodo di ricerca tipologia nella classe di </w:t>
-      </w:r>
-      <w:proofErr w:type="spellStart"/>
-      <w:r>
-        <w:rPr>
-          <w:lang w:val="it-IT"/>
-        </w:rPr>
-        <w:t>CercaEsame</w:t>
-      </w:r>
-      <w:proofErr w:type="spellEnd"/>
-      <w:r>
-        <w:rPr>
-          <w:lang w:val="it-IT"/>
-        </w:rPr>
-        <w:t xml:space="preserve">. Una </w:t>
-      </w:r>
-      <w:proofErr w:type="spellStart"/>
-      <w:r>
-        <w:rPr>
-          <w:lang w:val="it-IT"/>
-        </w:rPr>
-        <w:t>voltà</w:t>
-      </w:r>
-      <w:proofErr w:type="spellEnd"/>
-      <w:r>
-        <w:rPr>
-          <w:lang w:val="it-IT"/>
-        </w:rPr>
-        <w:t xml:space="preserve"> individuato l’esame e caricato l’opportuno id, bisognerà invocare il nuovo metodo di </w:t>
-      </w:r>
-      <w:proofErr w:type="spellStart"/>
-      <w:r>
-        <w:rPr>
-          <w:lang w:val="it-IT"/>
-        </w:rPr>
-        <w:t>utils</w:t>
-      </w:r>
-      <w:proofErr w:type="spellEnd"/>
-      <w:r>
-        <w:rPr>
-          <w:lang w:val="it-IT"/>
-        </w:rPr>
-        <w:t xml:space="preserve"> appena creato inserendo come input l’id selezionato.</w:t>
-      </w:r>
-    </w:p>
-    <w:p>
-      <w:pPr>
-        <w:pStyle w:val="Heading3"/>
-        <w:rPr>
-          <w:lang w:val="it-IT"/>
-        </w:rPr>
-      </w:pPr>
-      <w:r>
-        <w:rPr>
-          <w:lang w:val="it-IT"/>
-        </w:rPr>
-        <w:t>Visualizzazione singola malattia</w:t>
-      </w:r>
-    </w:p>
-    <w:p>
-      <w:pPr>
-        <w:rPr>
-          <w:lang w:val="it-IT"/>
-        </w:rPr>
-      </w:pPr>
-      <w:r>
-        <w:rPr>
-          <w:lang w:val="it-IT"/>
-        </w:rPr>
-        <w:t xml:space="preserve">Nella classe di </w:t>
-      </w:r>
-      <w:proofErr w:type="spellStart"/>
-      <w:r>
-        <w:rPr>
-          <w:lang w:val="it-IT"/>
-        </w:rPr>
-        <w:t>utils</w:t>
-      </w:r>
-      <w:proofErr w:type="spellEnd"/>
-      <w:r>
-        <w:rPr>
-          <w:lang w:val="it-IT"/>
-        </w:rPr>
-        <w:t xml:space="preserve">, creare un nuovo metodo pubblico, statico, con ritorno </w:t>
-      </w:r>
-      <w:proofErr w:type="spellStart"/>
-      <w:r>
-        <w:rPr>
-          <w:lang w:val="it-IT"/>
-        </w:rPr>
-        <w:t>void</w:t>
-      </w:r>
-      <w:proofErr w:type="spellEnd"/>
-      <w:r>
-        <w:rPr>
-          <w:lang w:val="it-IT"/>
-        </w:rPr>
-        <w:t xml:space="preserve"> e con un argomento numero che indica l’id della malattia selezionata.</w:t>
-      </w:r>
-    </w:p>
-    <w:p>
-      <w:pPr>
-        <w:rPr>
-          <w:lang w:val="it-IT"/>
-        </w:rPr>
-      </w:pPr>
-      <w:r>
-        <w:rPr>
-          <w:lang w:val="it-IT"/>
-        </w:rPr>
-        <w:t xml:space="preserve">Questo metodo deve caricare la sessione e da questa prendere la mappa delle malattie e fare </w:t>
-      </w:r>
-      <w:proofErr w:type="gramStart"/>
-      <w:r>
-        <w:rPr>
-          <w:lang w:val="it-IT"/>
-        </w:rPr>
-        <w:t xml:space="preserve">una </w:t>
-      </w:r>
+        <w:t>.get</w:t>
+      </w:r>
+      <w:proofErr w:type="gramEnd"/>
       <w:r>
         <w:rPr>
           <w:i/>
           <w:iCs/>
           <w:lang w:val="it-IT"/>
         </w:rPr>
-        <w:t>.</w:t>
-      </w:r>
-      <w:proofErr w:type="spellStart"/>
+        <w:t>()</w:t>
+      </w:r>
+      <w:r>
+        <w:rPr>
+          <w:lang w:val="it-IT"/>
+        </w:rPr>
+        <w:t xml:space="preserve"> passando l’id di input. Caricato l’oggetto malattia, il metodo stamperà tutti i dati di questo.</w:t>
+      </w:r>
+    </w:p>
+    <w:p>
+      <w:pPr>
+        <w:rPr>
+          <w:lang w:val="it-IT"/>
+        </w:rPr>
+      </w:pPr>
+      <w:r>
+        <w:rPr>
+          <w:lang w:val="it-IT"/>
+        </w:rPr>
+        <w:t xml:space="preserve">Nella classe di menù: VisualizzazioneSinteticaUtente, quando l’utente selezione la visualizzazione della singola malattia, il flusso chiamerà il metodo di ricerca malattia nella classe di CercaEsame. Una volta selezionata la malattia e ritornato l’ID corrispondente, </w:t>
+      </w:r>
+      <w:r>
+        <w:rPr>
+          <w:lang w:val="it-IT"/>
+        </w:rPr>
+        <w:t>bisognerà invocare il nuovo metodo di utils appena creato inserendo come input l’ID della malattia selezionato dalla ricerca.</w:t>
+      </w:r>
+    </w:p>
+    <w:p>
+      <w:pPr>
+        <w:pStyle w:val="Heading2"/>
+        <w:rPr>
+          <w:lang w:val="it-IT"/>
+        </w:rPr>
+      </w:pPr>
+      <w:r>
+        <w:rPr>
+          <w:lang w:val="it-IT"/>
+        </w:rPr>
+        <w:t>Visualizzazione degli esiti di un esame periodico con esito misurabile</w:t>
+      </w:r>
+    </w:p>
+    <w:p>
+      <w:pPr>
+        <w:rPr>
+          <w:lang w:val="it-IT"/>
+        </w:rPr>
+      </w:pPr>
+      <w:r>
+        <w:rPr>
+          <w:lang w:val="it-IT"/>
+        </w:rPr>
+        <w:t>Dovrà essere creata una nuova classe con nome VisualizzazioneEsitiEsamiPeriodici, con un metodo principale void, pubblico, non statico e senza argomenti di input.</w:t>
+      </w:r>
+    </w:p>
+    <w:p>
+      <w:pPr>
+        <w:rPr>
+          <w:lang w:val="it-IT"/>
+        </w:rPr>
+      </w:pPr>
+      <w:r>
+        <w:rPr>
+          <w:lang w:val="it-IT"/>
+        </w:rPr>
+        <w:t>Aggiornare la classe di menù inserendo una nuova voce di funzionalità che indica la visualizzazione degli esiti misurabili degli esami periodici e abbinare il numero corrispondente alla chiamata della nuova classe di visualizzazione.</w:t>
+      </w:r>
+    </w:p>
+    <w:p>
+      <w:pPr>
+        <w:rPr>
+          <w:lang w:val="it-IT"/>
+        </w:rPr>
+      </w:pPr>
+      <w:r>
+        <w:rPr>
+          <w:lang w:val="it-IT"/>
+        </w:rPr>
+        <w:t xml:space="preserve">La classe dovrà caricare la sessione dall’ApplicationSession e dovrà iniziare una nuova ricerca dell’esame richiamando il metodo di ricerca tipologia nella classe CercaEsame; una volta selezionato l’esame, il flusso prenderà da sessione l’oggetto corrispondente caricandolo dalla mappa degli esami tramite </w:t>
+      </w:r>
+      <w:proofErr w:type="gramStart"/>
+      <w:r>
+        <w:rPr>
+          <w:lang w:val="it-IT"/>
+        </w:rPr>
+        <w:t xml:space="preserve">il </w:t>
+      </w:r>
       <w:r>
         <w:rPr>
           <w:i/>
           <w:iCs/>
           <w:lang w:val="it-IT"/>
         </w:rPr>
-        <w:t>get</w:t>
-      </w:r>
-      <w:proofErr w:type="spellEnd"/>
+        <w:t>.get</w:t>
+      </w:r>
       <w:proofErr w:type="gramEnd"/>
       <w:r>
         <w:rPr>
@@ -7752,242 +6804,14 @@
           <w:iCs/>
           <w:lang w:val="it-IT"/>
         </w:rPr>
-        <w:t>()</w:t>
-      </w:r>
-      <w:r>
-        <w:rPr>
-          <w:lang w:val="it-IT"/>
-        </w:rPr>
-        <w:t xml:space="preserve"> passando l’id di input. Caricato l’oggetto malattia, il metodo stamperà tutti i dati di questo.</w:t>
-      </w:r>
-    </w:p>
-    <w:p>
-      <w:pPr>
-        <w:rPr>
-          <w:lang w:val="it-IT"/>
-        </w:rPr>
-      </w:pPr>
-      <w:r>
-        <w:rPr>
-          <w:lang w:val="it-IT"/>
-        </w:rPr>
-        <w:t xml:space="preserve">Nella classe di menù: </w:t>
-      </w:r>
-      <w:proofErr w:type="spellStart"/>
-      <w:r>
-        <w:rPr>
-          <w:lang w:val="it-IT"/>
-        </w:rPr>
-        <w:t>VisualizzazioneSinteticaUtente</w:t>
-      </w:r>
-      <w:proofErr w:type="spellEnd"/>
-      <w:r>
-        <w:rPr>
-          <w:lang w:val="it-IT"/>
-        </w:rPr>
-        <w:t xml:space="preserve">, quando l’utente selezione la visualizzazione della singola malattia, il flusso chiamerà il metodo di ricerca malattia nella classe di </w:t>
-      </w:r>
-      <w:proofErr w:type="spellStart"/>
-      <w:r>
-        <w:rPr>
-          <w:lang w:val="it-IT"/>
-        </w:rPr>
-        <w:t>CercaEsame</w:t>
-      </w:r>
-      <w:proofErr w:type="spellEnd"/>
-      <w:r>
-        <w:rPr>
-          <w:lang w:val="it-IT"/>
-        </w:rPr>
-        <w:t xml:space="preserve">. Una volta selezionata la malattia e ritornato l’ID corrispondente, </w:t>
-      </w:r>
-      <w:r>
-        <w:rPr>
-          <w:lang w:val="it-IT"/>
-        </w:rPr>
-        <w:t xml:space="preserve">bisognerà invocare il nuovo metodo di </w:t>
-      </w:r>
-      <w:proofErr w:type="spellStart"/>
-      <w:r>
-        <w:rPr>
-          <w:lang w:val="it-IT"/>
-        </w:rPr>
-        <w:t>utils</w:t>
-      </w:r>
-      <w:proofErr w:type="spellEnd"/>
-      <w:r>
-        <w:rPr>
-          <w:lang w:val="it-IT"/>
-        </w:rPr>
-        <w:t xml:space="preserve"> appena creato inserendo come input l’ID della malattia selezionato dalla ricerca.</w:t>
-      </w:r>
-    </w:p>
-    <w:p>
-      <w:pPr>
-        <w:pStyle w:val="Heading2"/>
-        <w:rPr>
-          <w:lang w:val="it-IT"/>
-        </w:rPr>
-      </w:pPr>
-      <w:r>
-        <w:rPr>
-          <w:lang w:val="it-IT"/>
-        </w:rPr>
-        <w:t>Visualizzazione degli esiti di un esame periodico con esito misurabile</w:t>
-      </w:r>
-    </w:p>
-    <w:p>
-      <w:pPr>
-        <w:rPr>
-          <w:lang w:val="it-IT"/>
-        </w:rPr>
-      </w:pPr>
-      <w:r>
-        <w:rPr>
-          <w:lang w:val="it-IT"/>
-        </w:rPr>
-        <w:t xml:space="preserve">Dovrà essere creata una nuova classe con nome </w:t>
-      </w:r>
-      <w:proofErr w:type="spellStart"/>
-      <w:r>
-        <w:rPr>
-          <w:lang w:val="it-IT"/>
-        </w:rPr>
-        <w:t>VisualizzazioneEsitiEsamiPeriodici</w:t>
-      </w:r>
-      <w:proofErr w:type="spellEnd"/>
-      <w:r>
-        <w:rPr>
-          <w:lang w:val="it-IT"/>
-        </w:rPr>
-        <w:t xml:space="preserve">, con un metodo principale </w:t>
-      </w:r>
-      <w:proofErr w:type="spellStart"/>
-      <w:r>
-        <w:rPr>
-          <w:lang w:val="it-IT"/>
-        </w:rPr>
-        <w:t>void</w:t>
-      </w:r>
-      <w:proofErr w:type="spellEnd"/>
-      <w:r>
-        <w:rPr>
-          <w:lang w:val="it-IT"/>
-        </w:rPr>
-        <w:t>, pubblico, non statico e senza argomenti di input.</w:t>
-      </w:r>
-    </w:p>
-    <w:p>
-      <w:pPr>
-        <w:rPr>
-          <w:lang w:val="it-IT"/>
-        </w:rPr>
-      </w:pPr>
-      <w:r>
-        <w:rPr>
-          <w:lang w:val="it-IT"/>
-        </w:rPr>
-        <w:t>Aggiornare la classe di menù inserendo una nuova voce di funzionalità che indica la visualizzazione degli esiti misurabili degli esami periodici e abbinare il numero corrispondente alla chiamata della nuova classe di visualizzazione.</w:t>
-      </w:r>
-    </w:p>
-    <w:p>
-      <w:pPr>
-        <w:rPr>
-          <w:lang w:val="it-IT"/>
-        </w:rPr>
-      </w:pPr>
-      <w:r>
-        <w:rPr>
-          <w:lang w:val="it-IT"/>
-        </w:rPr>
-        <w:t>La classe dovrà caricare la sessione dall’</w:t>
-      </w:r>
-      <w:proofErr w:type="spellStart"/>
-      <w:r>
-        <w:rPr>
-          <w:lang w:val="it-IT"/>
-        </w:rPr>
-        <w:t>ApplicationSession</w:t>
-      </w:r>
-      <w:proofErr w:type="spellEnd"/>
-      <w:r>
-        <w:rPr>
-          <w:lang w:val="it-IT"/>
-        </w:rPr>
-        <w:t xml:space="preserve"> e dovrà iniziare una nuova ricerca dell’esame richiamando il metodo di ricerca tipologia nella classe </w:t>
-      </w:r>
-      <w:proofErr w:type="spellStart"/>
-      <w:r>
-        <w:rPr>
-          <w:lang w:val="it-IT"/>
-        </w:rPr>
-        <w:t>CercaEsame</w:t>
-      </w:r>
-      <w:proofErr w:type="spellEnd"/>
-      <w:r>
-        <w:rPr>
-          <w:lang w:val="it-IT"/>
-        </w:rPr>
-        <w:t xml:space="preserve">; una volta selezionato l’esame, il flusso prenderà da sessione l’oggetto corrispondente caricandolo dalla mappa degli esami tramite </w:t>
-      </w:r>
-      <w:proofErr w:type="gramStart"/>
-      <w:r>
-        <w:rPr>
-          <w:lang w:val="it-IT"/>
-        </w:rPr>
-        <w:t xml:space="preserve">il </w:t>
-      </w:r>
-      <w:r>
-        <w:rPr>
-          <w:i/>
-          <w:iCs/>
+        <w:t>(idEsame)</w:t>
+      </w:r>
+      <w:r>
+        <w:rPr>
           <w:lang w:val="it-IT"/>
         </w:rPr>
         <w:t>.</w:t>
       </w:r>
-      <w:proofErr w:type="spellStart"/>
-      <w:r>
-        <w:rPr>
-          <w:i/>
-          <w:iCs/>
-          <w:lang w:val="it-IT"/>
-        </w:rPr>
-        <w:t>get</w:t>
-      </w:r>
-      <w:proofErr w:type="spellEnd"/>
-      <w:proofErr w:type="gramEnd"/>
-      <w:r>
-        <w:rPr>
-          <w:i/>
-          <w:iCs/>
-          <w:lang w:val="it-IT"/>
-        </w:rPr>
-        <w:t>(</w:t>
-      </w:r>
-      <w:proofErr w:type="spellStart"/>
-      <w:r>
-        <w:rPr>
-          <w:i/>
-          <w:iCs/>
-          <w:lang w:val="it-IT"/>
-        </w:rPr>
-        <w:t>idEsame</w:t>
-      </w:r>
-      <w:proofErr w:type="spellEnd"/>
-      <w:r>
-        <w:rPr>
-          <w:i/>
-          <w:iCs/>
-          <w:lang w:val="it-IT"/>
-        </w:rPr>
-        <w:t>)</w:t>
-      </w:r>
-      <w:r>
-        <w:rPr>
-          <w:lang w:val="it-IT"/>
-        </w:rPr>
-        <w:t>.</w:t>
-      </w:r>
     </w:p>
     <w:p>
       <w:pPr>
@@ -8053,35 +6877,13 @@
         <w:rPr>
           <w:lang w:val="it-IT"/>
         </w:rPr>
-        <w:t xml:space="preserve">In caso inserisca un valore diverso da 0, il programma dovrà chiedere 2 date in formato </w:t>
-      </w:r>
-      <w:proofErr w:type="spellStart"/>
-      <w:r>
-        <w:rPr>
-          <w:lang w:val="it-IT"/>
-        </w:rPr>
-        <w:t>yyyy</w:t>
-      </w:r>
-      <w:proofErr w:type="spellEnd"/>
-      <w:r>
-        <w:rPr>
-          <w:lang w:val="it-IT"/>
-        </w:rPr>
-        <w:t>/MM/</w:t>
-      </w:r>
-      <w:proofErr w:type="spellStart"/>
-      <w:r>
-        <w:rPr>
-          <w:lang w:val="it-IT"/>
-        </w:rPr>
-        <w:t>dd</w:t>
-      </w:r>
-      <w:proofErr w:type="spellEnd"/>
-      <w:r>
-        <w:rPr>
-          <w:lang w:val="it-IT"/>
-        </w:rPr>
-        <w:t>.</w:t>
+        <w:t>In caso inserisca un valore diverso da 0, il programma dovrà chiedere 2 date in formato yyyy/MM/</w:t>
+      </w:r>
+      <w:r>
+        <w:rPr>
+          <w:lang w:val="it-IT"/>
+        </w:rPr>
+        <w:t>dd.</w:t>
       </w:r>
     </w:p>
     <w:p>
@@ -8122,21 +6924,7 @@
         <w:rPr>
           <w:lang w:val="it-IT"/>
         </w:rPr>
-        <w:t xml:space="preserve"> elementi data oppure </w:t>
-      </w:r>
-      <w:proofErr w:type="spellStart"/>
-      <w:r>
-        <w:rPr>
-          <w:lang w:val="it-IT"/>
-        </w:rPr>
-        <w:t>null</w:t>
-      </w:r>
-      <w:proofErr w:type="spellEnd"/>
-      <w:r>
-        <w:rPr>
-          <w:lang w:val="it-IT"/>
-        </w:rPr>
-        <w:t xml:space="preserve"> se è stato selezionato di non filtrare.</w:t>
+        <w:t xml:space="preserve"> elementi data oppure null se è stato selezionato di non filtrare.</w:t>
       </w:r>
     </w:p>
     <w:p>

</xml_diff>

<commit_message>
Ultime fix e fine progetto
</commit_message>
<xml_diff>
--- a/doc/Cartella sanitaria.docx
+++ b/doc/Cartella sanitaria.docx
@@ -118,7 +118,49 @@
         <w:rPr>
           <w:lang w:val="it-IT"/>
         </w:rPr>
-        <w:t>L’eseguibile verrà incapsulato in un executable jar standard eseguibile da una JRE installata sul sistema operativo, questo consentirà di avere un eseguibile cross-platform compatibile con diversi SO.</w:t>
+        <w:t xml:space="preserve">L’eseguibile verrà incapsulato in un </w:t>
+      </w:r>
+      <w:proofErr w:type="spellStart"/>
+      <w:r>
+        <w:rPr>
+          <w:lang w:val="it-IT"/>
+        </w:rPr>
+        <w:t>executable</w:t>
+      </w:r>
+      <w:proofErr w:type="spellEnd"/>
+      <w:r>
+        <w:rPr>
+          <w:lang w:val="it-IT"/>
+        </w:rPr>
+        <w:t xml:space="preserve"> </w:t>
+      </w:r>
+      <w:proofErr w:type="spellStart"/>
+      <w:r>
+        <w:rPr>
+          <w:lang w:val="it-IT"/>
+        </w:rPr>
+        <w:t>jar</w:t>
+      </w:r>
+      <w:proofErr w:type="spellEnd"/>
+      <w:r>
+        <w:rPr>
+          <w:lang w:val="it-IT"/>
+        </w:rPr>
+        <w:t xml:space="preserve"> standard eseguibile da una JRE installata sul sistema operativo, questo consentirà di avere un eseguibile cross-</w:t>
+      </w:r>
+      <w:proofErr w:type="spellStart"/>
+      <w:r>
+        <w:rPr>
+          <w:lang w:val="it-IT"/>
+        </w:rPr>
+        <w:t>platform</w:t>
+      </w:r>
+      <w:proofErr w:type="spellEnd"/>
+      <w:r>
+        <w:rPr>
+          <w:lang w:val="it-IT"/>
+        </w:rPr>
+        <w:t xml:space="preserve"> compatibile con diversi SO.</w:t>
       </w:r>
     </w:p>
     <w:p>
@@ -337,6 +379,7 @@
         </w:rPr>
         <w:t xml:space="preserve">Le date usate nel software avranno il seguente formato: </w:t>
       </w:r>
+      <w:proofErr w:type="spellStart"/>
       <w:r>
         <w:rPr>
           <w:i/>
@@ -354,6 +397,7 @@
         </w:rPr>
         <w:t>mm:ss.SSSZ</w:t>
       </w:r>
+      <w:proofErr w:type="spellEnd"/>
       <w:proofErr w:type="gramEnd"/>
     </w:p>
     <w:p>
@@ -513,20 +557,118 @@
         <w:rPr>
           <w:lang w:val="it-IT"/>
         </w:rPr>
-        <w:t>pulito e stabile si userà le classi di Java “Date”, “DateFormat” e “Calendar”.</w:t>
-      </w:r>
-    </w:p>
-    <w:p>
-      <w:pPr>
-        <w:rPr>
-          <w:lang w:val="it-IT"/>
-        </w:rPr>
-      </w:pPr>
-      <w:r>
-        <w:rPr>
-          <w:lang w:val="it-IT"/>
-        </w:rPr>
-        <w:t>La data inserita dall’utente sarà prima parsata tramite DateFormat in Date e poi trasformata in Calendar in modo da poter essere poi gestita e editata. Una volta finita la modifica verrà trasformata in String tramite il DateFormat.</w:t>
+        <w:t>pulito e stabile si userà le classi di Java “Date”, “</w:t>
+      </w:r>
+      <w:proofErr w:type="spellStart"/>
+      <w:r>
+        <w:rPr>
+          <w:lang w:val="it-IT"/>
+        </w:rPr>
+        <w:t>DateFormat</w:t>
+      </w:r>
+      <w:proofErr w:type="spellEnd"/>
+      <w:r>
+        <w:rPr>
+          <w:lang w:val="it-IT"/>
+        </w:rPr>
+        <w:t>” e “</w:t>
+      </w:r>
+      <w:proofErr w:type="spellStart"/>
+      <w:r>
+        <w:rPr>
+          <w:lang w:val="it-IT"/>
+        </w:rPr>
+        <w:t>Calendar</w:t>
+      </w:r>
+      <w:proofErr w:type="spellEnd"/>
+      <w:r>
+        <w:rPr>
+          <w:lang w:val="it-IT"/>
+        </w:rPr>
+        <w:t>”.</w:t>
+      </w:r>
+    </w:p>
+    <w:p>
+      <w:pPr>
+        <w:rPr>
+          <w:lang w:val="it-IT"/>
+        </w:rPr>
+      </w:pPr>
+      <w:r>
+        <w:rPr>
+          <w:lang w:val="it-IT"/>
+        </w:rPr>
+        <w:t xml:space="preserve">La data inserita dall’utente sarà prima </w:t>
+      </w:r>
+      <w:proofErr w:type="spellStart"/>
+      <w:r>
+        <w:rPr>
+          <w:lang w:val="it-IT"/>
+        </w:rPr>
+        <w:t>parsata</w:t>
+      </w:r>
+      <w:proofErr w:type="spellEnd"/>
+      <w:r>
+        <w:rPr>
+          <w:lang w:val="it-IT"/>
+        </w:rPr>
+        <w:t xml:space="preserve"> tramite </w:t>
+      </w:r>
+      <w:proofErr w:type="spellStart"/>
+      <w:r>
+        <w:rPr>
+          <w:lang w:val="it-IT"/>
+        </w:rPr>
+        <w:t>DateFormat</w:t>
+      </w:r>
+      <w:proofErr w:type="spellEnd"/>
+      <w:r>
+        <w:rPr>
+          <w:lang w:val="it-IT"/>
+        </w:rPr>
+        <w:t xml:space="preserve"> in Date e poi trasformata in </w:t>
+      </w:r>
+      <w:proofErr w:type="spellStart"/>
+      <w:r>
+        <w:rPr>
+          <w:lang w:val="it-IT"/>
+        </w:rPr>
+        <w:t>Calendar</w:t>
+      </w:r>
+      <w:proofErr w:type="spellEnd"/>
+      <w:r>
+        <w:rPr>
+          <w:lang w:val="it-IT"/>
+        </w:rPr>
+        <w:t xml:space="preserve"> in modo da poter essere poi gestita e editata. Una volta finita la modifica verrà trasformata in </w:t>
+      </w:r>
+      <w:proofErr w:type="spellStart"/>
+      <w:r>
+        <w:rPr>
+          <w:lang w:val="it-IT"/>
+        </w:rPr>
+        <w:t>String</w:t>
+      </w:r>
+      <w:proofErr w:type="spellEnd"/>
+      <w:r>
+        <w:rPr>
+          <w:lang w:val="it-IT"/>
+        </w:rPr>
+        <w:t xml:space="preserve"> tramite il </w:t>
+      </w:r>
+      <w:proofErr w:type="spellStart"/>
+      <w:r>
+        <w:rPr>
+          <w:lang w:val="it-IT"/>
+        </w:rPr>
+        <w:t>DateFormat</w:t>
+      </w:r>
+      <w:proofErr w:type="spellEnd"/>
+      <w:r>
+        <w:rPr>
+          <w:lang w:val="it-IT"/>
+        </w:rPr>
+        <w:t>.</w:t>
       </w:r>
     </w:p>
     <w:p>
@@ -640,7 +782,49 @@
         <w:rPr>
           <w:lang w:val="it-IT"/>
         </w:rPr>
-        <w:t>Come gestione di librerie verrà usato lo strumento Maven. Questo, oltre a offrire una gestione centralizzata e automatizzata delle librerie, offre molte funzionalità come compilare e generare l’eseguibile ed eseguire gli unit tests.</w:t>
+        <w:t xml:space="preserve">Come gestione di librerie verrà usato lo strumento </w:t>
+      </w:r>
+      <w:proofErr w:type="spellStart"/>
+      <w:r>
+        <w:rPr>
+          <w:lang w:val="it-IT"/>
+        </w:rPr>
+        <w:t>Maven</w:t>
+      </w:r>
+      <w:proofErr w:type="spellEnd"/>
+      <w:r>
+        <w:rPr>
+          <w:lang w:val="it-IT"/>
+        </w:rPr>
+        <w:t xml:space="preserve">. Questo, oltre a offrire una gestione centralizzata e automatizzata delle librerie, offre molte funzionalità come compilare e generare l’eseguibile ed eseguire gli </w:t>
+      </w:r>
+      <w:proofErr w:type="spellStart"/>
+      <w:r>
+        <w:rPr>
+          <w:lang w:val="it-IT"/>
+        </w:rPr>
+        <w:t>unit</w:t>
+      </w:r>
+      <w:proofErr w:type="spellEnd"/>
+      <w:r>
+        <w:rPr>
+          <w:lang w:val="it-IT"/>
+        </w:rPr>
+        <w:t xml:space="preserve"> </w:t>
+      </w:r>
+      <w:proofErr w:type="spellStart"/>
+      <w:r>
+        <w:rPr>
+          <w:lang w:val="it-IT"/>
+        </w:rPr>
+        <w:t>tests</w:t>
+      </w:r>
+      <w:proofErr w:type="spellEnd"/>
+      <w:r>
+        <w:rPr>
+          <w:lang w:val="it-IT"/>
+        </w:rPr>
+        <w:t>.</w:t>
       </w:r>
     </w:p>
     <w:p>
@@ -792,24 +976,60 @@
           <w:lang w:val="it-IT"/>
         </w:rPr>
       </w:pPr>
-      <w:r>
-        <w:rPr>
-          <w:lang w:val="it-IT"/>
-        </w:rPr>
-        <w:t>Logging e Metriche</w:t>
-      </w:r>
-    </w:p>
-    <w:p>
-      <w:pPr>
-        <w:rPr>
-          <w:lang w:val="it-IT"/>
-        </w:rPr>
-      </w:pPr>
-      <w:r>
-        <w:rPr>
-          <w:lang w:val="it-IT"/>
-        </w:rPr>
-        <w:t xml:space="preserve">Non verranno inseriti metriche di utilizzo, logging e altri software di troubleshooting in quanto non richiesto dal progetto e dato che il software è indicato all’utilizzo di un singolo utente tramite console di comando. Eventuali errori o segnalazioni </w:t>
+      <w:proofErr w:type="spellStart"/>
+      <w:r>
+        <w:rPr>
+          <w:lang w:val="it-IT"/>
+        </w:rPr>
+        <w:t>Logging</w:t>
+      </w:r>
+      <w:proofErr w:type="spellEnd"/>
+      <w:r>
+        <w:rPr>
+          <w:lang w:val="it-IT"/>
+        </w:rPr>
+        <w:t xml:space="preserve"> e Metriche</w:t>
+      </w:r>
+    </w:p>
+    <w:p>
+      <w:pPr>
+        <w:rPr>
+          <w:lang w:val="it-IT"/>
+        </w:rPr>
+      </w:pPr>
+      <w:r>
+        <w:rPr>
+          <w:lang w:val="it-IT"/>
+        </w:rPr>
+        <w:t xml:space="preserve">Non verranno inseriti metriche di utilizzo, </w:t>
+      </w:r>
+      <w:proofErr w:type="spellStart"/>
+      <w:r>
+        <w:rPr>
+          <w:lang w:val="it-IT"/>
+        </w:rPr>
+        <w:t>logging</w:t>
+      </w:r>
+      <w:proofErr w:type="spellEnd"/>
+      <w:r>
+        <w:rPr>
+          <w:lang w:val="it-IT"/>
+        </w:rPr>
+        <w:t xml:space="preserve"> e altri software di </w:t>
+      </w:r>
+      <w:proofErr w:type="spellStart"/>
+      <w:r>
+        <w:rPr>
+          <w:lang w:val="it-IT"/>
+        </w:rPr>
+        <w:t>troubleshooting</w:t>
+      </w:r>
+      <w:proofErr w:type="spellEnd"/>
+      <w:r>
+        <w:rPr>
+          <w:lang w:val="it-IT"/>
+        </w:rPr>
+        <w:t xml:space="preserve"> in quanto non richiesto dal progetto e dato che il software è indicato all’utilizzo di un singolo utente tramite console di comando. Eventuali errori o segnalazioni </w:t>
       </w:r>
       <w:proofErr w:type="gramStart"/>
       <w:r>
@@ -871,33 +1091,83 @@
         <w:rPr>
           <w:lang w:val="it-IT"/>
         </w:rPr>
-        <w:t>e di main</w:t>
-      </w:r>
-    </w:p>
-    <w:p>
-      <w:pPr>
-        <w:rPr>
-          <w:lang w:val="it-IT"/>
-        </w:rPr>
-      </w:pPr>
-      <w:r>
-        <w:rPr>
-          <w:lang w:val="it-IT"/>
-        </w:rPr>
-        <w:t>La classe di avvio si chiamerà Main, avrà un metodo main statico e sarà l’avvio dell’applicazione.</w:t>
-      </w:r>
-    </w:p>
-    <w:p>
-      <w:pPr>
-        <w:rPr>
-          <w:lang w:val="it-IT"/>
-        </w:rPr>
-      </w:pPr>
-      <w:r>
-        <w:rPr>
-          <w:lang w:val="it-IT"/>
-        </w:rPr>
-        <w:t>Questa classe avrà il compito di inizializzare la sessione, caricare dati da file locale e avviare la prima richiesta all’utente, ovvero un menù contestuale per richiedere la funzionalità da eseguire.</w:t>
+        <w:t xml:space="preserve">e di </w:t>
+      </w:r>
+      <w:proofErr w:type="spellStart"/>
+      <w:r>
+        <w:rPr>
+          <w:lang w:val="it-IT"/>
+        </w:rPr>
+        <w:t>main</w:t>
+      </w:r>
+      <w:proofErr w:type="spellEnd"/>
+    </w:p>
+    <w:p>
+      <w:pPr>
+        <w:rPr>
+          <w:lang w:val="it-IT"/>
+        </w:rPr>
+      </w:pPr>
+      <w:r>
+        <w:rPr>
+          <w:lang w:val="it-IT"/>
+        </w:rPr>
+        <w:t xml:space="preserve">La classe di avvio si chiamerà </w:t>
+      </w:r>
+      <w:proofErr w:type="spellStart"/>
+      <w:r>
+        <w:rPr>
+          <w:lang w:val="it-IT"/>
+        </w:rPr>
+        <w:t>Main</w:t>
+      </w:r>
+      <w:proofErr w:type="spellEnd"/>
+      <w:r>
+        <w:rPr>
+          <w:lang w:val="it-IT"/>
+        </w:rPr>
+        <w:t xml:space="preserve">, avrà un metodo </w:t>
+      </w:r>
+      <w:proofErr w:type="spellStart"/>
+      <w:r>
+        <w:rPr>
+          <w:lang w:val="it-IT"/>
+        </w:rPr>
+        <w:t>main</w:t>
+      </w:r>
+      <w:proofErr w:type="spellEnd"/>
+      <w:r>
+        <w:rPr>
+          <w:lang w:val="it-IT"/>
+        </w:rPr>
+        <w:t xml:space="preserve"> statico e sarà l’avvio dell’applicazione.</w:t>
+      </w:r>
+    </w:p>
+    <w:p>
+      <w:pPr>
+        <w:rPr>
+          <w:lang w:val="it-IT"/>
+        </w:rPr>
+      </w:pPr>
+      <w:r>
+        <w:rPr>
+          <w:lang w:val="it-IT"/>
+        </w:rPr>
+        <w:t xml:space="preserve">Questa classe avrà il compito di inizializzare la sessione, caricare dati da file locale e avviare la prima richiesta all’utente, ovvero un </w:t>
+      </w:r>
+      <w:proofErr w:type="spellStart"/>
+      <w:r>
+        <w:rPr>
+          <w:lang w:val="it-IT"/>
+        </w:rPr>
+        <w:t>menù</w:t>
+      </w:r>
+      <w:proofErr w:type="spellEnd"/>
+      <w:r>
+        <w:rPr>
+          <w:lang w:val="it-IT"/>
+        </w:rPr>
+        <w:t xml:space="preserve"> contestuale per richiedere la funzionalità da eseguire.</w:t>
       </w:r>
     </w:p>
     <w:p>
@@ -924,7 +1194,21 @@
         <w:rPr>
           <w:lang w:val="it-IT"/>
         </w:rPr>
-        <w:t>La classe di sessione si chiamerà ApplicationSession, sarà una classe con costruttore privato e quindi accessibile alla classe stessa.</w:t>
+        <w:t xml:space="preserve">La classe di sessione si chiamerà </w:t>
+      </w:r>
+      <w:proofErr w:type="spellStart"/>
+      <w:r>
+        <w:rPr>
+          <w:lang w:val="it-IT"/>
+        </w:rPr>
+        <w:t>ApplicationSession</w:t>
+      </w:r>
+      <w:proofErr w:type="spellEnd"/>
+      <w:r>
+        <w:rPr>
+          <w:lang w:val="it-IT"/>
+        </w:rPr>
+        <w:t>, sarà una classe con costruttore privato e quindi accessibile alla classe stessa.</w:t>
       </w:r>
     </w:p>
     <w:p>
@@ -1023,7 +1307,21 @@
         <w:rPr>
           <w:lang w:val="it-IT"/>
         </w:rPr>
-        <w:t>La classe di menù si chiamerà Menu, sarà una classe con un metodo pubblico non statico senza argomenti e void. Questo stamperà in console le varie funzioni disponibili con un numero associato e richiederà in input all’utente il numero della funzione.</w:t>
+        <w:t xml:space="preserve">La classe di menù si chiamerà Menu, sarà una classe con un metodo pubblico non statico senza argomenti e </w:t>
+      </w:r>
+      <w:proofErr w:type="spellStart"/>
+      <w:r>
+        <w:rPr>
+          <w:lang w:val="it-IT"/>
+        </w:rPr>
+        <w:t>void</w:t>
+      </w:r>
+      <w:proofErr w:type="spellEnd"/>
+      <w:r>
+        <w:rPr>
+          <w:lang w:val="it-IT"/>
+        </w:rPr>
+        <w:t>. Questo stamperà in console le varie funzioni disponibili con un numero associato e richiederà in input all’utente il numero della funzione.</w:t>
       </w:r>
     </w:p>
     <w:p>
@@ -1042,7 +1340,21 @@
         <w:rPr>
           <w:lang w:val="it-IT"/>
         </w:rPr>
-        <w:t>a in un ciclo while che finirà quando l’utente inserisce un numero corretto della lista.</w:t>
+        <w:t xml:space="preserve">a in un ciclo </w:t>
+      </w:r>
+      <w:proofErr w:type="spellStart"/>
+      <w:r>
+        <w:rPr>
+          <w:lang w:val="it-IT"/>
+        </w:rPr>
+        <w:t>while</w:t>
+      </w:r>
+      <w:proofErr w:type="spellEnd"/>
+      <w:r>
+        <w:rPr>
+          <w:lang w:val="it-IT"/>
+        </w:rPr>
+        <w:t xml:space="preserve"> che finirà quando l’utente inserisce un numero corretto della lista.</w:t>
       </w:r>
     </w:p>
     <w:p>
@@ -1068,7 +1380,21 @@
         <w:rPr>
           <w:lang w:val="it-IT"/>
         </w:rPr>
-        <w:t>In più nella lista deve essere aggiunto un campo “0 – Termina applicazione” per consentire di terminare il software. La chiusura dell’applicazione avverrà tramite semplice “System.exit(0)”.</w:t>
+        <w:t>In più nella lista deve essere aggiunto un campo “0 – Termina applicazione” per consentire di terminare il software. La chiusura dell’applicazione avverrà tramite semplice “</w:t>
+      </w:r>
+      <w:proofErr w:type="spellStart"/>
+      <w:r>
+        <w:rPr>
+          <w:lang w:val="it-IT"/>
+        </w:rPr>
+        <w:t>System.exit</w:t>
+      </w:r>
+      <w:proofErr w:type="spellEnd"/>
+      <w:r>
+        <w:rPr>
+          <w:lang w:val="it-IT"/>
+        </w:rPr>
+        <w:t>(0)”.</w:t>
       </w:r>
     </w:p>
     <w:p>
@@ -1227,12 +1553,14 @@
                 <w:lang w:val="it-IT"/>
               </w:rPr>
             </w:pPr>
+            <w:proofErr w:type="spellStart"/>
             <w:r>
               <w:t>n</w:t>
             </w:r>
             <w:r>
               <w:t>ome</w:t>
             </w:r>
+            <w:proofErr w:type="spellEnd"/>
           </w:p>
         </w:tc>
         <w:tc>
@@ -1286,12 +1614,14 @@
                 <w:lang w:val="it-IT"/>
               </w:rPr>
             </w:pPr>
+            <w:proofErr w:type="spellStart"/>
             <w:r>
               <w:t>c</w:t>
             </w:r>
             <w:r>
               <w:t>ognome</w:t>
             </w:r>
+            <w:proofErr w:type="spellEnd"/>
           </w:p>
         </w:tc>
         <w:tc>
@@ -1556,6 +1886,7 @@
                 <w:lang w:val="it-IT"/>
               </w:rPr>
             </w:pPr>
+            <w:proofErr w:type="spellStart"/>
             <w:r>
               <w:t>d</w:t>
             </w:r>
@@ -1568,6 +1899,7 @@
             <w:r>
               <w:t>ascita</w:t>
             </w:r>
+            <w:proofErr w:type="spellEnd"/>
           </w:p>
         </w:tc>
         <w:tc>
@@ -1665,12 +1997,14 @@
                 <w:lang w:val="it-IT"/>
               </w:rPr>
             </w:pPr>
+            <w:proofErr w:type="spellStart"/>
             <w:r>
               <w:t>l</w:t>
             </w:r>
             <w:r>
               <w:t>uogoNascita</w:t>
             </w:r>
+            <w:proofErr w:type="spellEnd"/>
           </w:p>
         </w:tc>
         <w:tc>
@@ -1724,12 +2058,14 @@
                 <w:lang w:val="it-IT"/>
               </w:rPr>
             </w:pPr>
+            <w:proofErr w:type="spellStart"/>
             <w:r>
               <w:t>g</w:t>
             </w:r>
             <w:r>
               <w:t>enere</w:t>
             </w:r>
+            <w:proofErr w:type="spellEnd"/>
           </w:p>
         </w:tc>
         <w:tc>
@@ -1786,6 +2122,7 @@
                 <w:lang w:val="it-IT"/>
               </w:rPr>
             </w:pPr>
+            <w:proofErr w:type="spellStart"/>
             <w:r>
               <w:rPr>
                 <w:lang w:val="it-IT"/>
@@ -1798,6 +2135,7 @@
               </w:rPr>
               <w:t>odiceFiscale</w:t>
             </w:r>
+            <w:proofErr w:type="spellEnd"/>
           </w:p>
         </w:tc>
         <w:tc>
@@ -1857,6 +2195,7 @@
                 <w:lang w:val="it-IT"/>
               </w:rPr>
             </w:pPr>
+            <w:proofErr w:type="spellStart"/>
             <w:r>
               <w:rPr>
                 <w:lang w:val="it-IT"/>
@@ -1869,6 +2208,7 @@
               </w:rPr>
               <w:t>odiceSanitario</w:t>
             </w:r>
+            <w:proofErr w:type="spellEnd"/>
           </w:p>
         </w:tc>
         <w:tc>
@@ -1966,6 +2306,7 @@
                 <w:lang w:val="it-IT"/>
               </w:rPr>
             </w:pPr>
+            <w:proofErr w:type="spellStart"/>
             <w:r>
               <w:rPr>
                 <w:lang w:val="it-IT"/>
@@ -1990,6 +2331,7 @@
               </w:rPr>
               <w:t>anguigno</w:t>
             </w:r>
+            <w:proofErr w:type="spellEnd"/>
           </w:p>
         </w:tc>
         <w:tc>
@@ -2026,8 +2368,16 @@
               <w:rPr>
                 <w:lang w:val="it-IT"/>
               </w:rPr>
-              <w:t>Ref. GruppoSanguigno</w:t>
-            </w:r>
+              <w:t xml:space="preserve">Ref. </w:t>
+            </w:r>
+            <w:proofErr w:type="spellStart"/>
+            <w:r>
+              <w:rPr>
+                <w:lang w:val="it-IT"/>
+              </w:rPr>
+              <w:t>GruppoSanguigno</w:t>
+            </w:r>
+            <w:proofErr w:type="spellEnd"/>
           </w:p>
         </w:tc>
       </w:tr>
@@ -2140,12 +2490,14 @@
                 <w:lang w:val="it-IT"/>
               </w:rPr>
             </w:pPr>
+            <w:proofErr w:type="spellStart"/>
             <w:r>
               <w:rPr>
                 <w:lang w:val="it-IT"/>
               </w:rPr>
               <w:t>fattoreRh</w:t>
             </w:r>
+            <w:proofErr w:type="spellEnd"/>
           </w:p>
         </w:tc>
         <w:tc>
@@ -2271,7 +2623,21 @@
         <w:rPr>
           <w:lang w:val="it-IT"/>
         </w:rPr>
-        <w:t>È necessario creare le seguenti classi di persistenza per gestire i dati, le classi implementeranno l’interfaccia Serializable per essere serializzate come JSON.</w:t>
+        <w:t xml:space="preserve">È necessario creare le seguenti classi di persistenza per gestire i dati, le classi implementeranno l’interfaccia </w:t>
+      </w:r>
+      <w:proofErr w:type="spellStart"/>
+      <w:r>
+        <w:rPr>
+          <w:lang w:val="it-IT"/>
+        </w:rPr>
+        <w:t>Serializable</w:t>
+      </w:r>
+      <w:proofErr w:type="spellEnd"/>
+      <w:r>
+        <w:rPr>
+          <w:lang w:val="it-IT"/>
+        </w:rPr>
+        <w:t xml:space="preserve"> per essere serializzate come JSON.</w:t>
       </w:r>
     </w:p>
     <w:p>
@@ -2352,6 +2718,7 @@
         </w:rPr>
         <w:t xml:space="preserve">La classe si chiamerà </w:t>
       </w:r>
+      <w:proofErr w:type="spellStart"/>
       <w:proofErr w:type="gramStart"/>
       <w:r>
         <w:rPr>
@@ -2359,6 +2726,7 @@
         </w:rPr>
         <w:t>GruppoSanguigno</w:t>
       </w:r>
+      <w:proofErr w:type="spellEnd"/>
       <w:proofErr w:type="gramEnd"/>
       <w:r>
         <w:rPr>
@@ -2394,57 +2762,119 @@
         <w:rPr>
           <w:lang w:val="it-IT"/>
         </w:rPr>
-        <w:t>La creazione avverrà tramite UUID senza dash (-), questo genererà un codice univoco e casuale.</w:t>
-      </w:r>
-    </w:p>
-    <w:p>
-      <w:pPr>
-        <w:rPr>
-          <w:lang w:val="it-IT"/>
-        </w:rPr>
-      </w:pPr>
-      <w:r>
-        <w:rPr>
-          <w:lang w:val="it-IT"/>
-        </w:rPr>
-        <w:t xml:space="preserve">Questo compito sarà affidato ad una classe di utils che userà il metodo </w:t>
-      </w:r>
+        <w:t xml:space="preserve">La creazione avverrà tramite UUID senza </w:t>
+      </w:r>
+      <w:proofErr w:type="spellStart"/>
+      <w:r>
+        <w:rPr>
+          <w:lang w:val="it-IT"/>
+        </w:rPr>
+        <w:t>dash</w:t>
+      </w:r>
+      <w:proofErr w:type="spellEnd"/>
+      <w:r>
+        <w:rPr>
+          <w:lang w:val="it-IT"/>
+        </w:rPr>
+        <w:t xml:space="preserve"> (-), questo genererà un codice univoco e casuale.</w:t>
+      </w:r>
+    </w:p>
+    <w:p>
+      <w:pPr>
+        <w:rPr>
+          <w:lang w:val="it-IT"/>
+        </w:rPr>
+      </w:pPr>
+      <w:r>
+        <w:rPr>
+          <w:lang w:val="it-IT"/>
+        </w:rPr>
+        <w:t xml:space="preserve">Questo compito sarà affidato ad una classe di </w:t>
+      </w:r>
+      <w:proofErr w:type="spellStart"/>
+      <w:r>
+        <w:rPr>
+          <w:lang w:val="it-IT"/>
+        </w:rPr>
+        <w:t>utils</w:t>
+      </w:r>
+      <w:proofErr w:type="spellEnd"/>
+      <w:r>
+        <w:rPr>
+          <w:lang w:val="it-IT"/>
+        </w:rPr>
+        <w:t xml:space="preserve"> che userà il metodo </w:t>
+      </w:r>
+      <w:proofErr w:type="spellStart"/>
       <w:r>
         <w:rPr>
           <w:i/>
           <w:iCs/>
           <w:lang w:val="it-IT"/>
         </w:rPr>
-        <w:t>UUID.randomUUID()</w:t>
-      </w:r>
-      <w:r>
-        <w:rPr>
-          <w:lang w:val="it-IT"/>
-        </w:rPr>
-        <w:t xml:space="preserve"> e farà il replace dei trattini </w:t>
-      </w:r>
-      <w:proofErr w:type="gramStart"/>
-      <w:r>
-        <w:rPr>
-          <w:lang w:val="it-IT"/>
-        </w:rPr>
-        <w:t xml:space="preserve">tramite </w:t>
-      </w:r>
+        <w:t>UUID.randomUUID</w:t>
+      </w:r>
+      <w:proofErr w:type="spellEnd"/>
       <w:r>
         <w:rPr>
           <w:i/>
           <w:iCs/>
           <w:lang w:val="it-IT"/>
         </w:rPr>
-        <w:t>.replace</w:t>
-      </w:r>
-      <w:proofErr w:type="gramEnd"/>
+        <w:t>()</w:t>
+      </w:r>
+      <w:r>
+        <w:rPr>
+          <w:lang w:val="it-IT"/>
+        </w:rPr>
+        <w:t xml:space="preserve"> e farà il </w:t>
+      </w:r>
+      <w:proofErr w:type="spellStart"/>
+      <w:r>
+        <w:rPr>
+          <w:lang w:val="it-IT"/>
+        </w:rPr>
+        <w:t>replace</w:t>
+      </w:r>
+      <w:proofErr w:type="spellEnd"/>
+      <w:r>
+        <w:rPr>
+          <w:lang w:val="it-IT"/>
+        </w:rPr>
+        <w:t xml:space="preserve"> dei trattini </w:t>
+      </w:r>
+      <w:proofErr w:type="gramStart"/>
+      <w:r>
+        <w:rPr>
+          <w:lang w:val="it-IT"/>
+        </w:rPr>
+        <w:t xml:space="preserve">tramite </w:t>
+      </w:r>
       <w:r>
         <w:rPr>
           <w:i/>
           <w:iCs/>
           <w:lang w:val="it-IT"/>
         </w:rPr>
+        <w:t>.</w:t>
+      </w:r>
+      <w:proofErr w:type="spellStart"/>
+      <w:r>
+        <w:rPr>
+          <w:i/>
+          <w:iCs/>
+          <w:lang w:val="it-IT"/>
+        </w:rPr>
+        <w:t>replace</w:t>
+      </w:r>
+      <w:proofErr w:type="spellEnd"/>
+      <w:proofErr w:type="gramEnd"/>
+      <w:r>
+        <w:rPr>
+          <w:i/>
+          <w:iCs/>
+          <w:lang w:val="it-IT"/>
+        </w:rPr>
         <w:t>("-", "")</w:t>
       </w:r>
       <w:r>
@@ -2571,6 +3001,7 @@
         </w:rPr>
         <w:t xml:space="preserve">si chiamerà </w:t>
       </w:r>
+      <w:proofErr w:type="spellStart"/>
       <w:proofErr w:type="gramStart"/>
       <w:r>
         <w:rPr>
@@ -2578,12 +3009,41 @@
         </w:rPr>
         <w:t>AggiornaDati</w:t>
       </w:r>
+      <w:proofErr w:type="spellEnd"/>
       <w:proofErr w:type="gramEnd"/>
       <w:r>
         <w:rPr>
           <w:lang w:val="it-IT"/>
         </w:rPr>
-        <w:t>, esporrà un metodo principale che stamperà la lista dei dati con a fianco il relativo numero e chiederà all’utente di inserire il numero del campo da aggiornare, in più nella lista deve essere aggiunto un campo “0 – Uscita, torna al menù principale” per consentire di tornare al menù principale.</w:t>
+        <w:t xml:space="preserve">, esporrà un metodo principale che stamperà la lista dei dati con a fianco il relativo numero e chiederà all’utente di inserire il numero del campo da aggiornare, in più nella lista deve essere aggiunto un campo “0 – Uscita, torna al </w:t>
+      </w:r>
+      <w:proofErr w:type="spellStart"/>
+      <w:r>
+        <w:rPr>
+          <w:lang w:val="it-IT"/>
+        </w:rPr>
+        <w:t>menù</w:t>
+      </w:r>
+      <w:proofErr w:type="spellEnd"/>
+      <w:r>
+        <w:rPr>
+          <w:lang w:val="it-IT"/>
+        </w:rPr>
+        <w:t xml:space="preserve"> principale” per consentire di tornare al </w:t>
+      </w:r>
+      <w:proofErr w:type="spellStart"/>
+      <w:r>
+        <w:rPr>
+          <w:lang w:val="it-IT"/>
+        </w:rPr>
+        <w:t>menù</w:t>
+      </w:r>
+      <w:proofErr w:type="spellEnd"/>
+      <w:r>
+        <w:rPr>
+          <w:lang w:val="it-IT"/>
+        </w:rPr>
+        <w:t xml:space="preserve"> principale.</w:t>
       </w:r>
     </w:p>
     <w:p>
@@ -2651,6 +3111,7 @@
         </w:rPr>
         <w:t xml:space="preserve">La classe si chiamerà </w:t>
       </w:r>
+      <w:proofErr w:type="spellStart"/>
       <w:proofErr w:type="gramStart"/>
       <w:r>
         <w:rPr>
@@ -2658,6 +3119,7 @@
         </w:rPr>
         <w:t>InizializzaDati</w:t>
       </w:r>
+      <w:proofErr w:type="spellEnd"/>
       <w:proofErr w:type="gramEnd"/>
       <w:r>
         <w:rPr>
@@ -2869,12 +3331,14 @@
                 <w:lang w:val="it-IT"/>
               </w:rPr>
             </w:pPr>
+            <w:proofErr w:type="spellStart"/>
             <w:r>
               <w:rPr>
                 <w:lang w:val="it-IT"/>
               </w:rPr>
               <w:t>idEsame</w:t>
             </w:r>
+            <w:proofErr w:type="spellEnd"/>
           </w:p>
         </w:tc>
         <w:tc>
@@ -2917,7 +3381,21 @@
               <w:rPr>
                 <w:lang w:val="it-IT"/>
               </w:rPr>
-              <w:t>rato tramite System.currentTimeMillis al momento della creazione dell’esame</w:t>
+              <w:t xml:space="preserve">rato tramite </w:t>
+            </w:r>
+            <w:proofErr w:type="spellStart"/>
+            <w:r>
+              <w:rPr>
+                <w:lang w:val="it-IT"/>
+              </w:rPr>
+              <w:t>System.currentTimeMillis</w:t>
+            </w:r>
+            <w:proofErr w:type="spellEnd"/>
+            <w:r>
+              <w:rPr>
+                <w:lang w:val="it-IT"/>
+              </w:rPr>
+              <w:t xml:space="preserve"> al momento della creazione dell’esame</w:t>
             </w:r>
           </w:p>
         </w:tc>
@@ -3117,6 +3595,7 @@
                 <w:lang w:val="it-IT"/>
               </w:rPr>
             </w:pPr>
+            <w:proofErr w:type="spellStart"/>
             <w:r>
               <w:rPr>
                 <w:lang w:val="it-IT"/>
@@ -3141,6 +3620,7 @@
               </w:rPr>
               <w:t>Min</w:t>
             </w:r>
+            <w:proofErr w:type="spellEnd"/>
           </w:p>
         </w:tc>
         <w:tc>
@@ -3212,12 +3692,14 @@
                 <w:lang w:val="it-IT"/>
               </w:rPr>
             </w:pPr>
+            <w:proofErr w:type="spellStart"/>
             <w:r>
               <w:rPr>
                 <w:lang w:val="it-IT"/>
               </w:rPr>
               <w:t>valoreNormalitaMax</w:t>
             </w:r>
+            <w:proofErr w:type="spellEnd"/>
           </w:p>
         </w:tc>
         <w:tc>
@@ -3274,12 +3756,14 @@
                 <w:lang w:val="it-IT"/>
               </w:rPr>
             </w:pPr>
+            <w:proofErr w:type="spellStart"/>
             <w:r>
               <w:rPr>
                 <w:lang w:val="it-IT"/>
               </w:rPr>
               <w:t>sogliaErroreInserimento</w:t>
             </w:r>
+            <w:proofErr w:type="spellEnd"/>
           </w:p>
         </w:tc>
         <w:tc>
@@ -3374,12 +3858,14 @@
                 <w:lang w:val="it-IT"/>
               </w:rPr>
             </w:pPr>
+            <w:proofErr w:type="spellStart"/>
             <w:r>
               <w:rPr>
                 <w:lang w:val="it-IT"/>
               </w:rPr>
               <w:t>trattamentiPostEsame</w:t>
             </w:r>
+            <w:proofErr w:type="spellEnd"/>
           </w:p>
         </w:tc>
         <w:tc>
@@ -3476,20 +3962,62 @@
         <w:rPr>
           <w:lang w:val="it-IT"/>
         </w:rPr>
-        <w:t>La soglia è un valore numerico che verrà applicata come controllo al momento dell’inserimento dell’esito. Il campo sarà facoltativo e, nel caso non specificato o con input 0, assumerà il valore del campo valoreNormalitaMax x5 (in valore assoluto).</w:t>
-      </w:r>
-    </w:p>
-    <w:p>
-      <w:pPr>
-        <w:rPr>
-          <w:lang w:val="it-IT"/>
-        </w:rPr>
-      </w:pPr>
-      <w:r>
-        <w:rPr>
-          <w:lang w:val="it-IT"/>
-        </w:rPr>
-        <w:t>Se il valore inserito come esito sarà superiore del valoreNormalitaMax + soglia oppure minore del valoreNormalitaMin - soglia, allora il sistema visualizzerà un errore e chiederà conferma all’operatore se il valore inserito è corretto tramite un (Y/N).</w:t>
+        <w:t xml:space="preserve">La soglia è un valore numerico che verrà applicata come controllo al momento dell’inserimento dell’esito. Il campo sarà facoltativo e, nel caso non specificato o con input 0, assumerà il valore del campo </w:t>
+      </w:r>
+      <w:proofErr w:type="spellStart"/>
+      <w:r>
+        <w:rPr>
+          <w:lang w:val="it-IT"/>
+        </w:rPr>
+        <w:t>valoreNormalitaMax</w:t>
+      </w:r>
+      <w:proofErr w:type="spellEnd"/>
+      <w:r>
+        <w:rPr>
+          <w:lang w:val="it-IT"/>
+        </w:rPr>
+        <w:t xml:space="preserve"> x5 (in valore assoluto).</w:t>
+      </w:r>
+    </w:p>
+    <w:p>
+      <w:pPr>
+        <w:rPr>
+          <w:lang w:val="it-IT"/>
+        </w:rPr>
+      </w:pPr>
+      <w:r>
+        <w:rPr>
+          <w:lang w:val="it-IT"/>
+        </w:rPr>
+        <w:t xml:space="preserve">Se il valore inserito come esito sarà superiore del </w:t>
+      </w:r>
+      <w:proofErr w:type="spellStart"/>
+      <w:r>
+        <w:rPr>
+          <w:lang w:val="it-IT"/>
+        </w:rPr>
+        <w:t>valoreNormalitaMax</w:t>
+      </w:r>
+      <w:proofErr w:type="spellEnd"/>
+      <w:r>
+        <w:rPr>
+          <w:lang w:val="it-IT"/>
+        </w:rPr>
+        <w:t xml:space="preserve"> + soglia oppure minore del </w:t>
+      </w:r>
+      <w:proofErr w:type="spellStart"/>
+      <w:r>
+        <w:rPr>
+          <w:lang w:val="it-IT"/>
+        </w:rPr>
+        <w:t>valoreNormalitaMin</w:t>
+      </w:r>
+      <w:proofErr w:type="spellEnd"/>
+      <w:r>
+        <w:rPr>
+          <w:lang w:val="it-IT"/>
+        </w:rPr>
+        <w:t xml:space="preserve"> - soglia, allora il sistema visualizzerà un errore e chiederà conferma all’operatore se il valore inserito è corretto tramite un (Y/N).</w:t>
       </w:r>
     </w:p>
     <w:p>
@@ -3572,7 +4100,21 @@
         <w:rPr>
           <w:lang w:val="it-IT"/>
         </w:rPr>
-        <w:t xml:space="preserve">La mappa sarà una semplice HashMap con chiave l’id dell’esame e come valore l’esame stesso, questo al fine di velocizzare </w:t>
+        <w:t xml:space="preserve">La mappa sarà una semplice </w:t>
+      </w:r>
+      <w:proofErr w:type="spellStart"/>
+      <w:r>
+        <w:rPr>
+          <w:lang w:val="it-IT"/>
+        </w:rPr>
+        <w:t>HashMap</w:t>
+      </w:r>
+      <w:proofErr w:type="spellEnd"/>
+      <w:r>
+        <w:rPr>
+          <w:lang w:val="it-IT"/>
+        </w:rPr>
+        <w:t xml:space="preserve"> con chiave l’id dell’esame e come valore l’esame stesso, questo al fine di velocizzare </w:t>
       </w:r>
       <w:r>
         <w:rPr>
@@ -3653,7 +4195,35 @@
         <w:rPr>
           <w:lang w:val="it-IT"/>
         </w:rPr>
-        <w:t>Dovrà essere creata una nuova classe con nome “AggiungiEsame”, la classe avrà un metodo principale di avvio senza argomenti pubblico e non statico, il ritorno di questo sarà void.</w:t>
+        <w:t>Dovrà essere creata una nuova classe con nome “</w:t>
+      </w:r>
+      <w:proofErr w:type="spellStart"/>
+      <w:r>
+        <w:rPr>
+          <w:lang w:val="it-IT"/>
+        </w:rPr>
+        <w:t>AggiungiEsame</w:t>
+      </w:r>
+      <w:proofErr w:type="spellEnd"/>
+      <w:r>
+        <w:rPr>
+          <w:lang w:val="it-IT"/>
+        </w:rPr>
+        <w:t xml:space="preserve">”, la classe avrà un metodo principale di avvio senza argomenti pubblico e non statico, il ritorno di questo sarà </w:t>
+      </w:r>
+      <w:proofErr w:type="spellStart"/>
+      <w:r>
+        <w:rPr>
+          <w:lang w:val="it-IT"/>
+        </w:rPr>
+        <w:t>void</w:t>
+      </w:r>
+      <w:proofErr w:type="spellEnd"/>
+      <w:r>
+        <w:rPr>
+          <w:lang w:val="it-IT"/>
+        </w:rPr>
+        <w:t>.</w:t>
       </w:r>
     </w:p>
     <w:p>
@@ -3885,12 +4455,14 @@
                 <w:lang w:val="it-IT"/>
               </w:rPr>
             </w:pPr>
+            <w:proofErr w:type="spellStart"/>
             <w:r>
               <w:rPr>
                 <w:lang w:val="it-IT"/>
               </w:rPr>
               <w:t>idEsame</w:t>
             </w:r>
+            <w:proofErr w:type="spellEnd"/>
           </w:p>
         </w:tc>
         <w:tc>
@@ -3944,12 +4516,14 @@
                 <w:lang w:val="it-IT"/>
               </w:rPr>
             </w:pPr>
+            <w:proofErr w:type="spellStart"/>
             <w:r>
               <w:rPr>
                 <w:lang w:val="it-IT"/>
               </w:rPr>
               <w:t>idPrestazione</w:t>
             </w:r>
+            <w:proofErr w:type="spellEnd"/>
           </w:p>
         </w:tc>
         <w:tc>
@@ -3992,7 +4566,21 @@
               <w:rPr>
                 <w:lang w:val="it-IT"/>
               </w:rPr>
-              <w:t>Generato tramite System.currentTimeMillis al momento della creazione dell’esame</w:t>
+              <w:t xml:space="preserve">Generato tramite </w:t>
+            </w:r>
+            <w:proofErr w:type="spellStart"/>
+            <w:r>
+              <w:rPr>
+                <w:lang w:val="it-IT"/>
+              </w:rPr>
+              <w:t>System.currentTimeMillis</w:t>
+            </w:r>
+            <w:proofErr w:type="spellEnd"/>
+            <w:r>
+              <w:rPr>
+                <w:lang w:val="it-IT"/>
+              </w:rPr>
+              <w:t xml:space="preserve"> al momento della creazione dell’esame</w:t>
             </w:r>
           </w:p>
         </w:tc>
@@ -4012,6 +4600,7 @@
                 <w:lang w:val="it-IT"/>
               </w:rPr>
             </w:pPr>
+            <w:proofErr w:type="spellStart"/>
             <w:r>
               <w:t>d</w:t>
             </w:r>
@@ -4021,6 +4610,7 @@
             <w:r>
               <w:t>Esame</w:t>
             </w:r>
+            <w:proofErr w:type="spellEnd"/>
           </w:p>
         </w:tc>
         <w:tc>
@@ -4177,6 +4767,7 @@
                 <w:lang w:val="it-IT"/>
               </w:rPr>
             </w:pPr>
+            <w:proofErr w:type="spellStart"/>
             <w:r>
               <w:rPr>
                 <w:lang w:val="it-IT"/>
@@ -4189,6 +4780,7 @@
               </w:rPr>
               <w:t>alattia</w:t>
             </w:r>
+            <w:proofErr w:type="spellEnd"/>
           </w:p>
         </w:tc>
         <w:tc>
@@ -4404,12 +4996,14 @@
                 <w:lang w:val="it-IT"/>
               </w:rPr>
             </w:pPr>
+            <w:proofErr w:type="spellStart"/>
             <w:r>
               <w:rPr>
                 <w:lang w:val="it-IT"/>
               </w:rPr>
               <w:t>idMalattia</w:t>
             </w:r>
+            <w:proofErr w:type="spellEnd"/>
           </w:p>
         </w:tc>
         <w:tc>
@@ -4427,7 +5021,7 @@
               <w:rPr>
                 <w:lang w:val="it-IT"/>
               </w:rPr>
-              <w:t>Stringa</w:t>
+              <w:t>Numero</w:t>
             </w:r>
           </w:p>
         </w:tc>
@@ -4460,7 +5054,21 @@
               <w:rPr>
                 <w:lang w:val="it-IT"/>
               </w:rPr>
-              <w:t>Generato tramite System.currentTimeMillis al momento della creazione dell’esame</w:t>
+              <w:t xml:space="preserve">Generato tramite </w:t>
+            </w:r>
+            <w:proofErr w:type="spellStart"/>
+            <w:r>
+              <w:rPr>
+                <w:lang w:val="it-IT"/>
+              </w:rPr>
+              <w:t>System.currentTimeMillis</w:t>
+            </w:r>
+            <w:proofErr w:type="spellEnd"/>
+            <w:r>
+              <w:rPr>
+                <w:lang w:val="it-IT"/>
+              </w:rPr>
+              <w:t xml:space="preserve"> al momento della creazione dell’esame</w:t>
             </w:r>
           </w:p>
         </w:tc>
@@ -4545,12 +5153,14 @@
                 <w:lang w:val="it-IT"/>
               </w:rPr>
             </w:pPr>
+            <w:proofErr w:type="spellStart"/>
             <w:r>
               <w:rPr>
                 <w:lang w:val="it-IT"/>
               </w:rPr>
               <w:t>dataInizio</w:t>
             </w:r>
+            <w:proofErr w:type="spellEnd"/>
           </w:p>
         </w:tc>
         <w:tc>
@@ -4639,12 +5249,14 @@
                 <w:lang w:val="it-IT"/>
               </w:rPr>
             </w:pPr>
+            <w:proofErr w:type="spellStart"/>
             <w:r>
               <w:rPr>
                 <w:lang w:val="it-IT"/>
               </w:rPr>
               <w:t>dataFine</w:t>
             </w:r>
+            <w:proofErr w:type="spellEnd"/>
           </w:p>
         </w:tc>
         <w:tc>
@@ -4857,12 +5469,14 @@
                 <w:lang w:val="it-IT"/>
               </w:rPr>
             </w:pPr>
+            <w:proofErr w:type="spellStart"/>
             <w:r>
               <w:rPr>
                 <w:lang w:val="it-IT"/>
               </w:rPr>
               <w:t>elencoEsami</w:t>
             </w:r>
+            <w:proofErr w:type="spellEnd"/>
           </w:p>
         </w:tc>
         <w:tc>
@@ -5009,6 +5623,7 @@
         </w:rPr>
         <w:t xml:space="preserve">Verrà creata una classe di persistenza con nome </w:t>
       </w:r>
+      <w:proofErr w:type="spellStart"/>
       <w:proofErr w:type="gramStart"/>
       <w:r>
         <w:rPr>
@@ -5028,6 +5643,7 @@
         </w:rPr>
         <w:t>Esame</w:t>
       </w:r>
+      <w:proofErr w:type="spellEnd"/>
       <w:proofErr w:type="gramEnd"/>
       <w:r>
         <w:rPr>
@@ -5098,7 +5714,21 @@
         <w:rPr>
           <w:lang w:val="it-IT"/>
         </w:rPr>
-        <w:t xml:space="preserve">. È necessario creare una classe di ricerca con nome CercaEsame. La classe avrà </w:t>
+        <w:t xml:space="preserve">. È necessario creare una classe di ricerca con nome </w:t>
+      </w:r>
+      <w:proofErr w:type="spellStart"/>
+      <w:r>
+        <w:rPr>
+          <w:lang w:val="it-IT"/>
+        </w:rPr>
+        <w:t>CercaEsame</w:t>
+      </w:r>
+      <w:proofErr w:type="spellEnd"/>
+      <w:r>
+        <w:rPr>
+          <w:lang w:val="it-IT"/>
+        </w:rPr>
+        <w:t xml:space="preserve">. La classe avrà </w:t>
       </w:r>
       <w:proofErr w:type="gramStart"/>
       <w:r>
@@ -5238,7 +5868,21 @@
         <w:rPr>
           <w:lang w:val="it-IT"/>
         </w:rPr>
-        <w:t>Verrà richiesto all’utente il nome dell’esame e verrà ricercato quel nome ciclando gli esami inseriti in sessione, quelli che contengono completamento o in parte il nome inserito saranno messi in una lista.</w:t>
+        <w:t xml:space="preserve">Verrà richiesto all’utente il nome dell’esame e verrà ricercato quel nome </w:t>
+      </w:r>
+      <w:proofErr w:type="spellStart"/>
+      <w:r>
+        <w:rPr>
+          <w:lang w:val="it-IT"/>
+        </w:rPr>
+        <w:t>ciclando</w:t>
+      </w:r>
+      <w:proofErr w:type="spellEnd"/>
+      <w:r>
+        <w:rPr>
+          <w:lang w:val="it-IT"/>
+        </w:rPr>
+        <w:t xml:space="preserve"> gli esami inseriti in sessione, quelli che contengono completamento o in parte il nome inserito saranno messi in una lista.</w:t>
       </w:r>
     </w:p>
     <w:p>
@@ -5282,7 +5926,35 @@
         <w:rPr>
           <w:lang w:val="it-IT"/>
         </w:rPr>
-        <w:t>In aggiunta deve presentarsi anche un’opzione [0] torna al menù principale. In questo caso invece che tornare l’ID dell’esame verrà ritornato null e il chiamante deve capire che la ricerca è stata interrotta e tornare al menù iniziale.</w:t>
+        <w:t xml:space="preserve">In aggiunta deve presentarsi anche un’opzione [0] torna al </w:t>
+      </w:r>
+      <w:proofErr w:type="spellStart"/>
+      <w:r>
+        <w:rPr>
+          <w:lang w:val="it-IT"/>
+        </w:rPr>
+        <w:t>menù</w:t>
+      </w:r>
+      <w:proofErr w:type="spellEnd"/>
+      <w:r>
+        <w:rPr>
+          <w:lang w:val="it-IT"/>
+        </w:rPr>
+        <w:t xml:space="preserve"> principale. In questo caso invece che tornare l’ID dell’esame verrà ritornato </w:t>
+      </w:r>
+      <w:proofErr w:type="spellStart"/>
+      <w:r>
+        <w:rPr>
+          <w:lang w:val="it-IT"/>
+        </w:rPr>
+        <w:t>null</w:t>
+      </w:r>
+      <w:proofErr w:type="spellEnd"/>
+      <w:r>
+        <w:rPr>
+          <w:lang w:val="it-IT"/>
+        </w:rPr>
+        <w:t xml:space="preserve"> e il chiamante deve capire che la ricerca è stata interrotta e tornare al menù iniziale.</w:t>
       </w:r>
     </w:p>
     <w:p>
@@ -5349,7 +6021,21 @@
         <w:rPr>
           <w:lang w:val="it-IT"/>
         </w:rPr>
-        <w:t>Verrà richiesto all’utente il nome della malattia e verrà ricercato quel nome ciclando le malattie precedentemente inserite in sessione, quelle che contengono completamento o in parte il nome inserito saranno messi in una lista.</w:t>
+        <w:t xml:space="preserve">Verrà richiesto all’utente il nome della malattia e verrà ricercato quel nome </w:t>
+      </w:r>
+      <w:proofErr w:type="spellStart"/>
+      <w:r>
+        <w:rPr>
+          <w:lang w:val="it-IT"/>
+        </w:rPr>
+        <w:t>ciclando</w:t>
+      </w:r>
+      <w:proofErr w:type="spellEnd"/>
+      <w:r>
+        <w:rPr>
+          <w:lang w:val="it-IT"/>
+        </w:rPr>
+        <w:t xml:space="preserve"> le malattie precedentemente inserite in sessione, quelle che contengono completamento o in parte il nome inserito saranno messi in una lista.</w:t>
       </w:r>
     </w:p>
     <w:p>
@@ -5375,7 +6061,35 @@
         <w:rPr>
           <w:lang w:val="it-IT"/>
         </w:rPr>
-        <w:t>In aggiunta deve presentarsi anche un’opzione [0] torna al menù principale. In questo caso invece che tornare l’ID della malattia verrà ritornato null e il chiamante deve capire che la ricerca è stata interrotta e tornare al menù iniziale o gestire l’annullamento della ricerca.</w:t>
+        <w:t xml:space="preserve">In aggiunta deve presentarsi anche un’opzione [0] torna al </w:t>
+      </w:r>
+      <w:proofErr w:type="spellStart"/>
+      <w:r>
+        <w:rPr>
+          <w:lang w:val="it-IT"/>
+        </w:rPr>
+        <w:t>menù</w:t>
+      </w:r>
+      <w:proofErr w:type="spellEnd"/>
+      <w:r>
+        <w:rPr>
+          <w:lang w:val="it-IT"/>
+        </w:rPr>
+        <w:t xml:space="preserve"> principale. In questo caso invece che tornare l’ID della malattia verrà ritornato </w:t>
+      </w:r>
+      <w:proofErr w:type="spellStart"/>
+      <w:r>
+        <w:rPr>
+          <w:lang w:val="it-IT"/>
+        </w:rPr>
+        <w:t>null</w:t>
+      </w:r>
+      <w:proofErr w:type="spellEnd"/>
+      <w:r>
+        <w:rPr>
+          <w:lang w:val="it-IT"/>
+        </w:rPr>
+        <w:t xml:space="preserve"> e il chiamante deve capire che la ricerca è stata interrotta e tornare al menù iniziale o gestire l’annullamento della ricerca.</w:t>
       </w:r>
     </w:p>
     <w:p>
@@ -5422,6 +6136,7 @@
         </w:rPr>
         <w:t xml:space="preserve">con nome </w:t>
       </w:r>
+      <w:proofErr w:type="spellStart"/>
       <w:proofErr w:type="gramStart"/>
       <w:r>
         <w:rPr>
@@ -5429,12 +6144,27 @@
         </w:rPr>
         <w:t>InserimentoPrestazione</w:t>
       </w:r>
+      <w:proofErr w:type="spellEnd"/>
       <w:proofErr w:type="gramEnd"/>
       <w:r>
         <w:rPr>
           <w:lang w:val="it-IT"/>
         </w:rPr>
-        <w:t xml:space="preserve"> con un metodo principale senza argomenti, con ritorno void, pubblico e non statico.</w:t>
+        <w:t xml:space="preserve"> con un metodo principale senza argomenti, con ritorno </w:t>
+      </w:r>
+      <w:proofErr w:type="spellStart"/>
+      <w:r>
+        <w:rPr>
+          <w:lang w:val="it-IT"/>
+        </w:rPr>
+        <w:t>void</w:t>
+      </w:r>
+      <w:proofErr w:type="spellEnd"/>
+      <w:r>
+        <w:rPr>
+          <w:lang w:val="it-IT"/>
+        </w:rPr>
+        <w:t>, pubblico e non statico.</w:t>
       </w:r>
     </w:p>
     <w:p>
@@ -5633,7 +6363,49 @@
         <w:rPr>
           <w:lang w:val="it-IT"/>
         </w:rPr>
-        <w:t xml:space="preserve"> Si dovrà effettuare controlli sul formato “yyyy/MM/dd” e “hh:mm”.</w:t>
+        <w:t xml:space="preserve"> Si dovrà effettuare controlli sul formato “</w:t>
+      </w:r>
+      <w:proofErr w:type="spellStart"/>
+      <w:r>
+        <w:rPr>
+          <w:lang w:val="it-IT"/>
+        </w:rPr>
+        <w:t>yyyy</w:t>
+      </w:r>
+      <w:proofErr w:type="spellEnd"/>
+      <w:r>
+        <w:rPr>
+          <w:lang w:val="it-IT"/>
+        </w:rPr>
+        <w:t>/MM/</w:t>
+      </w:r>
+      <w:proofErr w:type="spellStart"/>
+      <w:r>
+        <w:rPr>
+          <w:lang w:val="it-IT"/>
+        </w:rPr>
+        <w:t>dd</w:t>
+      </w:r>
+      <w:proofErr w:type="spellEnd"/>
+      <w:r>
+        <w:rPr>
+          <w:lang w:val="it-IT"/>
+        </w:rPr>
+        <w:t>” e “</w:t>
+      </w:r>
+      <w:proofErr w:type="spellStart"/>
+      <w:r>
+        <w:rPr>
+          <w:lang w:val="it-IT"/>
+        </w:rPr>
+        <w:t>hh:mm</w:t>
+      </w:r>
+      <w:proofErr w:type="spellEnd"/>
+      <w:r>
+        <w:rPr>
+          <w:lang w:val="it-IT"/>
+        </w:rPr>
+        <w:t>”.</w:t>
       </w:r>
     </w:p>
     <w:p>
@@ -5662,6 +6434,7 @@
         </w:rPr>
         <w:t xml:space="preserve">Verrà creata una nuova classe con nome </w:t>
       </w:r>
+      <w:proofErr w:type="spellStart"/>
       <w:proofErr w:type="gramStart"/>
       <w:r>
         <w:rPr>
@@ -5669,12 +6442,27 @@
         </w:rPr>
         <w:t>InserimentoMalattia</w:t>
       </w:r>
+      <w:proofErr w:type="spellEnd"/>
       <w:proofErr w:type="gramEnd"/>
       <w:r>
         <w:rPr>
           <w:lang w:val="it-IT"/>
         </w:rPr>
-        <w:t>, con un metodo principale void, pubblico, non statico e senza argomenti di input.</w:t>
+        <w:t xml:space="preserve">, con un metodo principale </w:t>
+      </w:r>
+      <w:proofErr w:type="spellStart"/>
+      <w:r>
+        <w:rPr>
+          <w:lang w:val="it-IT"/>
+        </w:rPr>
+        <w:t>void</w:t>
+      </w:r>
+      <w:proofErr w:type="spellEnd"/>
+      <w:r>
+        <w:rPr>
+          <w:lang w:val="it-IT"/>
+        </w:rPr>
+        <w:t>, pubblico, non statico e senza argomenti di input.</w:t>
       </w:r>
     </w:p>
     <w:p>
@@ -5727,7 +6515,21 @@
         <w:rPr>
           <w:lang w:val="it-IT"/>
         </w:rPr>
-        <w:t>L’ID sarà generato tramite semplice System.currentTimeMillis() in modo da avere un ID incrementale univoco.</w:t>
+        <w:t xml:space="preserve">L’ID sarà generato tramite semplice </w:t>
+      </w:r>
+      <w:proofErr w:type="spellStart"/>
+      <w:r>
+        <w:rPr>
+          <w:lang w:val="it-IT"/>
+        </w:rPr>
+        <w:t>System.currentTimeMillis</w:t>
+      </w:r>
+      <w:proofErr w:type="spellEnd"/>
+      <w:r>
+        <w:rPr>
+          <w:lang w:val="it-IT"/>
+        </w:rPr>
+        <w:t>() in modo da avere un ID incrementale univoco.</w:t>
       </w:r>
     </w:p>
     <w:p>
@@ -5754,7 +6556,35 @@
         <w:rPr>
           <w:lang w:val="it-IT"/>
         </w:rPr>
-        <w:t>Per la data di inizio e di fine verrà richiesto solo il giorno in formato yyyy/MM/dd e settata l’ora delle 12:00:00.</w:t>
+        <w:t xml:space="preserve">Per la data di inizio e di fine verrà richiesto solo il giorno in formato </w:t>
+      </w:r>
+      <w:proofErr w:type="spellStart"/>
+      <w:r>
+        <w:rPr>
+          <w:lang w:val="it-IT"/>
+        </w:rPr>
+        <w:t>yyyy</w:t>
+      </w:r>
+      <w:proofErr w:type="spellEnd"/>
+      <w:r>
+        <w:rPr>
+          <w:lang w:val="it-IT"/>
+        </w:rPr>
+        <w:t>/MM/</w:t>
+      </w:r>
+      <w:proofErr w:type="spellStart"/>
+      <w:r>
+        <w:rPr>
+          <w:lang w:val="it-IT"/>
+        </w:rPr>
+        <w:t>dd</w:t>
+      </w:r>
+      <w:proofErr w:type="spellEnd"/>
+      <w:r>
+        <w:rPr>
+          <w:lang w:val="it-IT"/>
+        </w:rPr>
+        <w:t xml:space="preserve"> e settata l’ora delle 12:00:00.</w:t>
       </w:r>
     </w:p>
     <w:p>
@@ -5823,6 +6653,7 @@
         </w:rPr>
         <w:t xml:space="preserve">Dovrà essere creata una nuova classe con nome </w:t>
       </w:r>
+      <w:proofErr w:type="spellStart"/>
       <w:proofErr w:type="gramStart"/>
       <w:r>
         <w:rPr>
@@ -5830,12 +6661,27 @@
         </w:rPr>
         <w:t>ModificaPrestazione</w:t>
       </w:r>
+      <w:proofErr w:type="spellEnd"/>
       <w:proofErr w:type="gramEnd"/>
       <w:r>
         <w:rPr>
           <w:lang w:val="it-IT"/>
         </w:rPr>
-        <w:t>, con un metodo principale void, pubblico, non statico e senza argomenti di input.</w:t>
+        <w:t xml:space="preserve">, con un metodo principale </w:t>
+      </w:r>
+      <w:proofErr w:type="spellStart"/>
+      <w:r>
+        <w:rPr>
+          <w:lang w:val="it-IT"/>
+        </w:rPr>
+        <w:t>void</w:t>
+      </w:r>
+      <w:proofErr w:type="spellEnd"/>
+      <w:r>
+        <w:rPr>
+          <w:lang w:val="it-IT"/>
+        </w:rPr>
+        <w:t>, pubblico, non statico e senza argomenti di input.</w:t>
       </w:r>
     </w:p>
     <w:p>
@@ -5870,6 +6716,7 @@
         <w:lastRenderedPageBreak/>
         <w:t xml:space="preserve">La nuova classe dovrà per prima cosa fare una ricerca della prestazione medica tramite chiamata alla classe </w:t>
       </w:r>
+      <w:proofErr w:type="spellStart"/>
       <w:proofErr w:type="gramStart"/>
       <w:r>
         <w:rPr>
@@ -5877,6 +6724,7 @@
         </w:rPr>
         <w:t>CercaEsame</w:t>
       </w:r>
+      <w:proofErr w:type="spellEnd"/>
       <w:proofErr w:type="gramEnd"/>
       <w:r>
         <w:rPr>
@@ -5978,6 +6826,7 @@
         </w:rPr>
         <w:t xml:space="preserve">Dovrà essere creata una nuova classe con nome </w:t>
       </w:r>
+      <w:proofErr w:type="spellStart"/>
       <w:proofErr w:type="gramStart"/>
       <w:r>
         <w:rPr>
@@ -5985,12 +6834,27 @@
         </w:rPr>
         <w:t>ModificaMalattia</w:t>
       </w:r>
+      <w:proofErr w:type="spellEnd"/>
       <w:proofErr w:type="gramEnd"/>
       <w:r>
         <w:rPr>
           <w:lang w:val="it-IT"/>
         </w:rPr>
-        <w:t>, con un metodo principale void, pubblico, non statico e senza argomenti di input.</w:t>
+        <w:t xml:space="preserve">, con un metodo principale </w:t>
+      </w:r>
+      <w:proofErr w:type="spellStart"/>
+      <w:r>
+        <w:rPr>
+          <w:lang w:val="it-IT"/>
+        </w:rPr>
+        <w:t>void</w:t>
+      </w:r>
+      <w:proofErr w:type="spellEnd"/>
+      <w:r>
+        <w:rPr>
+          <w:lang w:val="it-IT"/>
+        </w:rPr>
+        <w:t>, pubblico, non statico e senza argomenti di input.</w:t>
       </w:r>
     </w:p>
     <w:p>
@@ -6018,6 +6882,7 @@
         </w:rPr>
         <w:t xml:space="preserve">La nuova classe dovrà per prima cosa fare una ricerca della malattia tramite chiamata alla classe </w:t>
       </w:r>
+      <w:proofErr w:type="spellStart"/>
       <w:proofErr w:type="gramStart"/>
       <w:r>
         <w:rPr>
@@ -6025,6 +6890,7 @@
         </w:rPr>
         <w:t>CercaEsame</w:t>
       </w:r>
+      <w:proofErr w:type="spellEnd"/>
       <w:proofErr w:type="gramEnd"/>
       <w:r>
         <w:rPr>
@@ -6070,7 +6936,35 @@
         <w:rPr>
           <w:lang w:val="it-IT"/>
         </w:rPr>
-        <w:t>La modifica delle date deve essere effettuata chiedendo solo il giorno nel formato “yyyy/MM/dd” settando fisso le ore 12:00:00.</w:t>
+        <w:t>La modifica delle date deve essere effettuata chiedendo solo il giorno nel formato “</w:t>
+      </w:r>
+      <w:proofErr w:type="spellStart"/>
+      <w:r>
+        <w:rPr>
+          <w:lang w:val="it-IT"/>
+        </w:rPr>
+        <w:t>yyyy</w:t>
+      </w:r>
+      <w:proofErr w:type="spellEnd"/>
+      <w:r>
+        <w:rPr>
+          <w:lang w:val="it-IT"/>
+        </w:rPr>
+        <w:t>/MM/</w:t>
+      </w:r>
+      <w:proofErr w:type="spellStart"/>
+      <w:r>
+        <w:rPr>
+          <w:lang w:val="it-IT"/>
+        </w:rPr>
+        <w:t>dd</w:t>
+      </w:r>
+      <w:proofErr w:type="spellEnd"/>
+      <w:r>
+        <w:rPr>
+          <w:lang w:val="it-IT"/>
+        </w:rPr>
+        <w:t>” settando fisso le ore 12:00:00.</w:t>
       </w:r>
     </w:p>
     <w:p>
@@ -6173,7 +7067,35 @@
         <w:rPr>
           <w:lang w:val="it-IT"/>
         </w:rPr>
-        <w:t>Dovrà essere creata una nuova classe con nome VisualizzazioneSinteticaUtente, con un metodo principale void, pubblico, non statico e senza argomenti di input.</w:t>
+        <w:t xml:space="preserve">Dovrà essere creata una nuova classe con nome </w:t>
+      </w:r>
+      <w:proofErr w:type="spellStart"/>
+      <w:r>
+        <w:rPr>
+          <w:lang w:val="it-IT"/>
+        </w:rPr>
+        <w:t>VisualizzazioneSinteticaUtente</w:t>
+      </w:r>
+      <w:proofErr w:type="spellEnd"/>
+      <w:r>
+        <w:rPr>
+          <w:lang w:val="it-IT"/>
+        </w:rPr>
+        <w:t xml:space="preserve">, con un metodo principale </w:t>
+      </w:r>
+      <w:proofErr w:type="spellStart"/>
+      <w:r>
+        <w:rPr>
+          <w:lang w:val="it-IT"/>
+        </w:rPr>
+        <w:t>void</w:t>
+      </w:r>
+      <w:proofErr w:type="spellEnd"/>
+      <w:r>
+        <w:rPr>
+          <w:lang w:val="it-IT"/>
+        </w:rPr>
+        <w:t>, pubblico, non statico e senza argomenti di input.</w:t>
       </w:r>
     </w:p>
     <w:p>
@@ -6199,20 +7121,48 @@
         <w:rPr>
           <w:lang w:val="it-IT"/>
         </w:rPr>
-        <w:t>La nuova classe dovrà caricare da sessione i dati Paziente, PrestazioniEsame, Malattia.</w:t>
-      </w:r>
-    </w:p>
-    <w:p>
-      <w:pPr>
-        <w:rPr>
-          <w:lang w:val="it-IT"/>
-        </w:rPr>
-      </w:pPr>
-      <w:r>
-        <w:rPr>
-          <w:lang w:val="it-IT"/>
-        </w:rPr>
-        <w:t xml:space="preserve">Tramite StringBuffer, si caricherà in modo </w:t>
+        <w:t xml:space="preserve">La nuova classe dovrà caricare da sessione i dati Paziente, </w:t>
+      </w:r>
+      <w:proofErr w:type="spellStart"/>
+      <w:r>
+        <w:rPr>
+          <w:lang w:val="it-IT"/>
+        </w:rPr>
+        <w:t>PrestazioniEsame</w:t>
+      </w:r>
+      <w:proofErr w:type="spellEnd"/>
+      <w:r>
+        <w:rPr>
+          <w:lang w:val="it-IT"/>
+        </w:rPr>
+        <w:t>, Malattia.</w:t>
+      </w:r>
+    </w:p>
+    <w:p>
+      <w:pPr>
+        <w:rPr>
+          <w:lang w:val="it-IT"/>
+        </w:rPr>
+      </w:pPr>
+      <w:r>
+        <w:rPr>
+          <w:lang w:val="it-IT"/>
+        </w:rPr>
+        <w:t xml:space="preserve">Tramite </w:t>
+      </w:r>
+      <w:proofErr w:type="spellStart"/>
+      <w:r>
+        <w:rPr>
+          <w:lang w:val="it-IT"/>
+        </w:rPr>
+        <w:t>StringBuffer</w:t>
+      </w:r>
+      <w:proofErr w:type="spellEnd"/>
+      <w:r>
+        <w:rPr>
+          <w:lang w:val="it-IT"/>
+        </w:rPr>
+        <w:t xml:space="preserve">, si caricherà in modo </w:t>
       </w:r>
       <w:r>
         <w:rPr>
@@ -6268,24 +7218,46 @@
           <w:lang w:val="it-IT"/>
         </w:rPr>
       </w:pPr>
-      <w:r>
-        <w:rPr>
-          <w:lang w:val="it-IT"/>
-        </w:rPr>
-        <w:t>Ciclando la lista delle prestazioni mediche si dovranno stampare: “nome”, “data” e, nel caso di prestazioni legate ad esami periodici, anche “esito”.</w:t>
-      </w:r>
-    </w:p>
-    <w:p>
-      <w:pPr>
-        <w:rPr>
-          <w:lang w:val="it-IT"/>
-        </w:rPr>
-      </w:pPr>
-      <w:r>
-        <w:rPr>
-          <w:lang w:val="it-IT"/>
-        </w:rPr>
-        <w:t>Il caricamento dell’esame associato dovrà essere fatto tramite idEsame caricando l’esame da mappa in sessione.</w:t>
+      <w:proofErr w:type="spellStart"/>
+      <w:r>
+        <w:rPr>
+          <w:lang w:val="it-IT"/>
+        </w:rPr>
+        <w:t>Ciclando</w:t>
+      </w:r>
+      <w:proofErr w:type="spellEnd"/>
+      <w:r>
+        <w:rPr>
+          <w:lang w:val="it-IT"/>
+        </w:rPr>
+        <w:t xml:space="preserve"> la lista delle prestazioni mediche si dovranno stampare: “nome”, “data” e, nel caso di prestazioni legate ad esami periodici, anche “esito”.</w:t>
+      </w:r>
+    </w:p>
+    <w:p>
+      <w:pPr>
+        <w:rPr>
+          <w:lang w:val="it-IT"/>
+        </w:rPr>
+      </w:pPr>
+      <w:r>
+        <w:rPr>
+          <w:lang w:val="it-IT"/>
+        </w:rPr>
+        <w:t xml:space="preserve">Il caricamento dell’esame associato dovrà essere fatto tramite </w:t>
+      </w:r>
+      <w:proofErr w:type="spellStart"/>
+      <w:r>
+        <w:rPr>
+          <w:lang w:val="it-IT"/>
+        </w:rPr>
+        <w:t>idEsame</w:t>
+      </w:r>
+      <w:proofErr w:type="spellEnd"/>
+      <w:r>
+        <w:rPr>
+          <w:lang w:val="it-IT"/>
+        </w:rPr>
+        <w:t xml:space="preserve"> caricando l’esame da mappa in sessione.</w:t>
       </w:r>
     </w:p>
     <w:p>
@@ -6308,11 +7280,61 @@
           <w:lang w:val="it-IT"/>
         </w:rPr>
       </w:pPr>
-      <w:r>
-        <w:rPr>
-          <w:lang w:val="it-IT"/>
-        </w:rPr>
-        <w:t>Ciclando la lista delle malattie, si dovrà visualizzare “nome” e “data” troncando la data solo al giorno con formato “yyyy/MM/dd” (con un substring all’undicesimo carattere).</w:t>
+      <w:proofErr w:type="spellStart"/>
+      <w:r>
+        <w:rPr>
+          <w:lang w:val="it-IT"/>
+        </w:rPr>
+        <w:t>Ciclando</w:t>
+      </w:r>
+      <w:proofErr w:type="spellEnd"/>
+      <w:r>
+        <w:rPr>
+          <w:lang w:val="it-IT"/>
+        </w:rPr>
+        <w:t xml:space="preserve"> la lista delle malattie, si dovrà visualizzare “nome” e “data” troncando la data solo al giorno con formato “</w:t>
+      </w:r>
+      <w:proofErr w:type="spellStart"/>
+      <w:r>
+        <w:rPr>
+          <w:lang w:val="it-IT"/>
+        </w:rPr>
+        <w:t>yyyy</w:t>
+      </w:r>
+      <w:proofErr w:type="spellEnd"/>
+      <w:r>
+        <w:rPr>
+          <w:lang w:val="it-IT"/>
+        </w:rPr>
+        <w:t>/MM/</w:t>
+      </w:r>
+      <w:proofErr w:type="spellStart"/>
+      <w:r>
+        <w:rPr>
+          <w:lang w:val="it-IT"/>
+        </w:rPr>
+        <w:t>dd</w:t>
+      </w:r>
+      <w:proofErr w:type="spellEnd"/>
+      <w:r>
+        <w:rPr>
+          <w:lang w:val="it-IT"/>
+        </w:rPr>
+        <w:t xml:space="preserve">” (con un </w:t>
+      </w:r>
+      <w:proofErr w:type="spellStart"/>
+      <w:r>
+        <w:rPr>
+          <w:lang w:val="it-IT"/>
+        </w:rPr>
+        <w:t>substring</w:t>
+      </w:r>
+      <w:proofErr w:type="spellEnd"/>
+      <w:r>
+        <w:rPr>
+          <w:lang w:val="it-IT"/>
+        </w:rPr>
+        <w:t xml:space="preserve"> all’undicesimo carattere).</w:t>
       </w:r>
     </w:p>
     <w:p>
@@ -6380,20 +7402,62 @@
         <w:rPr>
           <w:lang w:val="it-IT"/>
         </w:rPr>
-        <w:t>, verrà chiesta un’iterazione all’utente proponendo un menù con 3 opzioni di visualizzazione e un opzione legata al numero 0 per il termine della funzionalità e il ritorno al menù principale.</w:t>
-      </w:r>
-    </w:p>
-    <w:p>
-      <w:pPr>
-        <w:rPr>
-          <w:lang w:val="it-IT"/>
-        </w:rPr>
-      </w:pPr>
-      <w:r>
-        <w:rPr>
-          <w:lang w:val="it-IT"/>
-        </w:rPr>
-        <w:t>Per gestire queste visualizzazioni in modo ordinato bisognerà creare una nuova classe di utils chiamata “VisualizzazioneUtils” che esporrà diversi metodi statici pubblici.</w:t>
+        <w:t xml:space="preserve">, verrà chiesta un’iterazione all’utente proponendo un menù con 3 opzioni di visualizzazione e un opzione legata al numero 0 per il termine della funzionalità e il ritorno al </w:t>
+      </w:r>
+      <w:proofErr w:type="spellStart"/>
+      <w:r>
+        <w:rPr>
+          <w:lang w:val="it-IT"/>
+        </w:rPr>
+        <w:t>menù</w:t>
+      </w:r>
+      <w:proofErr w:type="spellEnd"/>
+      <w:r>
+        <w:rPr>
+          <w:lang w:val="it-IT"/>
+        </w:rPr>
+        <w:t xml:space="preserve"> principale.</w:t>
+      </w:r>
+    </w:p>
+    <w:p>
+      <w:pPr>
+        <w:rPr>
+          <w:lang w:val="it-IT"/>
+        </w:rPr>
+      </w:pPr>
+      <w:r>
+        <w:rPr>
+          <w:lang w:val="it-IT"/>
+        </w:rPr>
+        <w:t xml:space="preserve">Per gestire queste visualizzazioni in modo ordinato bisognerà creare una nuova classe di </w:t>
+      </w:r>
+      <w:proofErr w:type="spellStart"/>
+      <w:r>
+        <w:rPr>
+          <w:lang w:val="it-IT"/>
+        </w:rPr>
+        <w:t>utils</w:t>
+      </w:r>
+      <w:proofErr w:type="spellEnd"/>
+      <w:r>
+        <w:rPr>
+          <w:lang w:val="it-IT"/>
+        </w:rPr>
+        <w:t xml:space="preserve"> chiamata “</w:t>
+      </w:r>
+      <w:proofErr w:type="spellStart"/>
+      <w:r>
+        <w:rPr>
+          <w:lang w:val="it-IT"/>
+        </w:rPr>
+        <w:t>VisualizzazioneUtils</w:t>
+      </w:r>
+      <w:proofErr w:type="spellEnd"/>
+      <w:r>
+        <w:rPr>
+          <w:lang w:val="it-IT"/>
+        </w:rPr>
+        <w:t>” che esporrà diversi metodi statici pubblici.</w:t>
       </w:r>
     </w:p>
     <w:p>
@@ -6493,7 +7557,21 @@
         <w:rPr>
           <w:lang w:val="it-IT"/>
         </w:rPr>
-        <w:t>Nella classe di utils, creare un nuovo metodo pubblico</w:t>
+        <w:t xml:space="preserve">Nella classe di </w:t>
+      </w:r>
+      <w:proofErr w:type="spellStart"/>
+      <w:r>
+        <w:rPr>
+          <w:lang w:val="it-IT"/>
+        </w:rPr>
+        <w:t>utils</w:t>
+      </w:r>
+      <w:proofErr w:type="spellEnd"/>
+      <w:r>
+        <w:rPr>
+          <w:lang w:val="it-IT"/>
+        </w:rPr>
+        <w:t>, creare un nuovo metodo pubblico</w:t>
       </w:r>
       <w:r>
         <w:rPr>
@@ -6517,8 +7595,16 @@
         <w:rPr>
           <w:lang w:val="it-IT"/>
         </w:rPr>
-        <w:t xml:space="preserve"> con ritorno void</w:t>
-      </w:r>
+        <w:t xml:space="preserve"> con ritorno </w:t>
+      </w:r>
+      <w:proofErr w:type="spellStart"/>
+      <w:r>
+        <w:rPr>
+          <w:lang w:val="it-IT"/>
+        </w:rPr>
+        <w:t>void</w:t>
+      </w:r>
+      <w:proofErr w:type="spellEnd"/>
       <w:r>
         <w:rPr>
           <w:lang w:val="it-IT"/>
@@ -6536,7 +7622,21 @@
         <w:rPr>
           <w:lang w:val="it-IT"/>
         </w:rPr>
-        <w:t>Questo metodo di utils verrà invocato quando l’utente seleziona la visualizzazione dei dati anagrafici.</w:t>
+        <w:t xml:space="preserve">Questo metodo di </w:t>
+      </w:r>
+      <w:proofErr w:type="spellStart"/>
+      <w:r>
+        <w:rPr>
+          <w:lang w:val="it-IT"/>
+        </w:rPr>
+        <w:t>utils</w:t>
+      </w:r>
+      <w:proofErr w:type="spellEnd"/>
+      <w:r>
+        <w:rPr>
+          <w:lang w:val="it-IT"/>
+        </w:rPr>
+        <w:t xml:space="preserve"> verrà invocato quando l’utente seleziona la visualizzazione dei dati anagrafici.</w:t>
       </w:r>
     </w:p>
     <w:p>
@@ -6564,7 +7664,35 @@
         <w:rPr>
           <w:lang w:val="it-IT"/>
         </w:rPr>
-        <w:t xml:space="preserve">Nella classe di utils, creare un nuovo metodo pubblico, statico, con ritorno void e con un argomento </w:t>
+        <w:t xml:space="preserve">Nella classe di </w:t>
+      </w:r>
+      <w:proofErr w:type="spellStart"/>
+      <w:r>
+        <w:rPr>
+          <w:lang w:val="it-IT"/>
+        </w:rPr>
+        <w:t>utils</w:t>
+      </w:r>
+      <w:proofErr w:type="spellEnd"/>
+      <w:r>
+        <w:rPr>
+          <w:lang w:val="it-IT"/>
+        </w:rPr>
+        <w:t xml:space="preserve">, creare un nuovo metodo pubblico, statico, con ritorno </w:t>
+      </w:r>
+      <w:proofErr w:type="spellStart"/>
+      <w:r>
+        <w:rPr>
+          <w:lang w:val="it-IT"/>
+        </w:rPr>
+        <w:t>void</w:t>
+      </w:r>
+      <w:proofErr w:type="spellEnd"/>
+      <w:r>
+        <w:rPr>
+          <w:lang w:val="it-IT"/>
+        </w:rPr>
+        <w:t xml:space="preserve"> e con un argomento </w:t>
       </w:r>
       <w:r>
         <w:rPr>
@@ -6604,199 +7732,201 @@
           <w:iCs/>
           <w:lang w:val="it-IT"/>
         </w:rPr>
-        <w:t>.get</w:t>
-      </w:r>
-      <w:proofErr w:type="gramEnd"/>
+        <w:t>.</w:t>
+      </w:r>
+      <w:proofErr w:type="spellStart"/>
       <w:r>
         <w:rPr>
           <w:i/>
           <w:iCs/>
           <w:lang w:val="it-IT"/>
         </w:rPr>
-        <w:t>()</w:t>
-      </w:r>
-      <w:r>
-        <w:rPr>
-          <w:lang w:val="it-IT"/>
-        </w:rPr>
-        <w:t xml:space="preserve"> passando l’id di input. Caricato l’oggetto esame, il metodo stamperà tutti </w:t>
-      </w:r>
-      <w:r>
-        <w:rPr>
-          <w:lang w:val="it-IT"/>
-        </w:rPr>
-        <w:t>i dati di questo.</w:t>
-      </w:r>
-    </w:p>
-    <w:p>
-      <w:pPr>
-        <w:rPr>
-          <w:lang w:val="it-IT"/>
-        </w:rPr>
-      </w:pPr>
-      <w:r>
-        <w:rPr>
-          <w:lang w:val="it-IT"/>
-        </w:rPr>
-        <w:t>Nella classe di menù: VisualizzazioneSinteticaUtente, quando l’utente selezione la visualizzazione del singolo esame, il flusso chiamerà il metodo di ricerca tipologia nella classe di CercaEsame. Una voltà individuato l’esame e caricato l’opportuno id, bisognerà invocare il nuovo metodo di utils appena creato inserendo come input l’id selezionato.</w:t>
-      </w:r>
-    </w:p>
-    <w:p>
-      <w:pPr>
-        <w:pStyle w:val="Heading3"/>
-        <w:rPr>
-          <w:lang w:val="it-IT"/>
-        </w:rPr>
-      </w:pPr>
-      <w:r>
-        <w:rPr>
-          <w:lang w:val="it-IT"/>
-        </w:rPr>
-        <w:t>Visualizzazione singola malattia</w:t>
-      </w:r>
-    </w:p>
-    <w:p>
-      <w:pPr>
-        <w:rPr>
-          <w:lang w:val="it-IT"/>
-        </w:rPr>
-      </w:pPr>
-      <w:r>
-        <w:rPr>
-          <w:lang w:val="it-IT"/>
-        </w:rPr>
-        <w:t>Nella classe di utils, creare un nuovo metodo pubblico, statico, con ritorno void e con un argomento numero che indica l’id della malattia selezionata.</w:t>
-      </w:r>
-    </w:p>
-    <w:p>
-      <w:pPr>
-        <w:rPr>
-          <w:lang w:val="it-IT"/>
-        </w:rPr>
-      </w:pPr>
-      <w:r>
-        <w:rPr>
-          <w:lang w:val="it-IT"/>
-        </w:rPr>
-        <w:t xml:space="preserve">Questo metodo deve caricare la sessione e da questa prendere la mappa delle malattie e fare </w:t>
-      </w:r>
-      <w:proofErr w:type="gramStart"/>
-      <w:r>
-        <w:rPr>
-          <w:lang w:val="it-IT"/>
-        </w:rPr>
-        <w:t xml:space="preserve">una </w:t>
-      </w:r>
+        <w:t>get</w:t>
+      </w:r>
+      <w:proofErr w:type="spellEnd"/>
+      <w:proofErr w:type="gramEnd"/>
       <w:r>
         <w:rPr>
           <w:i/>
           <w:iCs/>
           <w:lang w:val="it-IT"/>
         </w:rPr>
-        <w:t>.get</w:t>
-      </w:r>
-      <w:proofErr w:type="gramEnd"/>
+        <w:t>()</w:t>
+      </w:r>
+      <w:r>
+        <w:rPr>
+          <w:lang w:val="it-IT"/>
+        </w:rPr>
+        <w:t xml:space="preserve"> passando l’id di input. Caricato l’oggetto esame, il metodo stamperà tutti </w:t>
+      </w:r>
+      <w:r>
+        <w:rPr>
+          <w:lang w:val="it-IT"/>
+        </w:rPr>
+        <w:t>i dati di questo.</w:t>
+      </w:r>
+    </w:p>
+    <w:p>
+      <w:pPr>
+        <w:rPr>
+          <w:lang w:val="it-IT"/>
+        </w:rPr>
+      </w:pPr>
+      <w:r>
+        <w:rPr>
+          <w:lang w:val="it-IT"/>
+        </w:rPr>
+        <w:t xml:space="preserve">Nella classe di menù: </w:t>
+      </w:r>
+      <w:proofErr w:type="spellStart"/>
+      <w:r>
+        <w:rPr>
+          <w:lang w:val="it-IT"/>
+        </w:rPr>
+        <w:t>VisualizzazioneSinteticaUtente</w:t>
+      </w:r>
+      <w:proofErr w:type="spellEnd"/>
+      <w:r>
+        <w:rPr>
+          <w:lang w:val="it-IT"/>
+        </w:rPr>
+        <w:t xml:space="preserve">, quando l’utente selezione la visualizzazione del singolo esame, il flusso chiamerà il metodo di ricerca tipologia nella classe di </w:t>
+      </w:r>
+      <w:proofErr w:type="spellStart"/>
+      <w:r>
+        <w:rPr>
+          <w:lang w:val="it-IT"/>
+        </w:rPr>
+        <w:t>CercaEsame</w:t>
+      </w:r>
+      <w:proofErr w:type="spellEnd"/>
+      <w:r>
+        <w:rPr>
+          <w:lang w:val="it-IT"/>
+        </w:rPr>
+        <w:t xml:space="preserve">. Una </w:t>
+      </w:r>
+      <w:proofErr w:type="spellStart"/>
+      <w:r>
+        <w:rPr>
+          <w:lang w:val="it-IT"/>
+        </w:rPr>
+        <w:t>voltà</w:t>
+      </w:r>
+      <w:proofErr w:type="spellEnd"/>
+      <w:r>
+        <w:rPr>
+          <w:lang w:val="it-IT"/>
+        </w:rPr>
+        <w:t xml:space="preserve"> individuato l’esame e caricato l’opportuno id, bisognerà invocare il nuovo metodo di </w:t>
+      </w:r>
+      <w:proofErr w:type="spellStart"/>
+      <w:r>
+        <w:rPr>
+          <w:lang w:val="it-IT"/>
+        </w:rPr>
+        <w:t>utils</w:t>
+      </w:r>
+      <w:proofErr w:type="spellEnd"/>
+      <w:r>
+        <w:rPr>
+          <w:lang w:val="it-IT"/>
+        </w:rPr>
+        <w:t xml:space="preserve"> appena creato inserendo come input l’id selezionato.</w:t>
+      </w:r>
+    </w:p>
+    <w:p>
+      <w:pPr>
+        <w:pStyle w:val="Heading3"/>
+        <w:rPr>
+          <w:lang w:val="it-IT"/>
+        </w:rPr>
+      </w:pPr>
+      <w:r>
+        <w:rPr>
+          <w:lang w:val="it-IT"/>
+        </w:rPr>
+        <w:t>Visualizzazione singola malattia</w:t>
+      </w:r>
+    </w:p>
+    <w:p>
+      <w:pPr>
+        <w:rPr>
+          <w:lang w:val="it-IT"/>
+        </w:rPr>
+      </w:pPr>
+      <w:r>
+        <w:rPr>
+          <w:lang w:val="it-IT"/>
+        </w:rPr>
+        <w:t xml:space="preserve">Nella classe di </w:t>
+      </w:r>
+      <w:proofErr w:type="spellStart"/>
+      <w:r>
+        <w:rPr>
+          <w:lang w:val="it-IT"/>
+        </w:rPr>
+        <w:t>utils</w:t>
+      </w:r>
+      <w:proofErr w:type="spellEnd"/>
+      <w:r>
+        <w:rPr>
+          <w:lang w:val="it-IT"/>
+        </w:rPr>
+        <w:t xml:space="preserve">, creare un nuovo metodo pubblico, statico, con ritorno </w:t>
+      </w:r>
+      <w:proofErr w:type="spellStart"/>
+      <w:r>
+        <w:rPr>
+          <w:lang w:val="it-IT"/>
+        </w:rPr>
+        <w:t>void</w:t>
+      </w:r>
+      <w:proofErr w:type="spellEnd"/>
+      <w:r>
+        <w:rPr>
+          <w:lang w:val="it-IT"/>
+        </w:rPr>
+        <w:t xml:space="preserve"> e con un argomento numero che indica l’id della malattia selezionata.</w:t>
+      </w:r>
+    </w:p>
+    <w:p>
+      <w:pPr>
+        <w:rPr>
+          <w:lang w:val="it-IT"/>
+        </w:rPr>
+      </w:pPr>
+      <w:r>
+        <w:rPr>
+          <w:lang w:val="it-IT"/>
+        </w:rPr>
+        <w:t xml:space="preserve">Questo metodo deve caricare la sessione e da questa prendere la mappa delle malattie e fare </w:t>
+      </w:r>
+      <w:proofErr w:type="gramStart"/>
+      <w:r>
+        <w:rPr>
+          <w:lang w:val="it-IT"/>
+        </w:rPr>
+        <w:t xml:space="preserve">una </w:t>
+      </w:r>
       <w:r>
         <w:rPr>
           <w:i/>
           <w:iCs/>
           <w:lang w:val="it-IT"/>
         </w:rPr>
-        <w:t>()</w:t>
-      </w:r>
-      <w:r>
-        <w:rPr>
-          <w:lang w:val="it-IT"/>
-        </w:rPr>
-        <w:t xml:space="preserve"> passando l’id di input. Caricato l’oggetto malattia, il metodo stamperà tutti i dati di questo.</w:t>
-      </w:r>
-    </w:p>
-    <w:p>
-      <w:pPr>
-        <w:rPr>
-          <w:lang w:val="it-IT"/>
-        </w:rPr>
-      </w:pPr>
-      <w:r>
-        <w:rPr>
-          <w:lang w:val="it-IT"/>
-        </w:rPr>
-        <w:t xml:space="preserve">Nella classe di menù: VisualizzazioneSinteticaUtente, quando l’utente selezione la visualizzazione della singola malattia, il flusso chiamerà il metodo di ricerca malattia nella classe di CercaEsame. Una volta selezionata la malattia e ritornato l’ID corrispondente, </w:t>
-      </w:r>
-      <w:r>
-        <w:rPr>
-          <w:lang w:val="it-IT"/>
-        </w:rPr>
-        <w:t>bisognerà invocare il nuovo metodo di utils appena creato inserendo come input l’ID della malattia selezionato dalla ricerca.</w:t>
-      </w:r>
-    </w:p>
-    <w:p>
-      <w:pPr>
-        <w:pStyle w:val="Heading2"/>
-        <w:rPr>
-          <w:lang w:val="it-IT"/>
-        </w:rPr>
-      </w:pPr>
-      <w:r>
-        <w:rPr>
-          <w:lang w:val="it-IT"/>
-        </w:rPr>
-        <w:t>Visualizzazione degli esiti di un esame periodico con esito misurabile</w:t>
-      </w:r>
-    </w:p>
-    <w:p>
-      <w:pPr>
-        <w:rPr>
-          <w:lang w:val="it-IT"/>
-        </w:rPr>
-      </w:pPr>
-      <w:r>
-        <w:rPr>
-          <w:lang w:val="it-IT"/>
-        </w:rPr>
-        <w:t>Dovrà essere creata una nuova classe con nome VisualizzazioneEsitiEsamiPeriodici, con un metodo principale void, pubblico, non statico e senza argomenti di input.</w:t>
-      </w:r>
-    </w:p>
-    <w:p>
-      <w:pPr>
-        <w:rPr>
-          <w:lang w:val="it-IT"/>
-        </w:rPr>
-      </w:pPr>
-      <w:r>
-        <w:rPr>
-          <w:lang w:val="it-IT"/>
-        </w:rPr>
-        <w:t>Aggiornare la classe di menù inserendo una nuova voce di funzionalità che indica la visualizzazione degli esiti misurabili degli esami periodici e abbinare il numero corrispondente alla chiamata della nuova classe di visualizzazione.</w:t>
-      </w:r>
-    </w:p>
-    <w:p>
-      <w:pPr>
-        <w:rPr>
-          <w:lang w:val="it-IT"/>
-        </w:rPr>
-      </w:pPr>
-      <w:r>
-        <w:rPr>
-          <w:lang w:val="it-IT"/>
-        </w:rPr>
-        <w:t xml:space="preserve">La classe dovrà caricare la sessione dall’ApplicationSession e dovrà iniziare una nuova ricerca dell’esame richiamando il metodo di ricerca tipologia nella classe CercaEsame; una volta selezionato l’esame, il flusso prenderà da sessione l’oggetto corrispondente caricandolo dalla mappa degli esami tramite </w:t>
-      </w:r>
-      <w:proofErr w:type="gramStart"/>
-      <w:r>
-        <w:rPr>
-          <w:lang w:val="it-IT"/>
-        </w:rPr>
-        <w:t xml:space="preserve">il </w:t>
-      </w:r>
+        <w:t>.</w:t>
+      </w:r>
+      <w:proofErr w:type="spellStart"/>
       <w:r>
         <w:rPr>
           <w:i/>
           <w:iCs/>
           <w:lang w:val="it-IT"/>
         </w:rPr>
-        <w:t>.get</w:t>
-      </w:r>
+        <w:t>get</w:t>
+      </w:r>
+      <w:proofErr w:type="spellEnd"/>
       <w:proofErr w:type="gramEnd"/>
       <w:r>
         <w:rPr>
@@ -6804,14 +7934,242 @@
           <w:iCs/>
           <w:lang w:val="it-IT"/>
         </w:rPr>
-        <w:t>(idEsame)</w:t>
-      </w:r>
-      <w:r>
-        <w:rPr>
+        <w:t>()</w:t>
+      </w:r>
+      <w:r>
+        <w:rPr>
+          <w:lang w:val="it-IT"/>
+        </w:rPr>
+        <w:t xml:space="preserve"> passando l’id di input. Caricato l’oggetto malattia, il metodo stamperà tutti i dati di questo.</w:t>
+      </w:r>
+    </w:p>
+    <w:p>
+      <w:pPr>
+        <w:rPr>
+          <w:lang w:val="it-IT"/>
+        </w:rPr>
+      </w:pPr>
+      <w:r>
+        <w:rPr>
+          <w:lang w:val="it-IT"/>
+        </w:rPr>
+        <w:t xml:space="preserve">Nella classe di menù: </w:t>
+      </w:r>
+      <w:proofErr w:type="spellStart"/>
+      <w:r>
+        <w:rPr>
+          <w:lang w:val="it-IT"/>
+        </w:rPr>
+        <w:t>VisualizzazioneSinteticaUtente</w:t>
+      </w:r>
+      <w:proofErr w:type="spellEnd"/>
+      <w:r>
+        <w:rPr>
+          <w:lang w:val="it-IT"/>
+        </w:rPr>
+        <w:t xml:space="preserve">, quando l’utente selezione la visualizzazione della singola malattia, il flusso chiamerà il metodo di ricerca malattia nella classe di </w:t>
+      </w:r>
+      <w:proofErr w:type="spellStart"/>
+      <w:r>
+        <w:rPr>
+          <w:lang w:val="it-IT"/>
+        </w:rPr>
+        <w:t>CercaEsame</w:t>
+      </w:r>
+      <w:proofErr w:type="spellEnd"/>
+      <w:r>
+        <w:rPr>
+          <w:lang w:val="it-IT"/>
+        </w:rPr>
+        <w:t xml:space="preserve">. Una volta selezionata la malattia e ritornato l’ID corrispondente, </w:t>
+      </w:r>
+      <w:r>
+        <w:rPr>
+          <w:lang w:val="it-IT"/>
+        </w:rPr>
+        <w:t xml:space="preserve">bisognerà invocare il nuovo metodo di </w:t>
+      </w:r>
+      <w:proofErr w:type="spellStart"/>
+      <w:r>
+        <w:rPr>
+          <w:lang w:val="it-IT"/>
+        </w:rPr>
+        <w:t>utils</w:t>
+      </w:r>
+      <w:proofErr w:type="spellEnd"/>
+      <w:r>
+        <w:rPr>
+          <w:lang w:val="it-IT"/>
+        </w:rPr>
+        <w:t xml:space="preserve"> appena creato inserendo come input l’ID della malattia selezionato dalla ricerca.</w:t>
+      </w:r>
+    </w:p>
+    <w:p>
+      <w:pPr>
+        <w:pStyle w:val="Heading2"/>
+        <w:rPr>
+          <w:lang w:val="it-IT"/>
+        </w:rPr>
+      </w:pPr>
+      <w:r>
+        <w:rPr>
+          <w:lang w:val="it-IT"/>
+        </w:rPr>
+        <w:t>Visualizzazione degli esiti di un esame periodico con esito misurabile</w:t>
+      </w:r>
+    </w:p>
+    <w:p>
+      <w:pPr>
+        <w:rPr>
+          <w:lang w:val="it-IT"/>
+        </w:rPr>
+      </w:pPr>
+      <w:r>
+        <w:rPr>
+          <w:lang w:val="it-IT"/>
+        </w:rPr>
+        <w:t xml:space="preserve">Dovrà essere creata una nuova classe con nome </w:t>
+      </w:r>
+      <w:proofErr w:type="spellStart"/>
+      <w:r>
+        <w:rPr>
+          <w:lang w:val="it-IT"/>
+        </w:rPr>
+        <w:t>VisualizzazioneEsitiEsamiPeriodici</w:t>
+      </w:r>
+      <w:proofErr w:type="spellEnd"/>
+      <w:r>
+        <w:rPr>
+          <w:lang w:val="it-IT"/>
+        </w:rPr>
+        <w:t xml:space="preserve">, con un metodo principale </w:t>
+      </w:r>
+      <w:proofErr w:type="spellStart"/>
+      <w:r>
+        <w:rPr>
+          <w:lang w:val="it-IT"/>
+        </w:rPr>
+        <w:t>void</w:t>
+      </w:r>
+      <w:proofErr w:type="spellEnd"/>
+      <w:r>
+        <w:rPr>
+          <w:lang w:val="it-IT"/>
+        </w:rPr>
+        <w:t>, pubblico, non statico e senza argomenti di input.</w:t>
+      </w:r>
+    </w:p>
+    <w:p>
+      <w:pPr>
+        <w:rPr>
+          <w:lang w:val="it-IT"/>
+        </w:rPr>
+      </w:pPr>
+      <w:r>
+        <w:rPr>
+          <w:lang w:val="it-IT"/>
+        </w:rPr>
+        <w:t>Aggiornare la classe di menù inserendo una nuova voce di funzionalità che indica la visualizzazione degli esiti misurabili degli esami periodici e abbinare il numero corrispondente alla chiamata della nuova classe di visualizzazione.</w:t>
+      </w:r>
+    </w:p>
+    <w:p>
+      <w:pPr>
+        <w:rPr>
+          <w:lang w:val="it-IT"/>
+        </w:rPr>
+      </w:pPr>
+      <w:r>
+        <w:rPr>
+          <w:lang w:val="it-IT"/>
+        </w:rPr>
+        <w:t>La classe dovrà caricare la sessione dall’</w:t>
+      </w:r>
+      <w:proofErr w:type="spellStart"/>
+      <w:r>
+        <w:rPr>
+          <w:lang w:val="it-IT"/>
+        </w:rPr>
+        <w:t>ApplicationSession</w:t>
+      </w:r>
+      <w:proofErr w:type="spellEnd"/>
+      <w:r>
+        <w:rPr>
+          <w:lang w:val="it-IT"/>
+        </w:rPr>
+        <w:t xml:space="preserve"> e dovrà iniziare una nuova ricerca dell’esame richiamando il metodo di ricerca tipologia nella classe </w:t>
+      </w:r>
+      <w:proofErr w:type="spellStart"/>
+      <w:r>
+        <w:rPr>
+          <w:lang w:val="it-IT"/>
+        </w:rPr>
+        <w:t>CercaEsame</w:t>
+      </w:r>
+      <w:proofErr w:type="spellEnd"/>
+      <w:r>
+        <w:rPr>
+          <w:lang w:val="it-IT"/>
+        </w:rPr>
+        <w:t xml:space="preserve">; una volta selezionato l’esame, il flusso prenderà da sessione l’oggetto corrispondente caricandolo dalla mappa degli esami tramite </w:t>
+      </w:r>
+      <w:proofErr w:type="gramStart"/>
+      <w:r>
+        <w:rPr>
+          <w:lang w:val="it-IT"/>
+        </w:rPr>
+        <w:t xml:space="preserve">il </w:t>
+      </w:r>
+      <w:r>
+        <w:rPr>
+          <w:i/>
+          <w:iCs/>
           <w:lang w:val="it-IT"/>
         </w:rPr>
         <w:t>.</w:t>
       </w:r>
+      <w:proofErr w:type="spellStart"/>
+      <w:r>
+        <w:rPr>
+          <w:i/>
+          <w:iCs/>
+          <w:lang w:val="it-IT"/>
+        </w:rPr>
+        <w:t>get</w:t>
+      </w:r>
+      <w:proofErr w:type="spellEnd"/>
+      <w:proofErr w:type="gramEnd"/>
+      <w:r>
+        <w:rPr>
+          <w:i/>
+          <w:iCs/>
+          <w:lang w:val="it-IT"/>
+        </w:rPr>
+        <w:t>(</w:t>
+      </w:r>
+      <w:proofErr w:type="spellStart"/>
+      <w:r>
+        <w:rPr>
+          <w:i/>
+          <w:iCs/>
+          <w:lang w:val="it-IT"/>
+        </w:rPr>
+        <w:t>idEsame</w:t>
+      </w:r>
+      <w:proofErr w:type="spellEnd"/>
+      <w:r>
+        <w:rPr>
+          <w:i/>
+          <w:iCs/>
+          <w:lang w:val="it-IT"/>
+        </w:rPr>
+        <w:t>)</w:t>
+      </w:r>
+      <w:r>
+        <w:rPr>
+          <w:lang w:val="it-IT"/>
+        </w:rPr>
+        <w:t>.</w:t>
+      </w:r>
     </w:p>
     <w:p>
       <w:pPr>
@@ -6877,13 +8235,35 @@
         <w:rPr>
           <w:lang w:val="it-IT"/>
         </w:rPr>
-        <w:t>In caso inserisca un valore diverso da 0, il programma dovrà chiedere 2 date in formato yyyy/MM/</w:t>
-      </w:r>
-      <w:r>
-        <w:rPr>
-          <w:lang w:val="it-IT"/>
-        </w:rPr>
-        <w:t>dd.</w:t>
+        <w:t xml:space="preserve">In caso inserisca un valore diverso da 0, il programma dovrà chiedere 2 date in formato </w:t>
+      </w:r>
+      <w:proofErr w:type="spellStart"/>
+      <w:r>
+        <w:rPr>
+          <w:lang w:val="it-IT"/>
+        </w:rPr>
+        <w:t>yyyy</w:t>
+      </w:r>
+      <w:proofErr w:type="spellEnd"/>
+      <w:r>
+        <w:rPr>
+          <w:lang w:val="it-IT"/>
+        </w:rPr>
+        <w:t>/MM/</w:t>
+      </w:r>
+      <w:proofErr w:type="spellStart"/>
+      <w:r>
+        <w:rPr>
+          <w:lang w:val="it-IT"/>
+        </w:rPr>
+        <w:t>dd</w:t>
+      </w:r>
+      <w:proofErr w:type="spellEnd"/>
+      <w:r>
+        <w:rPr>
+          <w:lang w:val="it-IT"/>
+        </w:rPr>
+        <w:t>.</w:t>
       </w:r>
     </w:p>
     <w:p>
@@ -6924,7 +8304,21 @@
         <w:rPr>
           <w:lang w:val="it-IT"/>
         </w:rPr>
-        <w:t xml:space="preserve"> elementi data oppure null se è stato selezionato di non filtrare.</w:t>
+        <w:t xml:space="preserve"> elementi data oppure </w:t>
+      </w:r>
+      <w:proofErr w:type="spellStart"/>
+      <w:r>
+        <w:rPr>
+          <w:lang w:val="it-IT"/>
+        </w:rPr>
+        <w:t>null</w:t>
+      </w:r>
+      <w:proofErr w:type="spellEnd"/>
+      <w:r>
+        <w:rPr>
+          <w:lang w:val="it-IT"/>
+        </w:rPr>
+        <w:t xml:space="preserve"> se è stato selezionato di non filtrare.</w:t>
       </w:r>
     </w:p>
     <w:p>
@@ -7007,6 +8401,656 @@
           <w:lang w:val="it-IT"/>
         </w:rPr>
       </w:pPr>
+      <w:r>
+        <w:rPr>
+          <w:lang w:val="it-IT"/>
+        </w:rPr>
+        <w:t xml:space="preserve">Una volta avuto la lista delle prestazioni mediche, </w:t>
+      </w:r>
+      <w:r>
+        <w:rPr>
+          <w:lang w:val="it-IT"/>
+        </w:rPr>
+        <w:t xml:space="preserve">tramite un metodo privato statico in cui si passerà la lista delle prestazioni filtrate, verrà visualizzata una riga per ogni </w:t>
+      </w:r>
+      <w:r>
+        <w:rPr>
+          <w:lang w:val="it-IT"/>
+        </w:rPr>
+        <w:t>prestazione medica in lista indicando:</w:t>
+      </w:r>
+    </w:p>
+    <w:p>
+      <w:pPr>
+        <w:pStyle w:val="ListParagraph"/>
+        <w:numPr>
+          <w:ilvl w:val="0"/>
+          <w:numId w:val="3"/>
+        </w:numPr>
+        <w:rPr>
+          <w:lang w:val="it-IT"/>
+        </w:rPr>
+      </w:pPr>
+      <w:r>
+        <w:rPr>
+          <w:lang w:val="it-IT"/>
+        </w:rPr>
+        <w:t>Tipologia esame</w:t>
+      </w:r>
+    </w:p>
+    <w:p>
+      <w:pPr>
+        <w:pStyle w:val="ListParagraph"/>
+        <w:numPr>
+          <w:ilvl w:val="0"/>
+          <w:numId w:val="3"/>
+        </w:numPr>
+        <w:rPr>
+          <w:lang w:val="it-IT"/>
+        </w:rPr>
+      </w:pPr>
+      <w:r>
+        <w:rPr>
+          <w:lang w:val="it-IT"/>
+        </w:rPr>
+        <w:t>Valore misurato</w:t>
+      </w:r>
+    </w:p>
+    <w:p>
+      <w:pPr>
+        <w:pStyle w:val="ListParagraph"/>
+        <w:numPr>
+          <w:ilvl w:val="0"/>
+          <w:numId w:val="3"/>
+        </w:numPr>
+        <w:rPr>
+          <w:lang w:val="it-IT"/>
+        </w:rPr>
+      </w:pPr>
+      <w:r>
+        <w:rPr>
+          <w:lang w:val="it-IT"/>
+        </w:rPr>
+        <w:t>Data della prestazione medica</w:t>
+      </w:r>
+    </w:p>
+    <w:p>
+      <w:pPr>
+        <w:pStyle w:val="ListParagraph"/>
+        <w:numPr>
+          <w:ilvl w:val="0"/>
+          <w:numId w:val="3"/>
+        </w:numPr>
+        <w:rPr>
+          <w:lang w:val="it-IT"/>
+        </w:rPr>
+      </w:pPr>
+      <w:r>
+        <w:rPr>
+          <w:lang w:val="it-IT"/>
+        </w:rPr>
+        <w:t>Valore normalità massimo</w:t>
+      </w:r>
+    </w:p>
+    <w:p>
+      <w:pPr>
+        <w:pStyle w:val="ListParagraph"/>
+        <w:numPr>
+          <w:ilvl w:val="0"/>
+          <w:numId w:val="3"/>
+        </w:numPr>
+        <w:rPr>
+          <w:lang w:val="it-IT"/>
+        </w:rPr>
+      </w:pPr>
+      <w:r>
+        <w:rPr>
+          <w:lang w:val="it-IT"/>
+        </w:rPr>
+        <w:t>Valore normalità minimo</w:t>
+      </w:r>
+    </w:p>
+    <w:p>
+      <w:pPr>
+        <w:pStyle w:val="ListParagraph"/>
+        <w:numPr>
+          <w:ilvl w:val="0"/>
+          <w:numId w:val="3"/>
+        </w:numPr>
+        <w:rPr>
+          <w:lang w:val="it-IT"/>
+        </w:rPr>
+      </w:pPr>
+      <w:r>
+        <w:rPr>
+          <w:lang w:val="it-IT"/>
+        </w:rPr>
+        <w:t>Se è stato superato il valore di soglia</w:t>
+      </w:r>
+      <w:r>
+        <w:rPr>
+          <w:lang w:val="it-IT"/>
+        </w:rPr>
+        <w:t xml:space="preserve"> di normalità</w:t>
+      </w:r>
+      <w:r>
+        <w:rPr>
+          <w:lang w:val="it-IT"/>
+        </w:rPr>
+        <w:t xml:space="preserve"> massimo/minimo</w:t>
+      </w:r>
+    </w:p>
+    <w:p>
+      <w:pPr>
+        <w:pStyle w:val="ListParagraph"/>
+        <w:numPr>
+          <w:ilvl w:val="0"/>
+          <w:numId w:val="3"/>
+        </w:numPr>
+        <w:rPr>
+          <w:lang w:val="it-IT"/>
+        </w:rPr>
+      </w:pPr>
+      <w:r>
+        <w:rPr>
+          <w:lang w:val="it-IT"/>
+        </w:rPr>
+        <w:t>Il valore di soglia</w:t>
+      </w:r>
+    </w:p>
+    <w:p>
+      <w:pPr>
+        <w:rPr>
+          <w:lang w:val="it-IT"/>
+        </w:rPr>
+      </w:pPr>
+      <w:r>
+        <w:rPr>
+          <w:lang w:val="it-IT"/>
+        </w:rPr>
+        <w:t>Alla fine della lista dovranno essere stampati anche i seguenti valori:</w:t>
+      </w:r>
+    </w:p>
+    <w:p>
+      <w:pPr>
+        <w:pStyle w:val="ListParagraph"/>
+        <w:numPr>
+          <w:ilvl w:val="0"/>
+          <w:numId w:val="4"/>
+        </w:numPr>
+        <w:rPr>
+          <w:lang w:val="it-IT"/>
+        </w:rPr>
+      </w:pPr>
+      <w:r>
+        <w:rPr>
+          <w:lang w:val="it-IT"/>
+        </w:rPr>
+        <w:t>Valore medio delle misurazioni</w:t>
+      </w:r>
+    </w:p>
+    <w:p>
+      <w:pPr>
+        <w:pStyle w:val="ListParagraph"/>
+        <w:numPr>
+          <w:ilvl w:val="0"/>
+          <w:numId w:val="4"/>
+        </w:numPr>
+        <w:rPr>
+          <w:lang w:val="it-IT"/>
+        </w:rPr>
+      </w:pPr>
+      <w:r>
+        <w:rPr>
+          <w:lang w:val="it-IT"/>
+        </w:rPr>
+        <w:t>Numero di esami stampati</w:t>
+      </w:r>
+    </w:p>
+    <w:p>
+      <w:pPr>
+        <w:pStyle w:val="Heading1"/>
+        <w:rPr>
+          <w:lang w:val="it-IT"/>
+        </w:rPr>
+      </w:pPr>
+      <w:r>
+        <w:rPr>
+          <w:lang w:val="it-IT"/>
+        </w:rPr>
+        <w:t xml:space="preserve">Requisito E: </w:t>
+      </w:r>
+      <w:r>
+        <w:rPr>
+          <w:lang w:val="it-IT"/>
+        </w:rPr>
+        <w:t>Salvataggio e Caricamento</w:t>
+      </w:r>
+    </w:p>
+    <w:p>
+      <w:pPr>
+        <w:rPr>
+          <w:lang w:val="it-IT"/>
+        </w:rPr>
+      </w:pPr>
+      <w:r>
+        <w:rPr>
+          <w:lang w:val="it-IT"/>
+        </w:rPr>
+        <w:t xml:space="preserve">Dovrà essere creata una nuova classe con nome </w:t>
+      </w:r>
+      <w:proofErr w:type="spellStart"/>
+      <w:r>
+        <w:rPr>
+          <w:lang w:val="it-IT"/>
+        </w:rPr>
+        <w:t>SalvaCaricaDati</w:t>
+      </w:r>
+      <w:proofErr w:type="spellEnd"/>
+      <w:r>
+        <w:rPr>
+          <w:lang w:val="it-IT"/>
+        </w:rPr>
+        <w:t xml:space="preserve">, con </w:t>
+      </w:r>
+      <w:proofErr w:type="gramStart"/>
+      <w:r>
+        <w:rPr>
+          <w:lang w:val="it-IT"/>
+        </w:rPr>
+        <w:t>2</w:t>
+      </w:r>
+      <w:proofErr w:type="gramEnd"/>
+      <w:r>
+        <w:rPr>
+          <w:lang w:val="it-IT"/>
+        </w:rPr>
+        <w:t xml:space="preserve"> metodi statici, pubblici, con ritorno </w:t>
+      </w:r>
+      <w:proofErr w:type="spellStart"/>
+      <w:r>
+        <w:rPr>
+          <w:lang w:val="it-IT"/>
+        </w:rPr>
+        <w:t>void</w:t>
+      </w:r>
+      <w:proofErr w:type="spellEnd"/>
+      <w:r>
+        <w:rPr>
+          <w:lang w:val="it-IT"/>
+        </w:rPr>
+        <w:t xml:space="preserve"> e senza argomenti di input.</w:t>
+      </w:r>
+    </w:p>
+    <w:p>
+      <w:pPr>
+        <w:pStyle w:val="Heading2"/>
+        <w:rPr>
+          <w:lang w:val="it-IT"/>
+        </w:rPr>
+      </w:pPr>
+      <w:r>
+        <w:rPr>
+          <w:lang w:val="it-IT"/>
+        </w:rPr>
+        <w:t>Salvataggio su file</w:t>
+      </w:r>
+    </w:p>
+    <w:p>
+      <w:pPr>
+        <w:rPr>
+          <w:lang w:val="it-IT"/>
+        </w:rPr>
+      </w:pPr>
+      <w:r>
+        <w:rPr>
+          <w:lang w:val="it-IT"/>
+        </w:rPr>
+        <w:t>Il salvataggio su file avverrà utilizzando la libreria di Google “GSON”, questa trasformerà i dati salvati in sessione in stringhe JSON.</w:t>
+      </w:r>
+    </w:p>
+    <w:p>
+      <w:pPr>
+        <w:rPr>
+          <w:lang w:val="it-IT"/>
+        </w:rPr>
+      </w:pPr>
+      <w:r>
+        <w:rPr>
+          <w:lang w:val="it-IT"/>
+        </w:rPr>
+        <w:t xml:space="preserve">La classe </w:t>
+      </w:r>
+      <w:proofErr w:type="spellStart"/>
+      <w:r>
+        <w:rPr>
+          <w:lang w:val="it-IT"/>
+        </w:rPr>
+        <w:t>SalvaCaricaDati</w:t>
+      </w:r>
+      <w:proofErr w:type="spellEnd"/>
+      <w:r>
+        <w:rPr>
+          <w:lang w:val="it-IT"/>
+        </w:rPr>
+        <w:t xml:space="preserve"> avrà come primo metodo la funzione </w:t>
+      </w:r>
+      <w:proofErr w:type="spellStart"/>
+      <w:proofErr w:type="gramStart"/>
+      <w:r>
+        <w:rPr>
+          <w:lang w:val="it-IT"/>
+        </w:rPr>
+        <w:t>salvaDati</w:t>
+      </w:r>
+      <w:proofErr w:type="spellEnd"/>
+      <w:r>
+        <w:rPr>
+          <w:lang w:val="it-IT"/>
+        </w:rPr>
+        <w:t>(</w:t>
+      </w:r>
+      <w:proofErr w:type="gramEnd"/>
+      <w:r>
+        <w:rPr>
+          <w:lang w:val="it-IT"/>
+        </w:rPr>
+        <w:t xml:space="preserve">) la quale caricherà la sessione e creerà un nuovo oggetto </w:t>
+      </w:r>
+      <w:proofErr w:type="spellStart"/>
+      <w:r>
+        <w:rPr>
+          <w:lang w:val="it-IT"/>
+        </w:rPr>
+        <w:t>Gson</w:t>
+      </w:r>
+      <w:proofErr w:type="spellEnd"/>
+      <w:r>
+        <w:rPr>
+          <w:lang w:val="it-IT"/>
+        </w:rPr>
+        <w:t xml:space="preserve"> e un </w:t>
+      </w:r>
+      <w:proofErr w:type="spellStart"/>
+      <w:r>
+        <w:rPr>
+          <w:lang w:val="it-IT"/>
+        </w:rPr>
+        <w:t>JsonObject</w:t>
+      </w:r>
+      <w:proofErr w:type="spellEnd"/>
+      <w:r>
+        <w:rPr>
+          <w:lang w:val="it-IT"/>
+        </w:rPr>
+        <w:t>.</w:t>
+      </w:r>
+    </w:p>
+    <w:p>
+      <w:pPr>
+        <w:rPr>
+          <w:lang w:val="it-IT"/>
+        </w:rPr>
+      </w:pPr>
+      <w:r>
+        <w:rPr>
+          <w:lang w:val="it-IT"/>
+        </w:rPr>
+        <w:t xml:space="preserve">Dalla sessione si salverà </w:t>
+      </w:r>
+      <w:proofErr w:type="spellStart"/>
+      <w:r>
+        <w:rPr>
+          <w:lang w:val="it-IT"/>
+        </w:rPr>
+        <w:t>nll’oggetto</w:t>
+      </w:r>
+      <w:proofErr w:type="spellEnd"/>
+      <w:r>
+        <w:rPr>
+          <w:lang w:val="it-IT"/>
+        </w:rPr>
+        <w:t xml:space="preserve"> JSON ogni struttura della sessione in un oggetto all’interno dell’oggetto principale, mantenendo il fatto di oggetti singoli o liste/mappe.</w:t>
+      </w:r>
+    </w:p>
+    <w:p>
+      <w:pPr>
+        <w:rPr>
+          <w:lang w:val="it-IT"/>
+        </w:rPr>
+      </w:pPr>
+      <w:r>
+        <w:rPr>
+          <w:lang w:val="it-IT"/>
+        </w:rPr>
+        <w:t xml:space="preserve">Una volta caricati tutti i dati nel </w:t>
+      </w:r>
+      <w:proofErr w:type="spellStart"/>
+      <w:r>
+        <w:rPr>
+          <w:lang w:val="it-IT"/>
+        </w:rPr>
+        <w:t>JsonObject</w:t>
+      </w:r>
+      <w:proofErr w:type="spellEnd"/>
+      <w:r>
+        <w:rPr>
+          <w:lang w:val="it-IT"/>
+        </w:rPr>
+        <w:t xml:space="preserve">, si procederà a salvare su file </w:t>
+      </w:r>
+      <w:r>
+        <w:rPr>
+          <w:lang w:val="it-IT"/>
+        </w:rPr>
+        <w:t xml:space="preserve">tramite la funzione </w:t>
+      </w:r>
+      <w:proofErr w:type="spellStart"/>
+      <w:r>
+        <w:rPr>
+          <w:lang w:val="it-IT"/>
+        </w:rPr>
+        <w:t>toJson</w:t>
+      </w:r>
+      <w:proofErr w:type="spellEnd"/>
+      <w:r>
+        <w:rPr>
+          <w:lang w:val="it-IT"/>
+        </w:rPr>
+        <w:t xml:space="preserve">: </w:t>
+      </w:r>
+      <w:r>
+        <w:fldChar w:fldCharType="begin"/>
+      </w:r>
+      <w:r>
+        <w:rPr>
+          <w:lang w:val="it-IT"/>
+        </w:rPr>
+        <w:instrText>HYPERLINK "https://www.baeldung.com/gson-save-file"</w:instrText>
+      </w:r>
+      <w:r>
+        <w:fldChar w:fldCharType="separate"/>
+      </w:r>
+      <w:r>
+        <w:rPr>
+          <w:rStyle w:val="Hyperlink"/>
+          <w:lang w:val="it-IT"/>
+        </w:rPr>
+        <w:t>https://www.baeldung.com/gson-save-file</w:t>
+      </w:r>
+      <w:r>
+        <w:rPr>
+          <w:rStyle w:val="Hyperlink"/>
+          <w:lang w:val="it-IT"/>
+        </w:rPr>
+        <w:fldChar w:fldCharType="end"/>
+      </w:r>
+    </w:p>
+    <w:p>
+      <w:pPr>
+        <w:rPr>
+          <w:lang w:val="it-IT"/>
+        </w:rPr>
+      </w:pPr>
+      <w:r>
+        <w:rPr>
+          <w:lang w:val="it-IT"/>
+        </w:rPr>
+        <w:t>Se era già presente un file, bisognerà effettuare il backup di questo aggiungendo il prefisso “</w:t>
+      </w:r>
+      <w:proofErr w:type="spellStart"/>
+      <w:r>
+        <w:rPr>
+          <w:lang w:val="it-IT"/>
+        </w:rPr>
+        <w:t>old</w:t>
+      </w:r>
+      <w:proofErr w:type="spellEnd"/>
+      <w:r>
+        <w:rPr>
+          <w:lang w:val="it-IT"/>
+        </w:rPr>
+        <w:t>_” e sovrascrivere eventuali backup vecchi.</w:t>
+      </w:r>
+    </w:p>
+    <w:p>
+      <w:pPr>
+        <w:rPr>
+          <w:lang w:val="it-IT"/>
+        </w:rPr>
+      </w:pPr>
+      <w:r>
+        <w:rPr>
+          <w:lang w:val="it-IT"/>
+        </w:rPr>
+        <w:lastRenderedPageBreak/>
+        <w:t xml:space="preserve">Il nome del nuovo file sarà: </w:t>
+      </w:r>
+      <w:proofErr w:type="spellStart"/>
+      <w:proofErr w:type="gramStart"/>
+      <w:r>
+        <w:rPr>
+          <w:lang w:val="it-IT"/>
+        </w:rPr>
+        <w:t>saves.json</w:t>
+      </w:r>
+      <w:proofErr w:type="spellEnd"/>
+      <w:proofErr w:type="gramEnd"/>
+    </w:p>
+    <w:p>
+      <w:pPr>
+        <w:pStyle w:val="Heading2"/>
+        <w:rPr>
+          <w:lang w:val="it-IT"/>
+        </w:rPr>
+      </w:pPr>
+      <w:r>
+        <w:rPr>
+          <w:lang w:val="it-IT"/>
+        </w:rPr>
+        <w:t>Caricamento dati da file</w:t>
+      </w:r>
+    </w:p>
+    <w:p>
+      <w:pPr>
+        <w:rPr>
+          <w:lang w:val="it-IT"/>
+        </w:rPr>
+      </w:pPr>
+      <w:r>
+        <w:rPr>
+          <w:lang w:val="it-IT"/>
+        </w:rPr>
+        <w:t>Il caricamento dati avverrà tramite la lettura del file JSON all’avvio dell’applicazione.</w:t>
+      </w:r>
+    </w:p>
+    <w:p>
+      <w:pPr>
+        <w:rPr>
+          <w:lang w:val="it-IT"/>
+        </w:rPr>
+      </w:pPr>
+      <w:r>
+        <w:rPr>
+          <w:lang w:val="it-IT"/>
+        </w:rPr>
+        <w:t xml:space="preserve">La classe </w:t>
+      </w:r>
+      <w:proofErr w:type="spellStart"/>
+      <w:r>
+        <w:rPr>
+          <w:lang w:val="it-IT"/>
+        </w:rPr>
+        <w:t>SalvaCaricaDati</w:t>
+      </w:r>
+      <w:proofErr w:type="spellEnd"/>
+      <w:r>
+        <w:rPr>
+          <w:lang w:val="it-IT"/>
+        </w:rPr>
+        <w:t xml:space="preserve"> avrà come secondo metodo la funzione </w:t>
+      </w:r>
+      <w:proofErr w:type="spellStart"/>
+      <w:proofErr w:type="gramStart"/>
+      <w:r>
+        <w:rPr>
+          <w:lang w:val="it-IT"/>
+        </w:rPr>
+        <w:t>caricaDati</w:t>
+      </w:r>
+      <w:proofErr w:type="spellEnd"/>
+      <w:r>
+        <w:rPr>
+          <w:lang w:val="it-IT"/>
+        </w:rPr>
+        <w:t>(</w:t>
+      </w:r>
+      <w:proofErr w:type="gramEnd"/>
+      <w:r>
+        <w:rPr>
+          <w:lang w:val="it-IT"/>
+        </w:rPr>
+        <w:t xml:space="preserve">), la quale leggerà il file JSON con nome </w:t>
+      </w:r>
+      <w:proofErr w:type="spellStart"/>
+      <w:r>
+        <w:rPr>
+          <w:lang w:val="it-IT"/>
+        </w:rPr>
+        <w:t>saves.json</w:t>
+      </w:r>
+      <w:proofErr w:type="spellEnd"/>
+      <w:r>
+        <w:rPr>
+          <w:lang w:val="it-IT"/>
+        </w:rPr>
+        <w:t xml:space="preserve"> (sempre presente)</w:t>
+      </w:r>
+      <w:r>
+        <w:rPr>
+          <w:lang w:val="it-IT"/>
+        </w:rPr>
+        <w:t>.</w:t>
+      </w:r>
+    </w:p>
+    <w:p>
+      <w:pPr>
+        <w:rPr>
+          <w:lang w:val="it-IT"/>
+        </w:rPr>
+      </w:pPr>
+      <w:r>
+        <w:rPr>
+          <w:lang w:val="it-IT"/>
+        </w:rPr>
+        <w:t>Una volta caricato in memoria il file bisognerà</w:t>
+      </w:r>
+      <w:r>
+        <w:rPr>
+          <w:lang w:val="it-IT"/>
+        </w:rPr>
+        <w:t xml:space="preserve"> settare i dati di ogni struttura nell’apposito oggetto.</w:t>
+      </w:r>
     </w:p>
     <w:p>
       <w:pPr>
@@ -7042,6 +9086,119 @@
 <file path=word/numbering.xml><?xml version="1.0" encoding="utf-8"?>
 <w:numbering xmlns:wpc="http://schemas.microsoft.com/office/word/2010/wordprocessingCanvas" xmlns:cx="http://schemas.microsoft.com/office/drawing/2014/chartex" xmlns:cx1="http://schemas.microsoft.com/office/drawing/2015/9/8/chartex" xmlns:cx2="http://schemas.microsoft.com/office/drawing/2015/10/21/chartex" xmlns:cx3="http://schemas.microsoft.com/office/drawing/2016/5/9/chartex" xmlns:cx4="http://schemas.microsoft.com/office/drawing/2016/5/10/chartex" xmlns:cx5="http://schemas.microsoft.com/office/drawing/2016/5/11/chartex" xmlns:cx6="http://schemas.microsoft.com/office/drawing/2016/5/12/chartex" xmlns:cx7="http://schemas.microsoft.com/office/drawing/2016/5/13/chartex" xmlns:cx8="http://schemas.microsoft.com/office/drawing/2016/5/14/chartex" xmlns:mc="http://schemas.openxmlformats.org/markup-compatibility/2006" xmlns:aink="http://schemas.microsoft.com/office/drawing/2016/ink" xmlns:am3d="http://schemas.microsoft.com/office/drawing/2017/model3d" xmlns:o="urn:schemas-microsoft-com:office:office" xmlns:oel="http://schemas.microsoft.com/office/2019/extlst" xmlns:r="http://schemas.openxmlformats.org/officeDocument/2006/relationships" xmlns:m="http://schemas.openxmlformats.org/officeDocument/2006/math" xmlns:v="urn:schemas-microsoft-com:vml" xmlns:wp14="http://schemas.microsoft.com/office/word/2010/wordprocessingDrawing" xmlns:wp="http://schemas.openxmlformats.org/drawingml/2006/wordprocessingDrawing" xmlns:w10="urn:schemas-microsoft-com:office:word" xmlns:w="http://schemas.openxmlformats.org/wordprocessingml/2006/main" xmlns:w14="http://schemas.microsoft.com/office/word/2010/wordml" xmlns:w15="http://schemas.microsoft.com/office/word/2012/wordml" xmlns:w16cex="http://schemas.microsoft.com/office/word/2018/wordml/cex" xmlns:w16cid="http://schemas.microsoft.com/office/word/2016/wordml/cid" xmlns:w16="http://schemas.microsoft.com/office/word/2018/wordml" xmlns:w16sdtdh="http://schemas.microsoft.com/office/word/2020/wordml/sdtdatahash" xmlns:w16se="http://schemas.microsoft.com/office/word/2015/wordml/symex" xmlns:wpg="http://schemas.microsoft.com/office/word/2010/wordprocessingGroup" xmlns:wpi="http://schemas.microsoft.com/office/word/2010/wordprocessingInk" xmlns:wne="http://schemas.microsoft.com/office/word/2006/wordml" xmlns:wps="http://schemas.microsoft.com/office/word/2010/wordprocessingShape" mc:Ignorable="w14 w15 w16se w16cid w16 w16cex w16sdtdh wp14">
   <w:abstractNum w:abstractNumId="0" w15:restartNumberingAfterBreak="0">
+    <w:nsid w:val="29944990"/>
+    <w:multiLevelType w:val="hybridMultilevel"/>
+    <w:tmpl w:val="C6DEB57C"/>
+    <w:lvl w:ilvl="0" w:tplc="04090001">
+      <w:start w:val="1"/>
+      <w:numFmt w:val="bullet"/>
+      <w:lvlText w:val=""/>
+      <w:lvlJc w:val="left"/>
+      <w:pPr>
+        <w:ind w:left="720" w:hanging="360"/>
+      </w:pPr>
+      <w:rPr>
+        <w:rFonts w:ascii="Symbol" w:hAnsi="Symbol" w:hint="default"/>
+      </w:rPr>
+    </w:lvl>
+    <w:lvl w:ilvl="1" w:tplc="04090003" w:tentative="1">
+      <w:start w:val="1"/>
+      <w:numFmt w:val="bullet"/>
+      <w:lvlText w:val="o"/>
+      <w:lvlJc w:val="left"/>
+      <w:pPr>
+        <w:ind w:left="1440" w:hanging="360"/>
+      </w:pPr>
+      <w:rPr>
+        <w:rFonts w:ascii="Courier New" w:hAnsi="Courier New" w:cs="Courier New" w:hint="default"/>
+      </w:rPr>
+    </w:lvl>
+    <w:lvl w:ilvl="2" w:tplc="04090005" w:tentative="1">
+      <w:start w:val="1"/>
+      <w:numFmt w:val="bullet"/>
+      <w:lvlText w:val=""/>
+      <w:lvlJc w:val="left"/>
+      <w:pPr>
+        <w:ind w:left="2160" w:hanging="360"/>
+      </w:pPr>
+      <w:rPr>
+        <w:rFonts w:ascii="Wingdings" w:hAnsi="Wingdings" w:hint="default"/>
+      </w:rPr>
+    </w:lvl>
+    <w:lvl w:ilvl="3" w:tplc="04090001" w:tentative="1">
+      <w:start w:val="1"/>
+      <w:numFmt w:val="bullet"/>
+      <w:lvlText w:val=""/>
+      <w:lvlJc w:val="left"/>
+      <w:pPr>
+        <w:ind w:left="2880" w:hanging="360"/>
+      </w:pPr>
+      <w:rPr>
+        <w:rFonts w:ascii="Symbol" w:hAnsi="Symbol" w:hint="default"/>
+      </w:rPr>
+    </w:lvl>
+    <w:lvl w:ilvl="4" w:tplc="04090003" w:tentative="1">
+      <w:start w:val="1"/>
+      <w:numFmt w:val="bullet"/>
+      <w:lvlText w:val="o"/>
+      <w:lvlJc w:val="left"/>
+      <w:pPr>
+        <w:ind w:left="3600" w:hanging="360"/>
+      </w:pPr>
+      <w:rPr>
+        <w:rFonts w:ascii="Courier New" w:hAnsi="Courier New" w:cs="Courier New" w:hint="default"/>
+      </w:rPr>
+    </w:lvl>
+    <w:lvl w:ilvl="5" w:tplc="04090005" w:tentative="1">
+      <w:start w:val="1"/>
+      <w:numFmt w:val="bullet"/>
+      <w:lvlText w:val=""/>
+      <w:lvlJc w:val="left"/>
+      <w:pPr>
+        <w:ind w:left="4320" w:hanging="360"/>
+      </w:pPr>
+      <w:rPr>
+        <w:rFonts w:ascii="Wingdings" w:hAnsi="Wingdings" w:hint="default"/>
+      </w:rPr>
+    </w:lvl>
+    <w:lvl w:ilvl="6" w:tplc="04090001" w:tentative="1">
+      <w:start w:val="1"/>
+      <w:numFmt w:val="bullet"/>
+      <w:lvlText w:val=""/>
+      <w:lvlJc w:val="left"/>
+      <w:pPr>
+        <w:ind w:left="5040" w:hanging="360"/>
+      </w:pPr>
+      <w:rPr>
+        <w:rFonts w:ascii="Symbol" w:hAnsi="Symbol" w:hint="default"/>
+      </w:rPr>
+    </w:lvl>
+    <w:lvl w:ilvl="7" w:tplc="04090003" w:tentative="1">
+      <w:start w:val="1"/>
+      <w:numFmt w:val="bullet"/>
+      <w:lvlText w:val="o"/>
+      <w:lvlJc w:val="left"/>
+      <w:pPr>
+        <w:ind w:left="5760" w:hanging="360"/>
+      </w:pPr>
+      <w:rPr>
+        <w:rFonts w:ascii="Courier New" w:hAnsi="Courier New" w:cs="Courier New" w:hint="default"/>
+      </w:rPr>
+    </w:lvl>
+    <w:lvl w:ilvl="8" w:tplc="04090005" w:tentative="1">
+      <w:start w:val="1"/>
+      <w:numFmt w:val="bullet"/>
+      <w:lvlText w:val=""/>
+      <w:lvlJc w:val="left"/>
+      <w:pPr>
+        <w:ind w:left="6480" w:hanging="360"/>
+      </w:pPr>
+      <w:rPr>
+        <w:rFonts w:ascii="Wingdings" w:hAnsi="Wingdings" w:hint="default"/>
+      </w:rPr>
+    </w:lvl>
+  </w:abstractNum>
+  <w:abstractNum w:abstractNumId="1" w15:restartNumberingAfterBreak="0">
     <w:nsid w:val="3AF20806"/>
     <w:multiLevelType w:val="hybridMultilevel"/>
     <w:tmpl w:val="DF4ACE78"/>
@@ -7127,7 +9284,7 @@
       </w:pPr>
     </w:lvl>
   </w:abstractNum>
-  <w:abstractNum w:abstractNumId="1" w15:restartNumberingAfterBreak="0">
+  <w:abstractNum w:abstractNumId="2" w15:restartNumberingAfterBreak="0">
     <w:nsid w:val="48C57591"/>
     <w:multiLevelType w:val="multilevel"/>
     <w:tmpl w:val="04090025"/>
@@ -7222,10 +9379,129 @@
       </w:pPr>
     </w:lvl>
   </w:abstractNum>
+  <w:abstractNum w:abstractNumId="3" w15:restartNumberingAfterBreak="0">
+    <w:nsid w:val="7BE13D44"/>
+    <w:multiLevelType w:val="hybridMultilevel"/>
+    <w:tmpl w:val="13CE4184"/>
+    <w:lvl w:ilvl="0" w:tplc="04090001">
+      <w:start w:val="1"/>
+      <w:numFmt w:val="bullet"/>
+      <w:lvlText w:val=""/>
+      <w:lvlJc w:val="left"/>
+      <w:pPr>
+        <w:ind w:left="720" w:hanging="360"/>
+      </w:pPr>
+      <w:rPr>
+        <w:rFonts w:ascii="Symbol" w:hAnsi="Symbol" w:hint="default"/>
+      </w:rPr>
+    </w:lvl>
+    <w:lvl w:ilvl="1" w:tplc="04090003" w:tentative="1">
+      <w:start w:val="1"/>
+      <w:numFmt w:val="bullet"/>
+      <w:lvlText w:val="o"/>
+      <w:lvlJc w:val="left"/>
+      <w:pPr>
+        <w:ind w:left="1440" w:hanging="360"/>
+      </w:pPr>
+      <w:rPr>
+        <w:rFonts w:ascii="Courier New" w:hAnsi="Courier New" w:cs="Courier New" w:hint="default"/>
+      </w:rPr>
+    </w:lvl>
+    <w:lvl w:ilvl="2" w:tplc="04090005" w:tentative="1">
+      <w:start w:val="1"/>
+      <w:numFmt w:val="bullet"/>
+      <w:lvlText w:val=""/>
+      <w:lvlJc w:val="left"/>
+      <w:pPr>
+        <w:ind w:left="2160" w:hanging="360"/>
+      </w:pPr>
+      <w:rPr>
+        <w:rFonts w:ascii="Wingdings" w:hAnsi="Wingdings" w:hint="default"/>
+      </w:rPr>
+    </w:lvl>
+    <w:lvl w:ilvl="3" w:tplc="04090001" w:tentative="1">
+      <w:start w:val="1"/>
+      <w:numFmt w:val="bullet"/>
+      <w:lvlText w:val=""/>
+      <w:lvlJc w:val="left"/>
+      <w:pPr>
+        <w:ind w:left="2880" w:hanging="360"/>
+      </w:pPr>
+      <w:rPr>
+        <w:rFonts w:ascii="Symbol" w:hAnsi="Symbol" w:hint="default"/>
+      </w:rPr>
+    </w:lvl>
+    <w:lvl w:ilvl="4" w:tplc="04090003" w:tentative="1">
+      <w:start w:val="1"/>
+      <w:numFmt w:val="bullet"/>
+      <w:lvlText w:val="o"/>
+      <w:lvlJc w:val="left"/>
+      <w:pPr>
+        <w:ind w:left="3600" w:hanging="360"/>
+      </w:pPr>
+      <w:rPr>
+        <w:rFonts w:ascii="Courier New" w:hAnsi="Courier New" w:cs="Courier New" w:hint="default"/>
+      </w:rPr>
+    </w:lvl>
+    <w:lvl w:ilvl="5" w:tplc="04090005" w:tentative="1">
+      <w:start w:val="1"/>
+      <w:numFmt w:val="bullet"/>
+      <w:lvlText w:val=""/>
+      <w:lvlJc w:val="left"/>
+      <w:pPr>
+        <w:ind w:left="4320" w:hanging="360"/>
+      </w:pPr>
+      <w:rPr>
+        <w:rFonts w:ascii="Wingdings" w:hAnsi="Wingdings" w:hint="default"/>
+      </w:rPr>
+    </w:lvl>
+    <w:lvl w:ilvl="6" w:tplc="04090001" w:tentative="1">
+      <w:start w:val="1"/>
+      <w:numFmt w:val="bullet"/>
+      <w:lvlText w:val=""/>
+      <w:lvlJc w:val="left"/>
+      <w:pPr>
+        <w:ind w:left="5040" w:hanging="360"/>
+      </w:pPr>
+      <w:rPr>
+        <w:rFonts w:ascii="Symbol" w:hAnsi="Symbol" w:hint="default"/>
+      </w:rPr>
+    </w:lvl>
+    <w:lvl w:ilvl="7" w:tplc="04090003" w:tentative="1">
+      <w:start w:val="1"/>
+      <w:numFmt w:val="bullet"/>
+      <w:lvlText w:val="o"/>
+      <w:lvlJc w:val="left"/>
+      <w:pPr>
+        <w:ind w:left="5760" w:hanging="360"/>
+      </w:pPr>
+      <w:rPr>
+        <w:rFonts w:ascii="Courier New" w:hAnsi="Courier New" w:cs="Courier New" w:hint="default"/>
+      </w:rPr>
+    </w:lvl>
+    <w:lvl w:ilvl="8" w:tplc="04090005" w:tentative="1">
+      <w:start w:val="1"/>
+      <w:numFmt w:val="bullet"/>
+      <w:lvlText w:val=""/>
+      <w:lvlJc w:val="left"/>
+      <w:pPr>
+        <w:ind w:left="6480" w:hanging="360"/>
+      </w:pPr>
+      <w:rPr>
+        <w:rFonts w:ascii="Wingdings" w:hAnsi="Wingdings" w:hint="default"/>
+      </w:rPr>
+    </w:lvl>
+  </w:abstractNum>
   <w:num w:numId="1" w16cid:durableId="630744856">
+    <w:abstractNumId w:val="2"/>
+  </w:num>
+  <w:num w:numId="2" w16cid:durableId="1253781925">
     <w:abstractNumId w:val="1"/>
   </w:num>
-  <w:num w:numId="2" w16cid:durableId="1253781925">
+  <w:num w:numId="3" w16cid:durableId="344091010">
+    <w:abstractNumId w:val="3"/>
+  </w:num>
+  <w:num w:numId="4" w16cid:durableId="1664160125">
     <w:abstractNumId w:val="0"/>
   </w:num>
 </w:numbering>

</xml_diff>